<commit_message>
MAJ Journal de Bord JT
Fais le 22.01.13
</commit_message>
<xml_diff>
--- a/PERSO/JEROME/journal de bord.docx
+++ b/PERSO/JEROME/journal de bord.docx
@@ -1,13 +1,13 @@
 
 <file path=word/document.xml><?xml version="1.0" encoding="utf-8"?>
-<w:document xmlns:ve="http://schemas.openxmlformats.org/markup-compatibility/2006" xmlns:o="urn:schemas-microsoft-com:office:office" xmlns:r="http://schemas.openxmlformats.org/officeDocument/2006/relationships" xmlns:m="http://schemas.openxmlformats.org/officeDocument/2006/math" xmlns:v="urn:schemas-microsoft-com:vml" xmlns:wp="http://schemas.openxmlformats.org/drawingml/2006/wordprocessingDrawing" xmlns:w10="urn:schemas-microsoft-com:office:word" xmlns:w="http://schemas.openxmlformats.org/wordprocessingml/2006/main" xmlns:wne="http://schemas.microsoft.com/office/word/2006/wordml">
+<w:document xmlns:wpc="http://schemas.microsoft.com/office/word/2010/wordprocessingCanvas" xmlns:mo="http://schemas.microsoft.com/office/mac/office/2008/main" xmlns:mc="http://schemas.openxmlformats.org/markup-compatibility/2006" xmlns:mv="urn:schemas-microsoft-com:mac:vml" xmlns:o="urn:schemas-microsoft-com:office:office" xmlns:r="http://schemas.openxmlformats.org/officeDocument/2006/relationships" xmlns:m="http://schemas.openxmlformats.org/officeDocument/2006/math" xmlns:v="urn:schemas-microsoft-com:vml" xmlns:wp14="http://schemas.microsoft.com/office/word/2010/wordprocessingDrawing" xmlns:wp="http://schemas.openxmlformats.org/drawingml/2006/wordprocessingDrawing" xmlns:w10="urn:schemas-microsoft-com:office:word" xmlns:w="http://schemas.openxmlformats.org/wordprocessingml/2006/main" xmlns:w14="http://schemas.microsoft.com/office/word/2010/wordml" xmlns:wpg="http://schemas.microsoft.com/office/word/2010/wordprocessingGroup" xmlns:wpi="http://schemas.microsoft.com/office/word/2010/wordprocessingInk" xmlns:wne="http://schemas.microsoft.com/office/word/2006/wordml" xmlns:wps="http://schemas.microsoft.com/office/word/2010/wordprocessingShape" mc:Ignorable="w14 wp14">
   <w:body>
     <w:p/>
     <w:tbl>
       <w:tblPr>
-        <w:tblStyle w:val="Grilledutableau"/>
+        <w:tblStyle w:val="Grille"/>
         <w:tblW w:w="0" w:type="auto"/>
-        <w:tblLook w:val="04A0"/>
+        <w:tblLook w:val="04A0" w:firstRow="1" w:lastRow="0" w:firstColumn="1" w:lastColumn="0" w:noHBand="0" w:noVBand="1"/>
       </w:tblPr>
       <w:tblGrid>
         <w:gridCol w:w="1526"/>
@@ -77,10 +77,186 @@
               <w:rPr>
                 <w:rFonts w:ascii="Arial" w:hAnsi="Arial" w:cs="Arial"/>
                 <w:b/>
+                <w:i/>
+                <w:color w:val="595959" w:themeColor="text1" w:themeTint="A6"/>
                 <w:sz w:val="22"/>
                 <w:szCs w:val="22"/>
               </w:rPr>
             </w:pPr>
+          </w:p>
+          <w:p>
+            <w:pPr>
+              <w:rPr>
+                <w:rFonts w:ascii="Arial" w:hAnsi="Arial" w:cs="Arial"/>
+                <w:b/>
+                <w:i/>
+                <w:color w:val="595959" w:themeColor="text1" w:themeTint="A6"/>
+                <w:sz w:val="22"/>
+                <w:szCs w:val="22"/>
+              </w:rPr>
+            </w:pPr>
+            <w:r>
+              <w:rPr>
+                <w:rFonts w:ascii="Arial" w:hAnsi="Arial" w:cs="Arial"/>
+                <w:b/>
+                <w:i/>
+                <w:color w:val="595959" w:themeColor="text1" w:themeTint="A6"/>
+                <w:sz w:val="22"/>
+                <w:szCs w:val="22"/>
+              </w:rPr>
+              <w:t xml:space="preserve">S1 </w:t>
+            </w:r>
+            <w:r>
+              <w:rPr>
+                <w:rFonts w:ascii="Arial" w:hAnsi="Arial" w:cs="Arial"/>
+                <w:b/>
+                <w:i/>
+                <w:color w:val="595959" w:themeColor="text1" w:themeTint="A6"/>
+                <w:sz w:val="22"/>
+                <w:szCs w:val="22"/>
+              </w:rPr>
+              <w:t>–</w:t>
+            </w:r>
+            <w:r>
+              <w:rPr>
+                <w:rFonts w:ascii="Arial" w:hAnsi="Arial" w:cs="Arial"/>
+                <w:b/>
+                <w:i/>
+                <w:color w:val="595959" w:themeColor="text1" w:themeTint="A6"/>
+                <w:sz w:val="22"/>
+                <w:szCs w:val="22"/>
+              </w:rPr>
+              <w:t xml:space="preserve"> </w:t>
+            </w:r>
+          </w:p>
+          <w:p>
+            <w:pPr>
+              <w:rPr>
+                <w:rFonts w:ascii="Arial" w:hAnsi="Arial" w:cs="Arial"/>
+                <w:b/>
+                <w:i/>
+                <w:color w:val="595959" w:themeColor="text1" w:themeTint="A6"/>
+                <w:sz w:val="22"/>
+                <w:szCs w:val="22"/>
+              </w:rPr>
+            </w:pPr>
+          </w:p>
+          <w:p>
+            <w:pPr>
+              <w:rPr>
+                <w:rFonts w:ascii="Arial" w:hAnsi="Arial" w:cs="Arial"/>
+                <w:b/>
+                <w:i/>
+                <w:color w:val="595959" w:themeColor="text1" w:themeTint="A6"/>
+                <w:sz w:val="22"/>
+                <w:szCs w:val="22"/>
+              </w:rPr>
+            </w:pPr>
+            <w:r>
+              <w:rPr>
+                <w:rFonts w:ascii="Arial" w:hAnsi="Arial" w:cs="Arial"/>
+                <w:b/>
+                <w:i/>
+                <w:color w:val="595959" w:themeColor="text1" w:themeTint="A6"/>
+                <w:sz w:val="22"/>
+                <w:szCs w:val="22"/>
+              </w:rPr>
+              <w:t>du 14/01/13 au 18/01/13</w:t>
+            </w:r>
+          </w:p>
+          <w:p>
+            <w:pPr>
+              <w:rPr>
+                <w:rFonts w:ascii="Arial" w:hAnsi="Arial" w:cs="Arial"/>
+                <w:b/>
+                <w:i/>
+                <w:color w:val="595959" w:themeColor="text1" w:themeTint="A6"/>
+                <w:sz w:val="22"/>
+                <w:szCs w:val="22"/>
+              </w:rPr>
+            </w:pPr>
+          </w:p>
+          <w:p>
+            <w:pPr>
+              <w:rPr>
+                <w:rFonts w:ascii="Arial" w:hAnsi="Arial" w:cs="Arial"/>
+                <w:b/>
+                <w:i/>
+                <w:color w:val="595959" w:themeColor="text1" w:themeTint="A6"/>
+                <w:sz w:val="22"/>
+                <w:szCs w:val="22"/>
+              </w:rPr>
+            </w:pPr>
+          </w:p>
+          <w:p>
+            <w:pPr>
+              <w:rPr>
+                <w:rFonts w:ascii="Arial" w:hAnsi="Arial" w:cs="Arial"/>
+                <w:b/>
+                <w:i/>
+                <w:color w:val="595959" w:themeColor="text1" w:themeTint="A6"/>
+                <w:sz w:val="22"/>
+                <w:szCs w:val="22"/>
+              </w:rPr>
+            </w:pPr>
+          </w:p>
+          <w:p>
+            <w:pPr>
+              <w:rPr>
+                <w:rFonts w:ascii="Arial" w:hAnsi="Arial" w:cs="Arial"/>
+                <w:b/>
+                <w:i/>
+                <w:color w:val="595959" w:themeColor="text1" w:themeTint="A6"/>
+                <w:sz w:val="22"/>
+                <w:szCs w:val="22"/>
+              </w:rPr>
+            </w:pPr>
+          </w:p>
+          <w:p>
+            <w:pPr>
+              <w:rPr>
+                <w:rFonts w:ascii="Arial" w:hAnsi="Arial" w:cs="Arial"/>
+                <w:b/>
+                <w:i/>
+                <w:color w:val="595959" w:themeColor="text1" w:themeTint="A6"/>
+                <w:sz w:val="22"/>
+                <w:szCs w:val="22"/>
+              </w:rPr>
+            </w:pPr>
+          </w:p>
+          <w:p>
+            <w:pPr>
+              <w:rPr>
+                <w:rFonts w:ascii="Arial" w:hAnsi="Arial" w:cs="Arial"/>
+                <w:b/>
+                <w:i/>
+                <w:color w:val="595959" w:themeColor="text1" w:themeTint="A6"/>
+                <w:sz w:val="22"/>
+                <w:szCs w:val="22"/>
+              </w:rPr>
+            </w:pPr>
+            <w:r>
+              <w:rPr>
+                <w:rFonts w:ascii="Arial" w:hAnsi="Arial" w:cs="Arial"/>
+                <w:b/>
+                <w:i/>
+                <w:color w:val="595959" w:themeColor="text1" w:themeTint="A6"/>
+                <w:sz w:val="22"/>
+                <w:szCs w:val="22"/>
+              </w:rPr>
+              <w:t>Ecrit le 18</w:t>
+            </w:r>
+            <w:r>
+              <w:rPr>
+                <w:rFonts w:ascii="Arial" w:hAnsi="Arial" w:cs="Arial"/>
+                <w:b/>
+                <w:i/>
+                <w:color w:val="595959" w:themeColor="text1" w:themeTint="A6"/>
+                <w:sz w:val="22"/>
+                <w:szCs w:val="22"/>
+              </w:rPr>
+              <w:t>/01/13</w:t>
+            </w:r>
           </w:p>
         </w:tc>
         <w:tc>
@@ -90,6 +266,400 @@
           </w:tcPr>
           <w:p>
             <w:pPr>
+              <w:rPr>
+                <w:rFonts w:ascii="Arial" w:hAnsi="Arial" w:cs="Arial"/>
+                <w:b/>
+                <w:sz w:val="22"/>
+                <w:szCs w:val="22"/>
+              </w:rPr>
+            </w:pPr>
+            <w:r>
+              <w:rPr>
+                <w:rFonts w:ascii="Arial" w:hAnsi="Arial" w:cs="Arial"/>
+                <w:b/>
+                <w:sz w:val="22"/>
+                <w:szCs w:val="22"/>
+              </w:rPr>
+              <w:t>Rédaction du dossier d’analyse 1.0</w:t>
+            </w:r>
+          </w:p>
+          <w:p>
+            <w:pPr>
+              <w:pStyle w:val="Paragraphedeliste"/>
+              <w:numPr>
+                <w:ilvl w:val="0"/>
+                <w:numId w:val="13"/>
+              </w:numPr>
+              <w:rPr>
+                <w:rFonts w:ascii="Arial" w:hAnsi="Arial" w:cs="Arial"/>
+                <w:b/>
+                <w:sz w:val="22"/>
+                <w:szCs w:val="22"/>
+              </w:rPr>
+            </w:pPr>
+            <w:r>
+              <w:rPr>
+                <w:rFonts w:ascii="Arial" w:hAnsi="Arial" w:cs="Arial"/>
+                <w:b/>
+                <w:sz w:val="22"/>
+                <w:szCs w:val="22"/>
+              </w:rPr>
+              <w:t>Introduction</w:t>
+            </w:r>
+          </w:p>
+          <w:p>
+            <w:pPr>
+              <w:pStyle w:val="Paragraphedeliste"/>
+              <w:numPr>
+                <w:ilvl w:val="0"/>
+                <w:numId w:val="13"/>
+              </w:numPr>
+              <w:rPr>
+                <w:rFonts w:ascii="Arial" w:hAnsi="Arial" w:cs="Arial"/>
+                <w:b/>
+                <w:sz w:val="22"/>
+                <w:szCs w:val="22"/>
+              </w:rPr>
+            </w:pPr>
+            <w:r>
+              <w:rPr>
+                <w:rFonts w:ascii="Arial" w:hAnsi="Arial" w:cs="Arial"/>
+                <w:b/>
+                <w:sz w:val="22"/>
+                <w:szCs w:val="22"/>
+              </w:rPr>
+              <w:t>Description du système</w:t>
+            </w:r>
+          </w:p>
+          <w:p>
+            <w:pPr>
+              <w:pStyle w:val="Paragraphedeliste"/>
+              <w:numPr>
+                <w:ilvl w:val="0"/>
+                <w:numId w:val="13"/>
+              </w:numPr>
+              <w:rPr>
+                <w:rFonts w:ascii="Arial" w:hAnsi="Arial" w:cs="Arial"/>
+                <w:b/>
+                <w:sz w:val="22"/>
+                <w:szCs w:val="22"/>
+              </w:rPr>
+            </w:pPr>
+            <w:r>
+              <w:rPr>
+                <w:rFonts w:ascii="Arial" w:hAnsi="Arial" w:cs="Arial"/>
+                <w:b/>
+                <w:sz w:val="22"/>
+                <w:szCs w:val="22"/>
+              </w:rPr>
+              <w:t>Contraintes</w:t>
+            </w:r>
+          </w:p>
+          <w:p>
+            <w:pPr>
+              <w:pStyle w:val="Paragraphedeliste"/>
+              <w:numPr>
+                <w:ilvl w:val="0"/>
+                <w:numId w:val="13"/>
+              </w:numPr>
+              <w:rPr>
+                <w:rFonts w:ascii="Arial" w:hAnsi="Arial" w:cs="Arial"/>
+                <w:b/>
+                <w:sz w:val="22"/>
+                <w:szCs w:val="22"/>
+              </w:rPr>
+            </w:pPr>
+            <w:r>
+              <w:rPr>
+                <w:rFonts w:ascii="Arial" w:hAnsi="Arial" w:cs="Arial"/>
+                <w:b/>
+                <w:sz w:val="22"/>
+                <w:szCs w:val="22"/>
+              </w:rPr>
+              <w:t>Diagrammes des cas d’utilisation</w:t>
+            </w:r>
+          </w:p>
+          <w:p>
+            <w:pPr>
+              <w:pStyle w:val="Paragraphedeliste"/>
+              <w:numPr>
+                <w:ilvl w:val="0"/>
+                <w:numId w:val="13"/>
+              </w:numPr>
+              <w:rPr>
+                <w:rFonts w:ascii="Arial" w:hAnsi="Arial" w:cs="Arial"/>
+                <w:b/>
+                <w:sz w:val="22"/>
+                <w:szCs w:val="22"/>
+              </w:rPr>
+            </w:pPr>
+            <w:r>
+              <w:rPr>
+                <w:rFonts w:ascii="Arial" w:hAnsi="Arial" w:cs="Arial"/>
+                <w:b/>
+                <w:sz w:val="22"/>
+                <w:szCs w:val="22"/>
+              </w:rPr>
+              <w:t>Description des cas d’utilisation avec des diagrammes de séquence</w:t>
+            </w:r>
+          </w:p>
+          <w:p>
+            <w:pPr>
+              <w:rPr>
+                <w:rFonts w:ascii="Arial" w:hAnsi="Arial" w:cs="Arial"/>
+                <w:b/>
+                <w:sz w:val="22"/>
+                <w:szCs w:val="22"/>
+              </w:rPr>
+            </w:pPr>
+          </w:p>
+          <w:p>
+            <w:pPr>
+              <w:rPr>
+                <w:rFonts w:ascii="Arial" w:hAnsi="Arial" w:cs="Arial"/>
+                <w:b/>
+                <w:sz w:val="22"/>
+                <w:szCs w:val="22"/>
+              </w:rPr>
+            </w:pPr>
+            <w:r>
+              <w:rPr>
+                <w:rFonts w:ascii="Arial" w:hAnsi="Arial" w:cs="Arial"/>
+                <w:b/>
+                <w:sz w:val="22"/>
+                <w:szCs w:val="22"/>
+              </w:rPr>
+              <w:t>Ajout d’un système de gestion de versions pour l’organisation du projet.</w:t>
+            </w:r>
+          </w:p>
+        </w:tc>
+      </w:tr>
+      <w:tr>
+        <w:trPr>
+          <w:trHeight w:val="1410"/>
+        </w:trPr>
+        <w:tc>
+          <w:tcPr>
+            <w:tcW w:w="1526" w:type="dxa"/>
+            <w:vAlign w:val="center"/>
+          </w:tcPr>
+          <w:p>
+            <w:pPr>
+              <w:rPr>
+                <w:rFonts w:ascii="Arial" w:hAnsi="Arial" w:cs="Arial"/>
+                <w:b/>
+                <w:i/>
+                <w:color w:val="595959" w:themeColor="text1" w:themeTint="A6"/>
+                <w:sz w:val="22"/>
+                <w:szCs w:val="22"/>
+              </w:rPr>
+            </w:pPr>
+          </w:p>
+          <w:p>
+            <w:pPr>
+              <w:rPr>
+                <w:rFonts w:ascii="Arial" w:hAnsi="Arial" w:cs="Arial"/>
+                <w:b/>
+                <w:i/>
+                <w:color w:val="595959" w:themeColor="text1" w:themeTint="A6"/>
+                <w:sz w:val="22"/>
+                <w:szCs w:val="22"/>
+              </w:rPr>
+            </w:pPr>
+            <w:r>
+              <w:rPr>
+                <w:rFonts w:ascii="Arial" w:hAnsi="Arial" w:cs="Arial"/>
+                <w:b/>
+                <w:i/>
+                <w:color w:val="595959" w:themeColor="text1" w:themeTint="A6"/>
+                <w:sz w:val="22"/>
+                <w:szCs w:val="22"/>
+              </w:rPr>
+              <w:t>S2</w:t>
+            </w:r>
+            <w:r>
+              <w:rPr>
+                <w:rFonts w:ascii="Arial" w:hAnsi="Arial" w:cs="Arial"/>
+                <w:b/>
+                <w:i/>
+                <w:color w:val="595959" w:themeColor="text1" w:themeTint="A6"/>
+                <w:sz w:val="22"/>
+                <w:szCs w:val="22"/>
+              </w:rPr>
+              <w:t xml:space="preserve"> </w:t>
+            </w:r>
+            <w:r>
+              <w:rPr>
+                <w:rFonts w:ascii="Arial" w:hAnsi="Arial" w:cs="Arial"/>
+                <w:b/>
+                <w:i/>
+                <w:color w:val="595959" w:themeColor="text1" w:themeTint="A6"/>
+                <w:sz w:val="22"/>
+                <w:szCs w:val="22"/>
+              </w:rPr>
+              <w:t>–</w:t>
+            </w:r>
+            <w:r>
+              <w:rPr>
+                <w:rFonts w:ascii="Arial" w:hAnsi="Arial" w:cs="Arial"/>
+                <w:b/>
+                <w:i/>
+                <w:color w:val="595959" w:themeColor="text1" w:themeTint="A6"/>
+                <w:sz w:val="22"/>
+                <w:szCs w:val="22"/>
+              </w:rPr>
+              <w:t xml:space="preserve"> </w:t>
+            </w:r>
+          </w:p>
+          <w:p>
+            <w:pPr>
+              <w:rPr>
+                <w:rFonts w:ascii="Arial" w:hAnsi="Arial" w:cs="Arial"/>
+                <w:b/>
+                <w:i/>
+                <w:color w:val="595959" w:themeColor="text1" w:themeTint="A6"/>
+                <w:sz w:val="22"/>
+                <w:szCs w:val="22"/>
+              </w:rPr>
+            </w:pPr>
+          </w:p>
+          <w:p>
+            <w:pPr>
+              <w:rPr>
+                <w:rFonts w:ascii="Arial" w:hAnsi="Arial" w:cs="Arial"/>
+                <w:b/>
+                <w:i/>
+                <w:color w:val="595959" w:themeColor="text1" w:themeTint="A6"/>
+                <w:sz w:val="22"/>
+                <w:szCs w:val="22"/>
+              </w:rPr>
+            </w:pPr>
+            <w:r>
+              <w:rPr>
+                <w:rFonts w:ascii="Arial" w:hAnsi="Arial" w:cs="Arial"/>
+                <w:b/>
+                <w:i/>
+                <w:color w:val="595959" w:themeColor="text1" w:themeTint="A6"/>
+                <w:sz w:val="22"/>
+                <w:szCs w:val="22"/>
+              </w:rPr>
+              <w:t>du 21/01/13 au 25</w:t>
+            </w:r>
+            <w:r>
+              <w:rPr>
+                <w:rFonts w:ascii="Arial" w:hAnsi="Arial" w:cs="Arial"/>
+                <w:b/>
+                <w:i/>
+                <w:color w:val="595959" w:themeColor="text1" w:themeTint="A6"/>
+                <w:sz w:val="22"/>
+                <w:szCs w:val="22"/>
+              </w:rPr>
+              <w:t>/01/13</w:t>
+            </w:r>
+          </w:p>
+          <w:p>
+            <w:pPr>
+              <w:rPr>
+                <w:rFonts w:ascii="Arial" w:hAnsi="Arial" w:cs="Arial"/>
+                <w:b/>
+                <w:i/>
+                <w:color w:val="595959" w:themeColor="text1" w:themeTint="A6"/>
+                <w:sz w:val="22"/>
+                <w:szCs w:val="22"/>
+              </w:rPr>
+            </w:pPr>
+          </w:p>
+          <w:p>
+            <w:pPr>
+              <w:rPr>
+                <w:rFonts w:ascii="Arial" w:hAnsi="Arial" w:cs="Arial"/>
+                <w:b/>
+                <w:i/>
+                <w:color w:val="595959" w:themeColor="text1" w:themeTint="A6"/>
+                <w:sz w:val="22"/>
+                <w:szCs w:val="22"/>
+              </w:rPr>
+            </w:pPr>
+          </w:p>
+          <w:p>
+            <w:pPr>
+              <w:rPr>
+                <w:rFonts w:ascii="Arial" w:hAnsi="Arial" w:cs="Arial"/>
+                <w:b/>
+                <w:i/>
+                <w:color w:val="595959" w:themeColor="text1" w:themeTint="A6"/>
+                <w:sz w:val="22"/>
+                <w:szCs w:val="22"/>
+              </w:rPr>
+            </w:pPr>
+          </w:p>
+          <w:p>
+            <w:pPr>
+              <w:rPr>
+                <w:rFonts w:ascii="Arial" w:hAnsi="Arial" w:cs="Arial"/>
+                <w:b/>
+                <w:i/>
+                <w:color w:val="595959" w:themeColor="text1" w:themeTint="A6"/>
+                <w:sz w:val="22"/>
+                <w:szCs w:val="22"/>
+              </w:rPr>
+            </w:pPr>
+          </w:p>
+          <w:p>
+            <w:pPr>
+              <w:rPr>
+                <w:rFonts w:ascii="Arial" w:hAnsi="Arial" w:cs="Arial"/>
+                <w:b/>
+                <w:i/>
+                <w:color w:val="595959" w:themeColor="text1" w:themeTint="A6"/>
+                <w:sz w:val="22"/>
+                <w:szCs w:val="22"/>
+              </w:rPr>
+            </w:pPr>
+          </w:p>
+          <w:p>
+            <w:pPr>
+              <w:rPr>
+                <w:rFonts w:ascii="Arial" w:hAnsi="Arial" w:cs="Arial"/>
+                <w:b/>
+                <w:sz w:val="22"/>
+                <w:szCs w:val="22"/>
+              </w:rPr>
+            </w:pPr>
+            <w:r>
+              <w:rPr>
+                <w:rFonts w:ascii="Arial" w:hAnsi="Arial" w:cs="Arial"/>
+                <w:b/>
+                <w:i/>
+                <w:color w:val="595959" w:themeColor="text1" w:themeTint="A6"/>
+                <w:sz w:val="22"/>
+                <w:szCs w:val="22"/>
+              </w:rPr>
+              <w:t xml:space="preserve">Ecrit le </w:t>
+            </w:r>
+            <w:r>
+              <w:rPr>
+                <w:rFonts w:ascii="Arial" w:hAnsi="Arial" w:cs="Arial"/>
+                <w:b/>
+                <w:i/>
+                <w:color w:val="595959" w:themeColor="text1" w:themeTint="A6"/>
+                <w:sz w:val="22"/>
+                <w:szCs w:val="22"/>
+              </w:rPr>
+              <w:t>…</w:t>
+            </w:r>
+            <w:bookmarkStart w:id="0" w:name="_GoBack"/>
+            <w:bookmarkEnd w:id="0"/>
+          </w:p>
+        </w:tc>
+        <w:tc>
+          <w:tcPr>
+            <w:tcW w:w="9178" w:type="dxa"/>
+            <w:vAlign w:val="center"/>
+          </w:tcPr>
+          <w:p>
+            <w:pPr>
+              <w:jc w:val="center"/>
               <w:rPr>
                 <w:rFonts w:ascii="Arial" w:hAnsi="Arial" w:cs="Arial"/>
                 <w:b/>
@@ -373,45 +943,6 @@
           </w:p>
         </w:tc>
       </w:tr>
-      <w:tr>
-        <w:trPr>
-          <w:trHeight w:val="1410"/>
-        </w:trPr>
-        <w:tc>
-          <w:tcPr>
-            <w:tcW w:w="1526" w:type="dxa"/>
-            <w:vAlign w:val="center"/>
-          </w:tcPr>
-          <w:p>
-            <w:pPr>
-              <w:jc w:val="center"/>
-              <w:rPr>
-                <w:rFonts w:ascii="Arial" w:hAnsi="Arial" w:cs="Arial"/>
-                <w:b/>
-                <w:sz w:val="22"/>
-                <w:szCs w:val="22"/>
-              </w:rPr>
-            </w:pPr>
-          </w:p>
-        </w:tc>
-        <w:tc>
-          <w:tcPr>
-            <w:tcW w:w="9178" w:type="dxa"/>
-            <w:vAlign w:val="center"/>
-          </w:tcPr>
-          <w:p>
-            <w:pPr>
-              <w:jc w:val="center"/>
-              <w:rPr>
-                <w:rFonts w:ascii="Arial" w:hAnsi="Arial" w:cs="Arial"/>
-                <w:b/>
-                <w:sz w:val="22"/>
-                <w:szCs w:val="22"/>
-              </w:rPr>
-            </w:pPr>
-          </w:p>
-        </w:tc>
-      </w:tr>
     </w:tbl>
     <w:p>
       <w:pPr>
@@ -421,11 +952,11 @@
       </w:pPr>
     </w:p>
     <w:sectPr>
-      <w:headerReference w:type="default" r:id="rId8"/>
-      <w:footerReference w:type="even" r:id="rId9"/>
-      <w:footerReference w:type="default" r:id="rId10"/>
-      <w:headerReference w:type="first" r:id="rId11"/>
-      <w:footerReference w:type="first" r:id="rId12"/>
+      <w:headerReference w:type="default" r:id="rId9"/>
+      <w:footerReference w:type="even" r:id="rId10"/>
+      <w:footerReference w:type="default" r:id="rId11"/>
+      <w:headerReference w:type="first" r:id="rId12"/>
+      <w:footerReference w:type="first" r:id="rId13"/>
       <w:pgSz w:w="11906" w:h="16838" w:code="9"/>
       <w:pgMar w:top="567" w:right="567" w:bottom="1021" w:left="851" w:header="567" w:footer="454" w:gutter="0"/>
       <w:cols w:space="720"/>
@@ -435,7 +966,7 @@
 </file>
 
 <file path=word/endnotes.xml><?xml version="1.0" encoding="utf-8"?>
-<w:endnotes xmlns:ve="http://schemas.openxmlformats.org/markup-compatibility/2006" xmlns:o="urn:schemas-microsoft-com:office:office" xmlns:r="http://schemas.openxmlformats.org/officeDocument/2006/relationships" xmlns:m="http://schemas.openxmlformats.org/officeDocument/2006/math" xmlns:v="urn:schemas-microsoft-com:vml" xmlns:wp="http://schemas.openxmlformats.org/drawingml/2006/wordprocessingDrawing" xmlns:w10="urn:schemas-microsoft-com:office:word" xmlns:w="http://schemas.openxmlformats.org/wordprocessingml/2006/main" xmlns:wne="http://schemas.microsoft.com/office/word/2006/wordml">
+<w:endnotes xmlns:wpc="http://schemas.microsoft.com/office/word/2010/wordprocessingCanvas" xmlns:mo="http://schemas.microsoft.com/office/mac/office/2008/main" xmlns:mc="http://schemas.openxmlformats.org/markup-compatibility/2006" xmlns:mv="urn:schemas-microsoft-com:mac:vml" xmlns:o="urn:schemas-microsoft-com:office:office" xmlns:r="http://schemas.openxmlformats.org/officeDocument/2006/relationships" xmlns:m="http://schemas.openxmlformats.org/officeDocument/2006/math" xmlns:v="urn:schemas-microsoft-com:vml" xmlns:wp14="http://schemas.microsoft.com/office/word/2010/wordprocessingDrawing" xmlns:wp="http://schemas.openxmlformats.org/drawingml/2006/wordprocessingDrawing" xmlns:w10="urn:schemas-microsoft-com:office:word" xmlns:w="http://schemas.openxmlformats.org/wordprocessingml/2006/main" xmlns:w14="http://schemas.microsoft.com/office/word/2010/wordml" xmlns:wpg="http://schemas.microsoft.com/office/word/2010/wordprocessingGroup" xmlns:wpi="http://schemas.microsoft.com/office/word/2010/wordprocessingInk" xmlns:wne="http://schemas.microsoft.com/office/word/2006/wordml" xmlns:wps="http://schemas.microsoft.com/office/word/2010/wordprocessingShape" mc:Ignorable="w14 wp14">
   <w:endnote w:type="separator" w:id="-1">
     <w:p>
       <w:r>
@@ -454,7 +985,7 @@
 </file>
 
 <file path=word/footer1.xml><?xml version="1.0" encoding="utf-8"?>
-<w:ftr xmlns:ve="http://schemas.openxmlformats.org/markup-compatibility/2006" xmlns:o="urn:schemas-microsoft-com:office:office" xmlns:r="http://schemas.openxmlformats.org/officeDocument/2006/relationships" xmlns:m="http://schemas.openxmlformats.org/officeDocument/2006/math" xmlns:v="urn:schemas-microsoft-com:vml" xmlns:wp="http://schemas.openxmlformats.org/drawingml/2006/wordprocessingDrawing" xmlns:w10="urn:schemas-microsoft-com:office:word" xmlns:w="http://schemas.openxmlformats.org/wordprocessingml/2006/main" xmlns:wne="http://schemas.microsoft.com/office/word/2006/wordml">
+<w:ftr xmlns:wpc="http://schemas.microsoft.com/office/word/2010/wordprocessingCanvas" xmlns:mo="http://schemas.microsoft.com/office/mac/office/2008/main" xmlns:mc="http://schemas.openxmlformats.org/markup-compatibility/2006" xmlns:mv="urn:schemas-microsoft-com:mac:vml" xmlns:o="urn:schemas-microsoft-com:office:office" xmlns:r="http://schemas.openxmlformats.org/officeDocument/2006/relationships" xmlns:m="http://schemas.openxmlformats.org/officeDocument/2006/math" xmlns:v="urn:schemas-microsoft-com:vml" xmlns:wp14="http://schemas.microsoft.com/office/word/2010/wordprocessingDrawing" xmlns:wp="http://schemas.openxmlformats.org/drawingml/2006/wordprocessingDrawing" xmlns:w10="urn:schemas-microsoft-com:office:word" xmlns:w="http://schemas.openxmlformats.org/wordprocessingml/2006/main" xmlns:w14="http://schemas.microsoft.com/office/word/2010/wordml" xmlns:wpg="http://schemas.microsoft.com/office/word/2010/wordprocessingGroup" xmlns:wpi="http://schemas.microsoft.com/office/word/2010/wordprocessingInk" xmlns:wne="http://schemas.microsoft.com/office/word/2006/wordml" xmlns:wps="http://schemas.microsoft.com/office/word/2010/wordprocessingShape" mc:Ignorable="w14 wp14">
   <w:p>
     <w:pPr>
       <w:pStyle w:val="Pieddepage"/>
@@ -492,7 +1023,7 @@
 </file>
 
 <file path=word/footer2.xml><?xml version="1.0" encoding="utf-8"?>
-<w:ftr xmlns:ve="http://schemas.openxmlformats.org/markup-compatibility/2006" xmlns:o="urn:schemas-microsoft-com:office:office" xmlns:r="http://schemas.openxmlformats.org/officeDocument/2006/relationships" xmlns:m="http://schemas.openxmlformats.org/officeDocument/2006/math" xmlns:v="urn:schemas-microsoft-com:vml" xmlns:wp="http://schemas.openxmlformats.org/drawingml/2006/wordprocessingDrawing" xmlns:w10="urn:schemas-microsoft-com:office:word" xmlns:w="http://schemas.openxmlformats.org/wordprocessingml/2006/main" xmlns:wne="http://schemas.microsoft.com/office/word/2006/wordml">
+<w:ftr xmlns:wpc="http://schemas.microsoft.com/office/word/2010/wordprocessingCanvas" xmlns:mo="http://schemas.microsoft.com/office/mac/office/2008/main" xmlns:mc="http://schemas.openxmlformats.org/markup-compatibility/2006" xmlns:mv="urn:schemas-microsoft-com:mac:vml" xmlns:o="urn:schemas-microsoft-com:office:office" xmlns:r="http://schemas.openxmlformats.org/officeDocument/2006/relationships" xmlns:m="http://schemas.openxmlformats.org/officeDocument/2006/math" xmlns:v="urn:schemas-microsoft-com:vml" xmlns:wp14="http://schemas.microsoft.com/office/word/2010/wordprocessingDrawing" xmlns:wp="http://schemas.openxmlformats.org/drawingml/2006/wordprocessingDrawing" xmlns:w10="urn:schemas-microsoft-com:office:word" xmlns:w="http://schemas.openxmlformats.org/wordprocessingml/2006/main" xmlns:w14="http://schemas.microsoft.com/office/word/2010/wordml" xmlns:wpg="http://schemas.microsoft.com/office/word/2010/wordprocessingGroup" xmlns:wpi="http://schemas.microsoft.com/office/word/2010/wordprocessingInk" xmlns:wne="http://schemas.microsoft.com/office/word/2006/wordml" xmlns:wps="http://schemas.microsoft.com/office/word/2010/wordprocessingShape" mc:Ignorable="w14 wp14">
   <w:p>
     <w:pPr>
       <w:pStyle w:val="Pieddepage"/>
@@ -545,7 +1076,7 @@
         <w:left w:w="70" w:type="dxa"/>
         <w:right w:w="70" w:type="dxa"/>
       </w:tblCellMar>
-      <w:tblLook w:val="0000"/>
+      <w:tblLook w:val="0000" w:firstRow="0" w:lastRow="0" w:firstColumn="0" w:lastColumn="0" w:noHBand="0" w:noVBand="0"/>
     </w:tblPr>
     <w:tblGrid>
       <w:gridCol w:w="3082"/>
@@ -614,7 +1145,7 @@
 </file>
 
 <file path=word/footer3.xml><?xml version="1.0" encoding="utf-8"?>
-<w:ftr xmlns:ve="http://schemas.openxmlformats.org/markup-compatibility/2006" xmlns:o="urn:schemas-microsoft-com:office:office" xmlns:r="http://schemas.openxmlformats.org/officeDocument/2006/relationships" xmlns:m="http://schemas.openxmlformats.org/officeDocument/2006/math" xmlns:v="urn:schemas-microsoft-com:vml" xmlns:wp="http://schemas.openxmlformats.org/drawingml/2006/wordprocessingDrawing" xmlns:w10="urn:schemas-microsoft-com:office:word" xmlns:w="http://schemas.openxmlformats.org/wordprocessingml/2006/main" xmlns:wne="http://schemas.microsoft.com/office/word/2006/wordml">
+<w:ftr xmlns:wpc="http://schemas.microsoft.com/office/word/2010/wordprocessingCanvas" xmlns:mo="http://schemas.microsoft.com/office/mac/office/2008/main" xmlns:mc="http://schemas.openxmlformats.org/markup-compatibility/2006" xmlns:mv="urn:schemas-microsoft-com:mac:vml" xmlns:o="urn:schemas-microsoft-com:office:office" xmlns:r="http://schemas.openxmlformats.org/officeDocument/2006/relationships" xmlns:m="http://schemas.openxmlformats.org/officeDocument/2006/math" xmlns:v="urn:schemas-microsoft-com:vml" xmlns:wp14="http://schemas.microsoft.com/office/word/2010/wordprocessingDrawing" xmlns:wp="http://schemas.openxmlformats.org/drawingml/2006/wordprocessingDrawing" xmlns:w10="urn:schemas-microsoft-com:office:word" xmlns:w="http://schemas.openxmlformats.org/wordprocessingml/2006/main" xmlns:w14="http://schemas.microsoft.com/office/word/2010/wordml" xmlns:wpg="http://schemas.microsoft.com/office/word/2010/wordprocessingGroup" xmlns:wpi="http://schemas.microsoft.com/office/word/2010/wordprocessingInk" xmlns:wne="http://schemas.microsoft.com/office/word/2006/wordml" xmlns:wps="http://schemas.microsoft.com/office/word/2010/wordprocessingShape" mc:Ignorable="w14 wp14">
   <w:tbl>
     <w:tblPr>
       <w:tblW w:w="0" w:type="auto"/>
@@ -627,7 +1158,7 @@
         <w:left w:w="70" w:type="dxa"/>
         <w:right w:w="70" w:type="dxa"/>
       </w:tblCellMar>
-      <w:tblLook w:val="0000"/>
+      <w:tblLook w:val="0000" w:firstRow="0" w:lastRow="0" w:firstColumn="0" w:lastColumn="0" w:noHBand="0" w:noVBand="0"/>
     </w:tblPr>
     <w:tblGrid>
       <w:gridCol w:w="3189"/>
@@ -702,7 +1233,7 @@
               <w:sz w:val="18"/>
               <w:szCs w:val="18"/>
             </w:rPr>
-            <w:t>20 novembre 2012</w:t>
+            <w:t>22 janvier 2013</w:t>
           </w:r>
           <w:r>
             <w:rPr>
@@ -845,7 +1376,7 @@
 </file>
 
 <file path=word/footnotes.xml><?xml version="1.0" encoding="utf-8"?>
-<w:footnotes xmlns:ve="http://schemas.openxmlformats.org/markup-compatibility/2006" xmlns:o="urn:schemas-microsoft-com:office:office" xmlns:r="http://schemas.openxmlformats.org/officeDocument/2006/relationships" xmlns:m="http://schemas.openxmlformats.org/officeDocument/2006/math" xmlns:v="urn:schemas-microsoft-com:vml" xmlns:wp="http://schemas.openxmlformats.org/drawingml/2006/wordprocessingDrawing" xmlns:w10="urn:schemas-microsoft-com:office:word" xmlns:w="http://schemas.openxmlformats.org/wordprocessingml/2006/main" xmlns:wne="http://schemas.microsoft.com/office/word/2006/wordml">
+<w:footnotes xmlns:wpc="http://schemas.microsoft.com/office/word/2010/wordprocessingCanvas" xmlns:mo="http://schemas.microsoft.com/office/mac/office/2008/main" xmlns:mc="http://schemas.openxmlformats.org/markup-compatibility/2006" xmlns:mv="urn:schemas-microsoft-com:mac:vml" xmlns:o="urn:schemas-microsoft-com:office:office" xmlns:r="http://schemas.openxmlformats.org/officeDocument/2006/relationships" xmlns:m="http://schemas.openxmlformats.org/officeDocument/2006/math" xmlns:v="urn:schemas-microsoft-com:vml" xmlns:wp14="http://schemas.microsoft.com/office/word/2010/wordprocessingDrawing" xmlns:wp="http://schemas.openxmlformats.org/drawingml/2006/wordprocessingDrawing" xmlns:w10="urn:schemas-microsoft-com:office:word" xmlns:w="http://schemas.openxmlformats.org/wordprocessingml/2006/main" xmlns:w14="http://schemas.microsoft.com/office/word/2010/wordml" xmlns:wpg="http://schemas.microsoft.com/office/word/2010/wordprocessingGroup" xmlns:wpi="http://schemas.microsoft.com/office/word/2010/wordprocessingInk" xmlns:wne="http://schemas.microsoft.com/office/word/2006/wordml" xmlns:wps="http://schemas.microsoft.com/office/word/2010/wordprocessingShape" mc:Ignorable="w14 wp14">
   <w:footnote w:type="separator" w:id="-1">
     <w:p>
       <w:r>
@@ -864,7 +1395,7 @@
 </file>
 
 <file path=word/header1.xml><?xml version="1.0" encoding="utf-8"?>
-<w:hdr xmlns:ve="http://schemas.openxmlformats.org/markup-compatibility/2006" xmlns:o="urn:schemas-microsoft-com:office:office" xmlns:r="http://schemas.openxmlformats.org/officeDocument/2006/relationships" xmlns:m="http://schemas.openxmlformats.org/officeDocument/2006/math" xmlns:v="urn:schemas-microsoft-com:vml" xmlns:wp="http://schemas.openxmlformats.org/drawingml/2006/wordprocessingDrawing" xmlns:w10="urn:schemas-microsoft-com:office:word" xmlns:w="http://schemas.openxmlformats.org/wordprocessingml/2006/main" xmlns:wne="http://schemas.microsoft.com/office/word/2006/wordml">
+<w:hdr xmlns:wpc="http://schemas.microsoft.com/office/word/2010/wordprocessingCanvas" xmlns:mo="http://schemas.microsoft.com/office/mac/office/2008/main" xmlns:mc="http://schemas.openxmlformats.org/markup-compatibility/2006" xmlns:mv="urn:schemas-microsoft-com:mac:vml" xmlns:o="urn:schemas-microsoft-com:office:office" xmlns:r="http://schemas.openxmlformats.org/officeDocument/2006/relationships" xmlns:m="http://schemas.openxmlformats.org/officeDocument/2006/math" xmlns:v="urn:schemas-microsoft-com:vml" xmlns:wp14="http://schemas.microsoft.com/office/word/2010/wordprocessingDrawing" xmlns:wp="http://schemas.openxmlformats.org/drawingml/2006/wordprocessingDrawing" xmlns:w10="urn:schemas-microsoft-com:office:word" xmlns:w="http://schemas.openxmlformats.org/wordprocessingml/2006/main" xmlns:w14="http://schemas.microsoft.com/office/word/2010/wordml" xmlns:wpg="http://schemas.microsoft.com/office/word/2010/wordprocessingGroup" xmlns:wpi="http://schemas.microsoft.com/office/word/2010/wordprocessingInk" xmlns:wne="http://schemas.microsoft.com/office/word/2006/wordml" xmlns:wps="http://schemas.microsoft.com/office/word/2010/wordprocessingShape" mc:Ignorable="w14 wp14">
   <w:tbl>
     <w:tblPr>
       <w:tblW w:w="0" w:type="auto"/>
@@ -881,7 +1412,7 @@
         <w:left w:w="70" w:type="dxa"/>
         <w:right w:w="70" w:type="dxa"/>
       </w:tblCellMar>
-      <w:tblLook w:val="0000"/>
+      <w:tblLook w:val="0000" w:firstRow="0" w:lastRow="0" w:firstColumn="0" w:lastColumn="0" w:noHBand="0" w:noVBand="0"/>
     </w:tblPr>
     <w:tblGrid>
       <w:gridCol w:w="2622"/>
@@ -1139,7 +1670,7 @@
 </file>
 
 <file path=word/header2.xml><?xml version="1.0" encoding="utf-8"?>
-<w:hdr xmlns:ve="http://schemas.openxmlformats.org/markup-compatibility/2006" xmlns:o="urn:schemas-microsoft-com:office:office" xmlns:r="http://schemas.openxmlformats.org/officeDocument/2006/relationships" xmlns:m="http://schemas.openxmlformats.org/officeDocument/2006/math" xmlns:v="urn:schemas-microsoft-com:vml" xmlns:wp="http://schemas.openxmlformats.org/drawingml/2006/wordprocessingDrawing" xmlns:w10="urn:schemas-microsoft-com:office:word" xmlns:w="http://schemas.openxmlformats.org/wordprocessingml/2006/main" xmlns:wne="http://schemas.microsoft.com/office/word/2006/wordml">
+<w:hdr xmlns:wpc="http://schemas.microsoft.com/office/word/2010/wordprocessingCanvas" xmlns:mo="http://schemas.microsoft.com/office/mac/office/2008/main" xmlns:mc="http://schemas.openxmlformats.org/markup-compatibility/2006" xmlns:mv="urn:schemas-microsoft-com:mac:vml" xmlns:o="urn:schemas-microsoft-com:office:office" xmlns:r="http://schemas.openxmlformats.org/officeDocument/2006/relationships" xmlns:m="http://schemas.openxmlformats.org/officeDocument/2006/math" xmlns:v="urn:schemas-microsoft-com:vml" xmlns:wp14="http://schemas.microsoft.com/office/word/2010/wordprocessingDrawing" xmlns:wp="http://schemas.openxmlformats.org/drawingml/2006/wordprocessingDrawing" xmlns:w10="urn:schemas-microsoft-com:office:word" xmlns:w="http://schemas.openxmlformats.org/wordprocessingml/2006/main" xmlns:w14="http://schemas.microsoft.com/office/word/2010/wordml" xmlns:wpg="http://schemas.microsoft.com/office/word/2010/wordprocessingGroup" xmlns:wpi="http://schemas.microsoft.com/office/word/2010/wordprocessingInk" xmlns:wne="http://schemas.microsoft.com/office/word/2006/wordml" xmlns:wps="http://schemas.microsoft.com/office/word/2010/wordprocessingShape" mc:Ignorable="w14 wp14">
   <w:tbl>
     <w:tblPr>
       <w:tblW w:w="0" w:type="auto"/>
@@ -1155,7 +1686,7 @@
         <w:left w:w="70" w:type="dxa"/>
         <w:right w:w="70" w:type="dxa"/>
       </w:tblCellMar>
-      <w:tblLook w:val="0000"/>
+      <w:tblLook w:val="0000" w:firstRow="0" w:lastRow="0" w:firstColumn="0" w:lastColumn="0" w:noHBand="0" w:noVBand="0"/>
     </w:tblPr>
     <w:tblGrid>
       <w:gridCol w:w="2622"/>
@@ -1358,7 +1889,7 @@
 </file>
 
 <file path=word/numbering.xml><?xml version="1.0" encoding="utf-8"?>
-<w:numbering xmlns:ve="http://schemas.openxmlformats.org/markup-compatibility/2006" xmlns:o="urn:schemas-microsoft-com:office:office" xmlns:r="http://schemas.openxmlformats.org/officeDocument/2006/relationships" xmlns:m="http://schemas.openxmlformats.org/officeDocument/2006/math" xmlns:v="urn:schemas-microsoft-com:vml" xmlns:wp="http://schemas.openxmlformats.org/drawingml/2006/wordprocessingDrawing" xmlns:w10="urn:schemas-microsoft-com:office:word" xmlns:w="http://schemas.openxmlformats.org/wordprocessingml/2006/main" xmlns:wne="http://schemas.microsoft.com/office/word/2006/wordml">
+<w:numbering xmlns:wpc="http://schemas.microsoft.com/office/word/2010/wordprocessingCanvas" xmlns:mo="http://schemas.microsoft.com/office/mac/office/2008/main" xmlns:mc="http://schemas.openxmlformats.org/markup-compatibility/2006" xmlns:mv="urn:schemas-microsoft-com:mac:vml" xmlns:o="urn:schemas-microsoft-com:office:office" xmlns:r="http://schemas.openxmlformats.org/officeDocument/2006/relationships" xmlns:m="http://schemas.openxmlformats.org/officeDocument/2006/math" xmlns:v="urn:schemas-microsoft-com:vml" xmlns:wp14="http://schemas.microsoft.com/office/word/2010/wordprocessingDrawing" xmlns:wp="http://schemas.openxmlformats.org/drawingml/2006/wordprocessingDrawing" xmlns:w10="urn:schemas-microsoft-com:office:word" xmlns:w="http://schemas.openxmlformats.org/wordprocessingml/2006/main" xmlns:w14="http://schemas.microsoft.com/office/word/2010/wordml" xmlns:wpg="http://schemas.microsoft.com/office/word/2010/wordprocessingGroup" xmlns:wpi="http://schemas.microsoft.com/office/word/2010/wordprocessingInk" xmlns:wne="http://schemas.microsoft.com/office/word/2006/wordml" xmlns:wps="http://schemas.microsoft.com/office/word/2010/wordprocessingShape" mc:Ignorable="w14 wp14">
   <w:abstractNum w:abstractNumId="0">
     <w:nsid w:val="00C06E0A"/>
     <w:multiLevelType w:val="hybridMultilevel"/>
@@ -2306,6 +2837,118 @@
     </w:lvl>
   </w:abstractNum>
   <w:abstractNum w:abstractNumId="8">
+    <w:nsid w:val="3120633D"/>
+    <w:multiLevelType w:val="hybridMultilevel"/>
+    <w:tmpl w:val="E54C2B64"/>
+    <w:lvl w:ilvl="0" w:tplc="DF626F22">
+      <w:numFmt w:val="bullet"/>
+      <w:lvlText w:val="-"/>
+      <w:lvlJc w:val="left"/>
+      <w:pPr>
+        <w:ind w:left="720" w:hanging="360"/>
+      </w:pPr>
+      <w:rPr>
+        <w:rFonts w:ascii="Arial" w:eastAsia="Times New Roman" w:hAnsi="Arial" w:cs="Arial" w:hint="default"/>
+      </w:rPr>
+    </w:lvl>
+    <w:lvl w:ilvl="1" w:tplc="040C0003" w:tentative="1">
+      <w:start w:val="1"/>
+      <w:numFmt w:val="bullet"/>
+      <w:lvlText w:val="o"/>
+      <w:lvlJc w:val="left"/>
+      <w:pPr>
+        <w:ind w:left="1440" w:hanging="360"/>
+      </w:pPr>
+      <w:rPr>
+        <w:rFonts w:ascii="Courier New" w:hAnsi="Courier New" w:cs="Courier New" w:hint="default"/>
+      </w:rPr>
+    </w:lvl>
+    <w:lvl w:ilvl="2" w:tplc="040C0005" w:tentative="1">
+      <w:start w:val="1"/>
+      <w:numFmt w:val="bullet"/>
+      <w:lvlText w:val=""/>
+      <w:lvlJc w:val="left"/>
+      <w:pPr>
+        <w:ind w:left="2160" w:hanging="360"/>
+      </w:pPr>
+      <w:rPr>
+        <w:rFonts w:ascii="Wingdings" w:hAnsi="Wingdings" w:hint="default"/>
+      </w:rPr>
+    </w:lvl>
+    <w:lvl w:ilvl="3" w:tplc="040C0001" w:tentative="1">
+      <w:start w:val="1"/>
+      <w:numFmt w:val="bullet"/>
+      <w:lvlText w:val=""/>
+      <w:lvlJc w:val="left"/>
+      <w:pPr>
+        <w:ind w:left="2880" w:hanging="360"/>
+      </w:pPr>
+      <w:rPr>
+        <w:rFonts w:ascii="Symbol" w:hAnsi="Symbol" w:hint="default"/>
+      </w:rPr>
+    </w:lvl>
+    <w:lvl w:ilvl="4" w:tplc="040C0003" w:tentative="1">
+      <w:start w:val="1"/>
+      <w:numFmt w:val="bullet"/>
+      <w:lvlText w:val="o"/>
+      <w:lvlJc w:val="left"/>
+      <w:pPr>
+        <w:ind w:left="3600" w:hanging="360"/>
+      </w:pPr>
+      <w:rPr>
+        <w:rFonts w:ascii="Courier New" w:hAnsi="Courier New" w:cs="Courier New" w:hint="default"/>
+      </w:rPr>
+    </w:lvl>
+    <w:lvl w:ilvl="5" w:tplc="040C0005" w:tentative="1">
+      <w:start w:val="1"/>
+      <w:numFmt w:val="bullet"/>
+      <w:lvlText w:val=""/>
+      <w:lvlJc w:val="left"/>
+      <w:pPr>
+        <w:ind w:left="4320" w:hanging="360"/>
+      </w:pPr>
+      <w:rPr>
+        <w:rFonts w:ascii="Wingdings" w:hAnsi="Wingdings" w:hint="default"/>
+      </w:rPr>
+    </w:lvl>
+    <w:lvl w:ilvl="6" w:tplc="040C0001" w:tentative="1">
+      <w:start w:val="1"/>
+      <w:numFmt w:val="bullet"/>
+      <w:lvlText w:val=""/>
+      <w:lvlJc w:val="left"/>
+      <w:pPr>
+        <w:ind w:left="5040" w:hanging="360"/>
+      </w:pPr>
+      <w:rPr>
+        <w:rFonts w:ascii="Symbol" w:hAnsi="Symbol" w:hint="default"/>
+      </w:rPr>
+    </w:lvl>
+    <w:lvl w:ilvl="7" w:tplc="040C0003" w:tentative="1">
+      <w:start w:val="1"/>
+      <w:numFmt w:val="bullet"/>
+      <w:lvlText w:val="o"/>
+      <w:lvlJc w:val="left"/>
+      <w:pPr>
+        <w:ind w:left="5760" w:hanging="360"/>
+      </w:pPr>
+      <w:rPr>
+        <w:rFonts w:ascii="Courier New" w:hAnsi="Courier New" w:cs="Courier New" w:hint="default"/>
+      </w:rPr>
+    </w:lvl>
+    <w:lvl w:ilvl="8" w:tplc="040C0005" w:tentative="1">
+      <w:start w:val="1"/>
+      <w:numFmt w:val="bullet"/>
+      <w:lvlText w:val=""/>
+      <w:lvlJc w:val="left"/>
+      <w:pPr>
+        <w:ind w:left="6480" w:hanging="360"/>
+      </w:pPr>
+      <w:rPr>
+        <w:rFonts w:ascii="Wingdings" w:hAnsi="Wingdings" w:hint="default"/>
+      </w:rPr>
+    </w:lvl>
+  </w:abstractNum>
+  <w:abstractNum w:abstractNumId="9">
     <w:nsid w:val="35497471"/>
     <w:multiLevelType w:val="hybridMultilevel"/>
     <w:tmpl w:val="C2D60534"/>
@@ -2444,7 +3087,7 @@
       </w:rPr>
     </w:lvl>
   </w:abstractNum>
-  <w:abstractNum w:abstractNumId="9">
+  <w:abstractNum w:abstractNumId="10">
     <w:nsid w:val="3A504A98"/>
     <w:multiLevelType w:val="hybridMultilevel"/>
     <w:tmpl w:val="70DAF608"/>
@@ -2583,7 +3226,7 @@
       </w:rPr>
     </w:lvl>
   </w:abstractNum>
-  <w:abstractNum w:abstractNumId="10">
+  <w:abstractNum w:abstractNumId="11">
     <w:nsid w:val="4C297B18"/>
     <w:multiLevelType w:val="hybridMultilevel"/>
     <w:tmpl w:val="A782A8BA"/>
@@ -2723,7 +3366,7 @@
       </w:rPr>
     </w:lvl>
   </w:abstractNum>
-  <w:abstractNum w:abstractNumId="11">
+  <w:abstractNum w:abstractNumId="12">
     <w:nsid w:val="70A41509"/>
     <w:multiLevelType w:val="hybridMultilevel"/>
     <w:tmpl w:val="4CE2EB3E"/>
@@ -2863,7 +3506,7 @@
     </w:lvl>
   </w:abstractNum>
   <w:num w:numId="1">
-    <w:abstractNumId w:val="10"/>
+    <w:abstractNumId w:val="11"/>
   </w:num>
   <w:num w:numId="2">
     <w:abstractNumId w:val="6"/>
@@ -2878,10 +3521,10 @@
     <w:abstractNumId w:val="0"/>
   </w:num>
   <w:num w:numId="6">
-    <w:abstractNumId w:val="8"/>
+    <w:abstractNumId w:val="9"/>
   </w:num>
   <w:num w:numId="7">
-    <w:abstractNumId w:val="11"/>
+    <w:abstractNumId w:val="12"/>
   </w:num>
   <w:num w:numId="8">
     <w:abstractNumId w:val="5"/>
@@ -2896,13 +3539,16 @@
     <w:abstractNumId w:val="7"/>
   </w:num>
   <w:num w:numId="12">
-    <w:abstractNumId w:val="9"/>
+    <w:abstractNumId w:val="10"/>
+  </w:num>
+  <w:num w:numId="13">
+    <w:abstractNumId w:val="8"/>
   </w:num>
 </w:numbering>
 </file>
 
 <file path=word/styles.xml><?xml version="1.0" encoding="utf-8"?>
-<w:styles xmlns:r="http://schemas.openxmlformats.org/officeDocument/2006/relationships" xmlns:w="http://schemas.openxmlformats.org/wordprocessingml/2006/main">
+<w:styles xmlns:mc="http://schemas.openxmlformats.org/markup-compatibility/2006" xmlns:r="http://schemas.openxmlformats.org/officeDocument/2006/relationships" xmlns:w="http://schemas.openxmlformats.org/wordprocessingml/2006/main" xmlns:w14="http://schemas.microsoft.com/office/word/2010/wordml" mc:Ignorable="w14">
   <w:docDefaults>
     <w:rPrDefault>
       <w:rPr>
@@ -2912,7 +3558,7 @@
     </w:rPrDefault>
     <w:pPrDefault/>
   </w:docDefaults>
-  <w:latentStyles w:defLockedState="0" w:defUIPriority="99" w:defSemiHidden="1" w:defUnhideWhenUsed="1" w:defQFormat="0" w:count="267">
+  <w:latentStyles w:defLockedState="0" w:defUIPriority="99" w:defSemiHidden="1" w:defUnhideWhenUsed="1" w:defQFormat="0" w:count="276">
     <w:lsdException w:name="Normal" w:semiHidden="0" w:uiPriority="0" w:unhideWhenUsed="0" w:qFormat="1"/>
     <w:lsdException w:name="heading 1" w:semiHidden="0" w:uiPriority="9" w:unhideWhenUsed="0" w:qFormat="1"/>
     <w:lsdException w:name="heading 2" w:uiPriority="9" w:qFormat="1"/>
@@ -3088,7 +3734,6 @@
     <w:uiPriority w:val="99"/>
     <w:semiHidden/>
     <w:unhideWhenUsed/>
-    <w:qFormat/>
     <w:tblPr>
       <w:tblInd w:w="0" w:type="dxa"/>
       <w:tblCellMar>
@@ -3241,10 +3886,10 @@
       <w:szCs w:val="16"/>
     </w:rPr>
   </w:style>
-  <w:style w:type="paragraph" w:styleId="PrformatHTML">
+  <w:style w:type="paragraph" w:styleId="HTMLprformat">
     <w:name w:val="HTML Preformatted"/>
     <w:basedOn w:val="Normal"/>
-    <w:link w:val="PrformatHTMLCar"/>
+    <w:link w:val="HTMLprformatCar"/>
     <w:uiPriority w:val="99"/>
     <w:unhideWhenUsed/>
     <w:rsid w:val="000D4B55"/>
@@ -3274,17 +3919,17 @@
       <w:szCs w:val="20"/>
     </w:rPr>
   </w:style>
-  <w:style w:type="character" w:customStyle="1" w:styleId="PrformatHTMLCar">
-    <w:name w:val="Préformaté HTML Car"/>
+  <w:style w:type="character" w:customStyle="1" w:styleId="HTMLprformatCar">
+    <w:name w:val="HTML préformaté Car"/>
     <w:basedOn w:val="Policepardfaut"/>
-    <w:link w:val="PrformatHTML"/>
+    <w:link w:val="HTMLprformat"/>
     <w:uiPriority w:val="99"/>
     <w:rsid w:val="000D4B55"/>
     <w:rPr>
       <w:rFonts w:ascii="Courier New" w:hAnsi="Courier New" w:cs="Courier New"/>
     </w:rPr>
   </w:style>
-  <w:style w:type="table" w:styleId="Grilledutableau">
+  <w:style w:type="table" w:styleId="Grille">
     <w:name w:val="Table Grid"/>
     <w:basedOn w:val="TableauNormal"/>
     <w:uiPriority w:val="59"/>
@@ -3306,6 +3951,203 @@
         <w:right w:w="108" w:type="dxa"/>
       </w:tblCellMar>
     </w:tblPr>
+  </w:style>
+  <w:style w:type="paragraph" w:styleId="Paragraphedeliste">
+    <w:name w:val="List Paragraph"/>
+    <w:basedOn w:val="Normal"/>
+    <w:uiPriority w:val="34"/>
+    <w:qFormat/>
+    <w:rsid w:val="00FA7EDA"/>
+    <w:pPr>
+      <w:ind w:left="720"/>
+      <w:contextualSpacing/>
+    </w:pPr>
+  </w:style>
+</w:styles>
+</file>
+
+<file path=word/stylesWithEffects.xml><?xml version="1.0" encoding="utf-8"?>
+<w:styles xmlns:wpc="http://schemas.microsoft.com/office/word/2010/wordprocessingCanvas" xmlns:mo="http://schemas.microsoft.com/office/mac/office/2008/main" xmlns:mc="http://schemas.openxmlformats.org/markup-compatibility/2006" xmlns:mv="urn:schemas-microsoft-com:mac:vml" xmlns:o="urn:schemas-microsoft-com:office:office" xmlns:r="http://schemas.openxmlformats.org/officeDocument/2006/relationships" xmlns:m="http://schemas.openxmlformats.org/officeDocument/2006/math" xmlns:v="urn:schemas-microsoft-com:vml" xmlns:wp14="http://schemas.microsoft.com/office/word/2010/wordprocessingDrawing" xmlns:wp="http://schemas.openxmlformats.org/drawingml/2006/wordprocessingDrawing" xmlns:w10="urn:schemas-microsoft-com:office:word" xmlns:w="http://schemas.openxmlformats.org/wordprocessingml/2006/main" xmlns:w14="http://schemas.microsoft.com/office/word/2010/wordml" xmlns:wpg="http://schemas.microsoft.com/office/word/2010/wordprocessingGroup" xmlns:wpi="http://schemas.microsoft.com/office/word/2010/wordprocessingInk" xmlns:wne="http://schemas.microsoft.com/office/word/2006/wordml" xmlns:wps="http://schemas.microsoft.com/office/word/2010/wordprocessingShape" mc:Ignorable="w14 wp14">
+  <w:docDefaults>
+    <w:rPrDefault>
+      <w:rPr>
+        <w:rFonts w:asciiTheme="minorHAnsi" w:eastAsiaTheme="minorEastAsia" w:hAnsiTheme="minorHAnsi" w:cstheme="minorBidi"/>
+        <w:sz w:val="24"/>
+        <w:szCs w:val="24"/>
+        <w:lang w:val="fr-FR" w:eastAsia="ja-JP" w:bidi="ar-SA"/>
+      </w:rPr>
+    </w:rPrDefault>
+    <w:pPrDefault/>
+  </w:docDefaults>
+  <w:latentStyles w:defLockedState="0" w:defUIPriority="99" w:defSemiHidden="1" w:defUnhideWhenUsed="1" w:defQFormat="0" w:count="276">
+    <w:lsdException w:name="Normal" w:semiHidden="0" w:uiPriority="0" w:unhideWhenUsed="0" w:qFormat="1"/>
+    <w:lsdException w:name="heading 1" w:semiHidden="0" w:uiPriority="9" w:unhideWhenUsed="0" w:qFormat="1"/>
+    <w:lsdException w:name="heading 2" w:uiPriority="9" w:qFormat="1"/>
+    <w:lsdException w:name="heading 3" w:uiPriority="9" w:qFormat="1"/>
+    <w:lsdException w:name="heading 4" w:uiPriority="9" w:qFormat="1"/>
+    <w:lsdException w:name="heading 5" w:uiPriority="9" w:qFormat="1"/>
+    <w:lsdException w:name="heading 6" w:uiPriority="9" w:qFormat="1"/>
+    <w:lsdException w:name="heading 7" w:uiPriority="9" w:qFormat="1"/>
+    <w:lsdException w:name="heading 8" w:uiPriority="9" w:qFormat="1"/>
+    <w:lsdException w:name="heading 9" w:uiPriority="9" w:qFormat="1"/>
+    <w:lsdException w:name="toc 1" w:uiPriority="39"/>
+    <w:lsdException w:name="toc 2" w:uiPriority="39"/>
+    <w:lsdException w:name="toc 3" w:uiPriority="39"/>
+    <w:lsdException w:name="toc 4" w:uiPriority="39"/>
+    <w:lsdException w:name="toc 5" w:uiPriority="39"/>
+    <w:lsdException w:name="toc 6" w:uiPriority="39"/>
+    <w:lsdException w:name="toc 7" w:uiPriority="39"/>
+    <w:lsdException w:name="toc 8" w:uiPriority="39"/>
+    <w:lsdException w:name="toc 9" w:uiPriority="39"/>
+    <w:lsdException w:name="caption" w:uiPriority="35" w:qFormat="1"/>
+    <w:lsdException w:name="Title" w:semiHidden="0" w:uiPriority="10" w:unhideWhenUsed="0" w:qFormat="1"/>
+    <w:lsdException w:name="Default Paragraph Font" w:uiPriority="1"/>
+    <w:lsdException w:name="Subtitle" w:semiHidden="0" w:uiPriority="11" w:unhideWhenUsed="0" w:qFormat="1"/>
+    <w:lsdException w:name="Strong" w:semiHidden="0" w:uiPriority="22" w:unhideWhenUsed="0" w:qFormat="1"/>
+    <w:lsdException w:name="Emphasis" w:semiHidden="0" w:uiPriority="20" w:unhideWhenUsed="0" w:qFormat="1"/>
+    <w:lsdException w:name="Table Grid" w:semiHidden="0" w:uiPriority="59" w:unhideWhenUsed="0"/>
+    <w:lsdException w:name="Placeholder Text" w:unhideWhenUsed="0"/>
+    <w:lsdException w:name="No Spacing" w:semiHidden="0" w:uiPriority="1" w:unhideWhenUsed="0" w:qFormat="1"/>
+    <w:lsdException w:name="Light Shading" w:semiHidden="0" w:uiPriority="60" w:unhideWhenUsed="0"/>
+    <w:lsdException w:name="Light List" w:semiHidden="0" w:uiPriority="61" w:unhideWhenUsed="0"/>
+    <w:lsdException w:name="Light Grid" w:semiHidden="0" w:uiPriority="62" w:unhideWhenUsed="0"/>
+    <w:lsdException w:name="Medium Shading 1" w:semiHidden="0" w:uiPriority="63" w:unhideWhenUsed="0"/>
+    <w:lsdException w:name="Medium Shading 2" w:semiHidden="0" w:uiPriority="64" w:unhideWhenUsed="0"/>
+    <w:lsdException w:name="Medium List 1" w:semiHidden="0" w:uiPriority="65" w:unhideWhenUsed="0"/>
+    <w:lsdException w:name="Medium List 2" w:semiHidden="0" w:uiPriority="66" w:unhideWhenUsed="0"/>
+    <w:lsdException w:name="Medium Grid 1" w:semiHidden="0" w:uiPriority="67" w:unhideWhenUsed="0"/>
+    <w:lsdException w:name="Medium Grid 2" w:semiHidden="0" w:uiPriority="68" w:unhideWhenUsed="0"/>
+    <w:lsdException w:name="Medium Grid 3" w:semiHidden="0" w:uiPriority="69" w:unhideWhenUsed="0"/>
+    <w:lsdException w:name="Dark List" w:semiHidden="0" w:uiPriority="70" w:unhideWhenUsed="0"/>
+    <w:lsdException w:name="Colorful Shading" w:semiHidden="0" w:uiPriority="71" w:unhideWhenUsed="0"/>
+    <w:lsdException w:name="Colorful List" w:semiHidden="0" w:uiPriority="72" w:unhideWhenUsed="0"/>
+    <w:lsdException w:name="Colorful Grid" w:semiHidden="0" w:uiPriority="73" w:unhideWhenUsed="0"/>
+    <w:lsdException w:name="Light Shading Accent 1" w:semiHidden="0" w:uiPriority="60" w:unhideWhenUsed="0"/>
+    <w:lsdException w:name="Light List Accent 1" w:semiHidden="0" w:uiPriority="61" w:unhideWhenUsed="0"/>
+    <w:lsdException w:name="Light Grid Accent 1" w:semiHidden="0" w:uiPriority="62" w:unhideWhenUsed="0"/>
+    <w:lsdException w:name="Medium Shading 1 Accent 1" w:semiHidden="0" w:uiPriority="63" w:unhideWhenUsed="0"/>
+    <w:lsdException w:name="Medium Shading 2 Accent 1" w:semiHidden="0" w:uiPriority="64" w:unhideWhenUsed="0"/>
+    <w:lsdException w:name="Medium List 1 Accent 1" w:semiHidden="0" w:uiPriority="65" w:unhideWhenUsed="0"/>
+    <w:lsdException w:name="Revision" w:unhideWhenUsed="0"/>
+    <w:lsdException w:name="List Paragraph" w:semiHidden="0" w:uiPriority="34" w:unhideWhenUsed="0" w:qFormat="1"/>
+    <w:lsdException w:name="Quote" w:semiHidden="0" w:uiPriority="29" w:unhideWhenUsed="0" w:qFormat="1"/>
+    <w:lsdException w:name="Intense Quote" w:semiHidden="0" w:uiPriority="30" w:unhideWhenUsed="0" w:qFormat="1"/>
+    <w:lsdException w:name="Medium List 2 Accent 1" w:semiHidden="0" w:uiPriority="66" w:unhideWhenUsed="0"/>
+    <w:lsdException w:name="Medium Grid 1 Accent 1" w:semiHidden="0" w:uiPriority="67" w:unhideWhenUsed="0"/>
+    <w:lsdException w:name="Medium Grid 2 Accent 1" w:semiHidden="0" w:uiPriority="68" w:unhideWhenUsed="0"/>
+    <w:lsdException w:name="Medium Grid 3 Accent 1" w:semiHidden="0" w:uiPriority="69" w:unhideWhenUsed="0"/>
+    <w:lsdException w:name="Dark List Accent 1" w:semiHidden="0" w:uiPriority="70" w:unhideWhenUsed="0"/>
+    <w:lsdException w:name="Colorful Shading Accent 1" w:semiHidden="0" w:uiPriority="71" w:unhideWhenUsed="0"/>
+    <w:lsdException w:name="Colorful List Accent 1" w:semiHidden="0" w:uiPriority="72" w:unhideWhenUsed="0"/>
+    <w:lsdException w:name="Colorful Grid Accent 1" w:semiHidden="0" w:uiPriority="73" w:unhideWhenUsed="0"/>
+    <w:lsdException w:name="Light Shading Accent 2" w:semiHidden="0" w:uiPriority="60" w:unhideWhenUsed="0"/>
+    <w:lsdException w:name="Light List Accent 2" w:semiHidden="0" w:uiPriority="61" w:unhideWhenUsed="0"/>
+    <w:lsdException w:name="Light Grid Accent 2" w:semiHidden="0" w:uiPriority="62" w:unhideWhenUsed="0"/>
+    <w:lsdException w:name="Medium Shading 1 Accent 2" w:semiHidden="0" w:uiPriority="63" w:unhideWhenUsed="0"/>
+    <w:lsdException w:name="Medium Shading 2 Accent 2" w:semiHidden="0" w:uiPriority="64" w:unhideWhenUsed="0"/>
+    <w:lsdException w:name="Medium List 1 Accent 2" w:semiHidden="0" w:uiPriority="65" w:unhideWhenUsed="0"/>
+    <w:lsdException w:name="Medium List 2 Accent 2" w:semiHidden="0" w:uiPriority="66" w:unhideWhenUsed="0"/>
+    <w:lsdException w:name="Medium Grid 1 Accent 2" w:semiHidden="0" w:uiPriority="67" w:unhideWhenUsed="0"/>
+    <w:lsdException w:name="Medium Grid 2 Accent 2" w:semiHidden="0" w:uiPriority="68" w:unhideWhenUsed="0"/>
+    <w:lsdException w:name="Medium Grid 3 Accent 2" w:semiHidden="0" w:uiPriority="69" w:unhideWhenUsed="0"/>
+    <w:lsdException w:name="Dark List Accent 2" w:semiHidden="0" w:uiPriority="70" w:unhideWhenUsed="0"/>
+    <w:lsdException w:name="Colorful Shading Accent 2" w:semiHidden="0" w:uiPriority="71" w:unhideWhenUsed="0"/>
+    <w:lsdException w:name="Colorful List Accent 2" w:semiHidden="0" w:uiPriority="72" w:unhideWhenUsed="0"/>
+    <w:lsdException w:name="Colorful Grid Accent 2" w:semiHidden="0" w:uiPriority="73" w:unhideWhenUsed="0"/>
+    <w:lsdException w:name="Light Shading Accent 3" w:semiHidden="0" w:uiPriority="60" w:unhideWhenUsed="0"/>
+    <w:lsdException w:name="Light List Accent 3" w:semiHidden="0" w:uiPriority="61" w:unhideWhenUsed="0"/>
+    <w:lsdException w:name="Light Grid Accent 3" w:semiHidden="0" w:uiPriority="62" w:unhideWhenUsed="0"/>
+    <w:lsdException w:name="Medium Shading 1 Accent 3" w:semiHidden="0" w:uiPriority="63" w:unhideWhenUsed="0"/>
+    <w:lsdException w:name="Medium Shading 2 Accent 3" w:semiHidden="0" w:uiPriority="64" w:unhideWhenUsed="0"/>
+    <w:lsdException w:name="Medium List 1 Accent 3" w:semiHidden="0" w:uiPriority="65" w:unhideWhenUsed="0"/>
+    <w:lsdException w:name="Medium List 2 Accent 3" w:semiHidden="0" w:uiPriority="66" w:unhideWhenUsed="0"/>
+    <w:lsdException w:name="Medium Grid 1 Accent 3" w:semiHidden="0" w:uiPriority="67" w:unhideWhenUsed="0"/>
+    <w:lsdException w:name="Medium Grid 2 Accent 3" w:semiHidden="0" w:uiPriority="68" w:unhideWhenUsed="0"/>
+    <w:lsdException w:name="Medium Grid 3 Accent 3" w:semiHidden="0" w:uiPriority="69" w:unhideWhenUsed="0"/>
+    <w:lsdException w:name="Dark List Accent 3" w:semiHidden="0" w:uiPriority="70" w:unhideWhenUsed="0"/>
+    <w:lsdException w:name="Colorful Shading Accent 3" w:semiHidden="0" w:uiPriority="71" w:unhideWhenUsed="0"/>
+    <w:lsdException w:name="Colorful List Accent 3" w:semiHidden="0" w:uiPriority="72" w:unhideWhenUsed="0"/>
+    <w:lsdException w:name="Colorful Grid Accent 3" w:semiHidden="0" w:uiPriority="73" w:unhideWhenUsed="0"/>
+    <w:lsdException w:name="Light Shading Accent 4" w:semiHidden="0" w:uiPriority="60" w:unhideWhenUsed="0"/>
+    <w:lsdException w:name="Light List Accent 4" w:semiHidden="0" w:uiPriority="61" w:unhideWhenUsed="0"/>
+    <w:lsdException w:name="Light Grid Accent 4" w:semiHidden="0" w:uiPriority="62" w:unhideWhenUsed="0"/>
+    <w:lsdException w:name="Medium Shading 1 Accent 4" w:semiHidden="0" w:uiPriority="63" w:unhideWhenUsed="0"/>
+    <w:lsdException w:name="Medium Shading 2 Accent 4" w:semiHidden="0" w:uiPriority="64" w:unhideWhenUsed="0"/>
+    <w:lsdException w:name="Medium List 1 Accent 4" w:semiHidden="0" w:uiPriority="65" w:unhideWhenUsed="0"/>
+    <w:lsdException w:name="Medium List 2 Accent 4" w:semiHidden="0" w:uiPriority="66" w:unhideWhenUsed="0"/>
+    <w:lsdException w:name="Medium Grid 1 Accent 4" w:semiHidden="0" w:uiPriority="67" w:unhideWhenUsed="0"/>
+    <w:lsdException w:name="Medium Grid 2 Accent 4" w:semiHidden="0" w:uiPriority="68" w:unhideWhenUsed="0"/>
+    <w:lsdException w:name="Medium Grid 3 Accent 4" w:semiHidden="0" w:uiPriority="69" w:unhideWhenUsed="0"/>
+    <w:lsdException w:name="Dark List Accent 4" w:semiHidden="0" w:uiPriority="70" w:unhideWhenUsed="0"/>
+    <w:lsdException w:name="Colorful Shading Accent 4" w:semiHidden="0" w:uiPriority="71" w:unhideWhenUsed="0"/>
+    <w:lsdException w:name="Colorful List Accent 4" w:semiHidden="0" w:uiPriority="72" w:unhideWhenUsed="0"/>
+    <w:lsdException w:name="Colorful Grid Accent 4" w:semiHidden="0" w:uiPriority="73" w:unhideWhenUsed="0"/>
+    <w:lsdException w:name="Light Shading Accent 5" w:semiHidden="0" w:uiPriority="60" w:unhideWhenUsed="0"/>
+    <w:lsdException w:name="Light List Accent 5" w:semiHidden="0" w:uiPriority="61" w:unhideWhenUsed="0"/>
+    <w:lsdException w:name="Light Grid Accent 5" w:semiHidden="0" w:uiPriority="62" w:unhideWhenUsed="0"/>
+    <w:lsdException w:name="Medium Shading 1 Accent 5" w:semiHidden="0" w:uiPriority="63" w:unhideWhenUsed="0"/>
+    <w:lsdException w:name="Medium Shading 2 Accent 5" w:semiHidden="0" w:uiPriority="64" w:unhideWhenUsed="0"/>
+    <w:lsdException w:name="Medium List 1 Accent 5" w:semiHidden="0" w:uiPriority="65" w:unhideWhenUsed="0"/>
+    <w:lsdException w:name="Medium List 2 Accent 5" w:semiHidden="0" w:uiPriority="66" w:unhideWhenUsed="0"/>
+    <w:lsdException w:name="Medium Grid 1 Accent 5" w:semiHidden="0" w:uiPriority="67" w:unhideWhenUsed="0"/>
+    <w:lsdException w:name="Medium Grid 2 Accent 5" w:semiHidden="0" w:uiPriority="68" w:unhideWhenUsed="0"/>
+    <w:lsdException w:name="Medium Grid 3 Accent 5" w:semiHidden="0" w:uiPriority="69" w:unhideWhenUsed="0"/>
+    <w:lsdException w:name="Dark List Accent 5" w:semiHidden="0" w:uiPriority="70" w:unhideWhenUsed="0"/>
+    <w:lsdException w:name="Colorful Shading Accent 5" w:semiHidden="0" w:uiPriority="71" w:unhideWhenUsed="0"/>
+    <w:lsdException w:name="Colorful List Accent 5" w:semiHidden="0" w:uiPriority="72" w:unhideWhenUsed="0"/>
+    <w:lsdException w:name="Colorful Grid Accent 5" w:semiHidden="0" w:uiPriority="73" w:unhideWhenUsed="0"/>
+    <w:lsdException w:name="Light Shading Accent 6" w:semiHidden="0" w:uiPriority="60" w:unhideWhenUsed="0"/>
+    <w:lsdException w:name="Light List Accent 6" w:semiHidden="0" w:uiPriority="61" w:unhideWhenUsed="0"/>
+    <w:lsdException w:name="Light Grid Accent 6" w:semiHidden="0" w:uiPriority="62" w:unhideWhenUsed="0"/>
+    <w:lsdException w:name="Medium Shading 1 Accent 6" w:semiHidden="0" w:uiPriority="63" w:unhideWhenUsed="0"/>
+    <w:lsdException w:name="Medium Shading 2 Accent 6" w:semiHidden="0" w:uiPriority="64" w:unhideWhenUsed="0"/>
+    <w:lsdException w:name="Medium List 1 Accent 6" w:semiHidden="0" w:uiPriority="65" w:unhideWhenUsed="0"/>
+    <w:lsdException w:name="Medium List 2 Accent 6" w:semiHidden="0" w:uiPriority="66" w:unhideWhenUsed="0"/>
+    <w:lsdException w:name="Medium Grid 1 Accent 6" w:semiHidden="0" w:uiPriority="67" w:unhideWhenUsed="0"/>
+    <w:lsdException w:name="Medium Grid 2 Accent 6" w:semiHidden="0" w:uiPriority="68" w:unhideWhenUsed="0"/>
+    <w:lsdException w:name="Medium Grid 3 Accent 6" w:semiHidden="0" w:uiPriority="69" w:unhideWhenUsed="0"/>
+    <w:lsdException w:name="Dark List Accent 6" w:semiHidden="0" w:uiPriority="70" w:unhideWhenUsed="0"/>
+    <w:lsdException w:name="Colorful Shading Accent 6" w:semiHidden="0" w:uiPriority="71" w:unhideWhenUsed="0"/>
+    <w:lsdException w:name="Colorful List Accent 6" w:semiHidden="0" w:uiPriority="72" w:unhideWhenUsed="0"/>
+    <w:lsdException w:name="Colorful Grid Accent 6" w:semiHidden="0" w:uiPriority="73" w:unhideWhenUsed="0"/>
+    <w:lsdException w:name="Subtle Emphasis" w:semiHidden="0" w:uiPriority="19" w:unhideWhenUsed="0" w:qFormat="1"/>
+    <w:lsdException w:name="Intense Emphasis" w:semiHidden="0" w:uiPriority="21" w:unhideWhenUsed="0" w:qFormat="1"/>
+    <w:lsdException w:name="Subtle Reference" w:semiHidden="0" w:uiPriority="31" w:unhideWhenUsed="0" w:qFormat="1"/>
+    <w:lsdException w:name="Intense Reference" w:semiHidden="0" w:uiPriority="32" w:unhideWhenUsed="0" w:qFormat="1"/>
+    <w:lsdException w:name="Book Title" w:semiHidden="0" w:uiPriority="33" w:unhideWhenUsed="0" w:qFormat="1"/>
+    <w:lsdException w:name="Bibliography" w:uiPriority="37"/>
+    <w:lsdException w:name="TOC Heading" w:uiPriority="39" w:qFormat="1"/>
+  </w:latentStyles>
+  <w:style w:type="paragraph" w:default="1" w:styleId="Normal">
+    <w:name w:val="Normal"/>
+    <w:qFormat/>
+  </w:style>
+  <w:style w:type="character" w:default="1" w:styleId="Policepardfaut">
+    <w:name w:val="Default Paragraph Font"/>
+    <w:uiPriority w:val="1"/>
+    <w:semiHidden/>
+    <w:unhideWhenUsed/>
+  </w:style>
+  <w:style w:type="table" w:default="1" w:styleId="TableauNormal">
+    <w:name w:val="Normal Table"/>
+    <w:uiPriority w:val="99"/>
+    <w:semiHidden/>
+    <w:unhideWhenUsed/>
+    <w:tblPr>
+      <w:tblInd w:w="0" w:type="dxa"/>
+      <w:tblCellMar>
+        <w:top w:w="0" w:type="dxa"/>
+        <w:left w:w="108" w:type="dxa"/>
+        <w:bottom w:w="0" w:type="dxa"/>
+        <w:right w:w="108" w:type="dxa"/>
+      </w:tblCellMar>
+    </w:tblPr>
+  </w:style>
+  <w:style w:type="numbering" w:default="1" w:styleId="Aucuneliste">
+    <w:name w:val="No List"/>
+    <w:uiPriority w:val="99"/>
+    <w:semiHidden/>
+    <w:unhideWhenUsed/>
   </w:style>
 </w:styles>
 </file>
@@ -3598,7 +4440,7 @@
 </file>
 
 <file path=customXml/itemProps1.xml><?xml version="1.0" encoding="utf-8"?>
-<ds:datastoreItem xmlns:ds="http://schemas.openxmlformats.org/officeDocument/2006/customXml" ds:itemID="{B9A309B9-9F56-4821-AA53-3A5E3E7A2B93}">
+<ds:datastoreItem xmlns:ds="http://schemas.openxmlformats.org/officeDocument/2006/customXml" ds:itemID="{A0FA3E26-1361-424A-A035-3475709511C8}">
   <ds:schemaRefs>
     <ds:schemaRef ds:uri="http://schemas.openxmlformats.org/officeDocument/2006/bibliography"/>
   </ds:schemaRefs>

</xml_diff>

<commit_message>
Ajout Programme CANDemo et MAJ Journal de bord JT
</commit_message>
<xml_diff>
--- a/PERSO/JEROME/journal de bord.docx
+++ b/PERSO/JEROME/journal de bord.docx
@@ -1,13 +1,13 @@
 
 <file path=word/document.xml><?xml version="1.0" encoding="utf-8"?>
-<w:document xmlns:wpc="http://schemas.microsoft.com/office/word/2010/wordprocessingCanvas" xmlns:mo="http://schemas.microsoft.com/office/mac/office/2008/main" xmlns:mc="http://schemas.openxmlformats.org/markup-compatibility/2006" xmlns:mv="urn:schemas-microsoft-com:mac:vml" xmlns:o="urn:schemas-microsoft-com:office:office" xmlns:r="http://schemas.openxmlformats.org/officeDocument/2006/relationships" xmlns:m="http://schemas.openxmlformats.org/officeDocument/2006/math" xmlns:v="urn:schemas-microsoft-com:vml" xmlns:wp14="http://schemas.microsoft.com/office/word/2010/wordprocessingDrawing" xmlns:wp="http://schemas.openxmlformats.org/drawingml/2006/wordprocessingDrawing" xmlns:w10="urn:schemas-microsoft-com:office:word" xmlns:w="http://schemas.openxmlformats.org/wordprocessingml/2006/main" xmlns:w14="http://schemas.microsoft.com/office/word/2010/wordml" xmlns:wpg="http://schemas.microsoft.com/office/word/2010/wordprocessingGroup" xmlns:wpi="http://schemas.microsoft.com/office/word/2010/wordprocessingInk" xmlns:wne="http://schemas.microsoft.com/office/word/2006/wordml" xmlns:wps="http://schemas.microsoft.com/office/word/2010/wordprocessingShape" mc:Ignorable="w14 wp14">
+<w:document xmlns:ve="http://schemas.openxmlformats.org/markup-compatibility/2006" xmlns:o="urn:schemas-microsoft-com:office:office" xmlns:r="http://schemas.openxmlformats.org/officeDocument/2006/relationships" xmlns:m="http://schemas.openxmlformats.org/officeDocument/2006/math" xmlns:v="urn:schemas-microsoft-com:vml" xmlns:wp="http://schemas.openxmlformats.org/drawingml/2006/wordprocessingDrawing" xmlns:w10="urn:schemas-microsoft-com:office:word" xmlns:w="http://schemas.openxmlformats.org/wordprocessingml/2006/main" xmlns:wne="http://schemas.microsoft.com/office/word/2006/wordml">
   <w:body>
     <w:p/>
     <w:tbl>
       <w:tblPr>
-        <w:tblStyle w:val="Grille"/>
+        <w:tblStyle w:val="Grilledutableau"/>
         <w:tblW w:w="0" w:type="auto"/>
-        <w:tblLook w:val="04A0" w:firstRow="1" w:lastRow="0" w:firstColumn="1" w:lastColumn="0" w:noHBand="0" w:noVBand="1"/>
+        <w:tblLook w:val="04A0"/>
       </w:tblPr>
       <w:tblGrid>
         <w:gridCol w:w="1526"/>
@@ -1617,6 +1617,18 @@
           </w:p>
           <w:p>
             <w:pPr>
+              <w:rPr>
+                <w:rFonts w:ascii="Arial" w:hAnsi="Arial" w:cs="Arial"/>
+                <w:b/>
+                <w:i/>
+                <w:color w:val="595959" w:themeColor="text1" w:themeTint="A6"/>
+                <w:sz w:val="22"/>
+                <w:szCs w:val="22"/>
+              </w:rPr>
+            </w:pPr>
+          </w:p>
+          <w:p>
+            <w:pPr>
               <w:jc w:val="center"/>
               <w:rPr>
                 <w:rFonts w:ascii="Arial" w:hAnsi="Arial" w:cs="Arial"/>
@@ -2113,6 +2125,19 @@
                 <w:szCs w:val="22"/>
               </w:rPr>
             </w:pPr>
+          </w:p>
+          <w:p>
+            <w:pPr>
+              <w:jc w:val="center"/>
+              <w:rPr>
+                <w:rFonts w:ascii="Arial" w:hAnsi="Arial" w:cs="Arial"/>
+                <w:b/>
+                <w:i/>
+                <w:color w:val="595959" w:themeColor="text1" w:themeTint="A6"/>
+                <w:sz w:val="22"/>
+                <w:szCs w:val="22"/>
+              </w:rPr>
+            </w:pPr>
             <w:r>
               <w:rPr>
                 <w:rFonts w:ascii="Arial" w:hAnsi="Arial" w:cs="Arial"/>
@@ -2124,17 +2149,6 @@
               </w:rPr>
               <w:t>Ecrit le 15/03/13</w:t>
             </w:r>
-          </w:p>
-          <w:p>
-            <w:pPr>
-              <w:jc w:val="center"/>
-              <w:rPr>
-                <w:rFonts w:ascii="Arial" w:hAnsi="Arial" w:cs="Arial"/>
-                <w:b/>
-                <w:sz w:val="22"/>
-                <w:szCs w:val="22"/>
-              </w:rPr>
-            </w:pPr>
           </w:p>
         </w:tc>
         <w:tc>
@@ -2355,6 +2369,19 @@
                 <w:szCs w:val="22"/>
               </w:rPr>
             </w:pPr>
+          </w:p>
+          <w:p>
+            <w:pPr>
+              <w:jc w:val="center"/>
+              <w:rPr>
+                <w:rFonts w:ascii="Arial" w:hAnsi="Arial" w:cs="Arial"/>
+                <w:b/>
+                <w:i/>
+                <w:color w:val="595959" w:themeColor="text1" w:themeTint="A6"/>
+                <w:sz w:val="22"/>
+                <w:szCs w:val="22"/>
+              </w:rPr>
+            </w:pPr>
             <w:r>
               <w:rPr>
                 <w:rFonts w:ascii="Arial" w:hAnsi="Arial" w:cs="Arial"/>
@@ -2366,28 +2393,6 @@
               </w:rPr>
               <w:t>Ecrit le 15/03/13</w:t>
             </w:r>
-          </w:p>
-          <w:p>
-            <w:pPr>
-              <w:jc w:val="center"/>
-              <w:rPr>
-                <w:rFonts w:ascii="Arial" w:hAnsi="Arial" w:cs="Arial"/>
-                <w:b/>
-                <w:sz w:val="22"/>
-                <w:szCs w:val="22"/>
-              </w:rPr>
-            </w:pPr>
-          </w:p>
-          <w:p>
-            <w:pPr>
-              <w:jc w:val="center"/>
-              <w:rPr>
-                <w:rFonts w:ascii="Arial" w:hAnsi="Arial" w:cs="Arial"/>
-                <w:b/>
-                <w:sz w:val="22"/>
-                <w:szCs w:val="22"/>
-              </w:rPr>
-            </w:pPr>
           </w:p>
         </w:tc>
         <w:tc>
@@ -2530,19 +2535,21 @@
                 <w:sz w:val="22"/>
                 <w:szCs w:val="22"/>
               </w:rPr>
-              <w:t>du 25/03/13 au 29</w:t>
-            </w:r>
-            <w:r>
-              <w:rPr>
-                <w:rFonts w:ascii="Arial" w:hAnsi="Arial" w:cs="Arial"/>
-                <w:b/>
-                <w:i/>
-                <w:color w:val="595959" w:themeColor="text1" w:themeTint="A6"/>
-                <w:sz w:val="22"/>
-                <w:szCs w:val="22"/>
-              </w:rPr>
-              <w:t>/03/13</w:t>
-            </w:r>
+              <w:t>du 25/03/13 au 29/03/13</w:t>
+            </w:r>
+          </w:p>
+          <w:p>
+            <w:pPr>
+              <w:jc w:val="center"/>
+              <w:rPr>
+                <w:rFonts w:ascii="Arial" w:hAnsi="Arial" w:cs="Arial"/>
+                <w:b/>
+                <w:i/>
+                <w:color w:val="595959" w:themeColor="text1" w:themeTint="A6"/>
+                <w:sz w:val="22"/>
+                <w:szCs w:val="22"/>
+              </w:rPr>
+            </w:pPr>
           </w:p>
           <w:p>
             <w:pPr>
@@ -2593,17 +2600,6 @@
               </w:rPr>
               <w:t>/03/13</w:t>
             </w:r>
-          </w:p>
-          <w:p>
-            <w:pPr>
-              <w:jc w:val="center"/>
-              <w:rPr>
-                <w:rFonts w:ascii="Arial" w:hAnsi="Arial" w:cs="Arial"/>
-                <w:b/>
-                <w:sz w:val="22"/>
-                <w:szCs w:val="22"/>
-              </w:rPr>
-            </w:pPr>
           </w:p>
         </w:tc>
         <w:tc>
@@ -2658,16 +2654,7 @@
                 <w:sz w:val="22"/>
                 <w:szCs w:val="22"/>
               </w:rPr>
-              <w:t xml:space="preserve">Mise à </w:t>
-            </w:r>
-            <w:r>
-              <w:rPr>
-                <w:rFonts w:ascii="Arial" w:hAnsi="Arial" w:cs="Arial"/>
-                <w:b/>
-                <w:sz w:val="22"/>
-                <w:szCs w:val="22"/>
-              </w:rPr>
-              <w:t>jour du dossier d’incrément 1.0</w:t>
+              <w:t>Mise à jour du dossier d’incrément 1.0</w:t>
             </w:r>
           </w:p>
           <w:p>
@@ -2695,16 +2682,891 @@
               <w:t>Approfondissement connaissances protocole CANOpen.</w:t>
             </w:r>
           </w:p>
+        </w:tc>
+      </w:tr>
+      <w:tr>
+        <w:trPr>
+          <w:trHeight w:val="1410"/>
+        </w:trPr>
+        <w:tc>
+          <w:tcPr>
+            <w:tcW w:w="1526" w:type="dxa"/>
+          </w:tcPr>
+          <w:p>
+            <w:pPr>
+              <w:rPr>
+                <w:rFonts w:ascii="Arial" w:hAnsi="Arial" w:cs="Arial"/>
+                <w:b/>
+                <w:i/>
+                <w:color w:val="595959" w:themeColor="text1" w:themeTint="A6"/>
+                <w:sz w:val="22"/>
+                <w:szCs w:val="22"/>
+              </w:rPr>
+            </w:pPr>
+            <w:r>
+              <w:rPr>
+                <w:rFonts w:ascii="Arial" w:hAnsi="Arial" w:cs="Arial"/>
+                <w:b/>
+                <w:i/>
+                <w:color w:val="595959" w:themeColor="text1" w:themeTint="A6"/>
+                <w:sz w:val="22"/>
+                <w:szCs w:val="22"/>
+              </w:rPr>
+              <w:t>S1</w:t>
+            </w:r>
+            <w:r>
+              <w:rPr>
+                <w:rFonts w:ascii="Arial" w:hAnsi="Arial" w:cs="Arial"/>
+                <w:b/>
+                <w:i/>
+                <w:color w:val="595959" w:themeColor="text1" w:themeTint="A6"/>
+                <w:sz w:val="22"/>
+                <w:szCs w:val="22"/>
+              </w:rPr>
+              <w:t>1</w:t>
+            </w:r>
+            <w:r>
+              <w:rPr>
+                <w:rFonts w:ascii="Arial" w:hAnsi="Arial" w:cs="Arial"/>
+                <w:b/>
+                <w:i/>
+                <w:color w:val="595959" w:themeColor="text1" w:themeTint="A6"/>
+                <w:sz w:val="22"/>
+                <w:szCs w:val="22"/>
+              </w:rPr>
+              <w:t xml:space="preserve"> </w:t>
+            </w:r>
+            <w:r>
+              <w:rPr>
+                <w:rFonts w:ascii="Arial" w:hAnsi="Arial" w:cs="Arial"/>
+                <w:b/>
+                <w:i/>
+                <w:color w:val="595959" w:themeColor="text1" w:themeTint="A6"/>
+                <w:sz w:val="22"/>
+                <w:szCs w:val="22"/>
+              </w:rPr>
+              <w:t>–</w:t>
+            </w:r>
+            <w:r>
+              <w:rPr>
+                <w:rFonts w:ascii="Arial" w:hAnsi="Arial" w:cs="Arial"/>
+                <w:b/>
+                <w:i/>
+                <w:color w:val="595959" w:themeColor="text1" w:themeTint="A6"/>
+                <w:sz w:val="22"/>
+                <w:szCs w:val="22"/>
+              </w:rPr>
+              <w:t xml:space="preserve"> </w:t>
+            </w:r>
+          </w:p>
+          <w:p>
+            <w:pPr>
+              <w:rPr>
+                <w:rFonts w:ascii="Arial" w:hAnsi="Arial" w:cs="Arial"/>
+                <w:b/>
+                <w:i/>
+                <w:color w:val="595959" w:themeColor="text1" w:themeTint="A6"/>
+                <w:sz w:val="22"/>
+                <w:szCs w:val="22"/>
+              </w:rPr>
+            </w:pPr>
+          </w:p>
+          <w:p>
+            <w:pPr>
+              <w:rPr>
+                <w:rFonts w:ascii="Arial" w:hAnsi="Arial" w:cs="Arial"/>
+                <w:b/>
+                <w:i/>
+                <w:color w:val="595959" w:themeColor="text1" w:themeTint="A6"/>
+                <w:sz w:val="22"/>
+                <w:szCs w:val="22"/>
+              </w:rPr>
+            </w:pPr>
+            <w:r>
+              <w:rPr>
+                <w:rFonts w:ascii="Arial" w:hAnsi="Arial" w:cs="Arial"/>
+                <w:b/>
+                <w:i/>
+                <w:color w:val="595959" w:themeColor="text1" w:themeTint="A6"/>
+                <w:sz w:val="22"/>
+                <w:szCs w:val="22"/>
+              </w:rPr>
+              <w:t xml:space="preserve">du </w:t>
+            </w:r>
+            <w:r>
+              <w:rPr>
+                <w:rFonts w:ascii="Arial" w:hAnsi="Arial" w:cs="Arial"/>
+                <w:b/>
+                <w:i/>
+                <w:color w:val="595959" w:themeColor="text1" w:themeTint="A6"/>
+                <w:sz w:val="22"/>
+                <w:szCs w:val="22"/>
+              </w:rPr>
+              <w:t>01</w:t>
+            </w:r>
+            <w:r>
+              <w:rPr>
+                <w:rFonts w:ascii="Arial" w:hAnsi="Arial" w:cs="Arial"/>
+                <w:b/>
+                <w:i/>
+                <w:color w:val="595959" w:themeColor="text1" w:themeTint="A6"/>
+                <w:sz w:val="22"/>
+                <w:szCs w:val="22"/>
+              </w:rPr>
+              <w:t>/</w:t>
+            </w:r>
+            <w:r>
+              <w:rPr>
+                <w:rFonts w:ascii="Arial" w:hAnsi="Arial" w:cs="Arial"/>
+                <w:b/>
+                <w:i/>
+                <w:color w:val="595959" w:themeColor="text1" w:themeTint="A6"/>
+                <w:sz w:val="22"/>
+                <w:szCs w:val="22"/>
+              </w:rPr>
+              <w:t>04</w:t>
+            </w:r>
+            <w:r>
+              <w:rPr>
+                <w:rFonts w:ascii="Arial" w:hAnsi="Arial" w:cs="Arial"/>
+                <w:b/>
+                <w:i/>
+                <w:color w:val="595959" w:themeColor="text1" w:themeTint="A6"/>
+                <w:sz w:val="22"/>
+                <w:szCs w:val="22"/>
+              </w:rPr>
+              <w:t xml:space="preserve">/13 au </w:t>
+            </w:r>
+            <w:r>
+              <w:rPr>
+                <w:rFonts w:ascii="Arial" w:hAnsi="Arial" w:cs="Arial"/>
+                <w:b/>
+                <w:i/>
+                <w:color w:val="595959" w:themeColor="text1" w:themeTint="A6"/>
+                <w:sz w:val="22"/>
+                <w:szCs w:val="22"/>
+              </w:rPr>
+              <w:t>05</w:t>
+            </w:r>
+            <w:r>
+              <w:rPr>
+                <w:rFonts w:ascii="Arial" w:hAnsi="Arial" w:cs="Arial"/>
+                <w:b/>
+                <w:i/>
+                <w:color w:val="595959" w:themeColor="text1" w:themeTint="A6"/>
+                <w:sz w:val="22"/>
+                <w:szCs w:val="22"/>
+              </w:rPr>
+              <w:t>/</w:t>
+            </w:r>
+            <w:r>
+              <w:rPr>
+                <w:rFonts w:ascii="Arial" w:hAnsi="Arial" w:cs="Arial"/>
+                <w:b/>
+                <w:i/>
+                <w:color w:val="595959" w:themeColor="text1" w:themeTint="A6"/>
+                <w:sz w:val="22"/>
+                <w:szCs w:val="22"/>
+              </w:rPr>
+              <w:t>04</w:t>
+            </w:r>
+            <w:r>
+              <w:rPr>
+                <w:rFonts w:ascii="Arial" w:hAnsi="Arial" w:cs="Arial"/>
+                <w:b/>
+                <w:i/>
+                <w:color w:val="595959" w:themeColor="text1" w:themeTint="A6"/>
+                <w:sz w:val="22"/>
+                <w:szCs w:val="22"/>
+              </w:rPr>
+              <w:t>/13</w:t>
+            </w:r>
+          </w:p>
           <w:p>
             <w:pPr>
               <w:jc w:val="center"/>
               <w:rPr>
                 <w:rFonts w:ascii="Arial" w:hAnsi="Arial" w:cs="Arial"/>
                 <w:b/>
-                <w:sz w:val="22"/>
-                <w:szCs w:val="22"/>
-              </w:rPr>
-            </w:pPr>
+                <w:i/>
+                <w:color w:val="595959" w:themeColor="text1" w:themeTint="A6"/>
+                <w:sz w:val="22"/>
+                <w:szCs w:val="22"/>
+              </w:rPr>
+            </w:pPr>
+          </w:p>
+          <w:p>
+            <w:pPr>
+              <w:jc w:val="center"/>
+              <w:rPr>
+                <w:rFonts w:ascii="Arial" w:hAnsi="Arial" w:cs="Arial"/>
+                <w:b/>
+                <w:i/>
+                <w:color w:val="595959" w:themeColor="text1" w:themeTint="A6"/>
+                <w:sz w:val="22"/>
+                <w:szCs w:val="22"/>
+              </w:rPr>
+            </w:pPr>
+            <w:r>
+              <w:rPr>
+                <w:rFonts w:ascii="Arial" w:hAnsi="Arial" w:cs="Arial"/>
+                <w:b/>
+                <w:i/>
+                <w:color w:val="595959" w:themeColor="text1" w:themeTint="A6"/>
+                <w:sz w:val="22"/>
+                <w:szCs w:val="22"/>
+              </w:rPr>
+              <w:t xml:space="preserve">Ecrit le </w:t>
+            </w:r>
+            <w:r>
+              <w:rPr>
+                <w:rFonts w:ascii="Arial" w:hAnsi="Arial" w:cs="Arial"/>
+                <w:b/>
+                <w:i/>
+                <w:color w:val="595959" w:themeColor="text1" w:themeTint="A6"/>
+                <w:sz w:val="22"/>
+                <w:szCs w:val="22"/>
+              </w:rPr>
+              <w:t>04/04/13</w:t>
+            </w:r>
+          </w:p>
+          <w:p>
+            <w:pPr>
+              <w:jc w:val="center"/>
+              <w:rPr>
+                <w:rFonts w:ascii="Arial" w:hAnsi="Arial" w:cs="Arial"/>
+                <w:b/>
+                <w:i/>
+                <w:color w:val="595959" w:themeColor="text1" w:themeTint="A6"/>
+                <w:sz w:val="22"/>
+                <w:szCs w:val="22"/>
+              </w:rPr>
+            </w:pPr>
+          </w:p>
+        </w:tc>
+        <w:tc>
+          <w:tcPr>
+            <w:tcW w:w="9178" w:type="dxa"/>
+          </w:tcPr>
+          <w:p>
+            <w:pPr>
+              <w:rPr>
+                <w:rFonts w:ascii="Arial" w:hAnsi="Arial" w:cs="Arial"/>
+                <w:b/>
+                <w:sz w:val="22"/>
+                <w:szCs w:val="22"/>
+              </w:rPr>
+            </w:pPr>
+          </w:p>
+          <w:p>
+            <w:pPr>
+              <w:pStyle w:val="Paragraphedeliste"/>
+              <w:numPr>
+                <w:ilvl w:val="0"/>
+                <w:numId w:val="13"/>
+              </w:numPr>
+              <w:ind w:left="720"/>
+              <w:rPr>
+                <w:rFonts w:ascii="Arial" w:hAnsi="Arial" w:cs="Arial"/>
+                <w:b/>
+                <w:sz w:val="22"/>
+                <w:szCs w:val="22"/>
+              </w:rPr>
+            </w:pPr>
+            <w:r>
+              <w:rPr>
+                <w:rFonts w:ascii="Arial" w:hAnsi="Arial" w:cs="Arial"/>
+                <w:b/>
+                <w:sz w:val="22"/>
+                <w:szCs w:val="22"/>
+              </w:rPr>
+              <w:t>Mise à jour du dossier d’incrément 1.0</w:t>
+            </w:r>
+          </w:p>
+          <w:p>
+            <w:pPr>
+              <w:pStyle w:val="Paragraphedeliste"/>
+              <w:numPr>
+                <w:ilvl w:val="0"/>
+                <w:numId w:val="13"/>
+              </w:numPr>
+              <w:ind w:left="720"/>
+              <w:rPr>
+                <w:rFonts w:ascii="Arial" w:hAnsi="Arial" w:cs="Arial"/>
+                <w:b/>
+                <w:sz w:val="22"/>
+                <w:szCs w:val="22"/>
+              </w:rPr>
+            </w:pPr>
+            <w:r>
+              <w:rPr>
+                <w:rFonts w:ascii="Arial" w:hAnsi="Arial" w:cs="Arial"/>
+                <w:b/>
+                <w:sz w:val="22"/>
+                <w:szCs w:val="22"/>
+              </w:rPr>
+              <w:t>Approfondissement connaissances protocole CANOpen.</w:t>
+            </w:r>
+          </w:p>
+          <w:p>
+            <w:pPr>
+              <w:pStyle w:val="Paragraphedeliste"/>
+              <w:numPr>
+                <w:ilvl w:val="0"/>
+                <w:numId w:val="13"/>
+              </w:numPr>
+              <w:ind w:left="720"/>
+              <w:rPr>
+                <w:rFonts w:ascii="Arial" w:hAnsi="Arial" w:cs="Arial"/>
+                <w:b/>
+                <w:sz w:val="22"/>
+                <w:szCs w:val="22"/>
+              </w:rPr>
+            </w:pPr>
+            <w:r>
+              <w:rPr>
+                <w:rFonts w:ascii="Arial" w:hAnsi="Arial" w:cs="Arial"/>
+                <w:b/>
+                <w:sz w:val="22"/>
+                <w:szCs w:val="22"/>
+              </w:rPr>
+              <w:t>Calcul identifiants trames RxPDO et TxPDO.</w:t>
+            </w:r>
+          </w:p>
+        </w:tc>
+      </w:tr>
+      <w:tr>
+        <w:trPr>
+          <w:trHeight w:val="1410"/>
+        </w:trPr>
+        <w:tc>
+          <w:tcPr>
+            <w:tcW w:w="1526" w:type="dxa"/>
+          </w:tcPr>
+          <w:p>
+            <w:pPr>
+              <w:rPr>
+                <w:rFonts w:ascii="Arial" w:hAnsi="Arial" w:cs="Arial"/>
+                <w:b/>
+                <w:i/>
+                <w:color w:val="595959" w:themeColor="text1" w:themeTint="A6"/>
+                <w:sz w:val="22"/>
+                <w:szCs w:val="22"/>
+              </w:rPr>
+            </w:pPr>
+            <w:r>
+              <w:rPr>
+                <w:rFonts w:ascii="Arial" w:hAnsi="Arial" w:cs="Arial"/>
+                <w:b/>
+                <w:i/>
+                <w:color w:val="595959" w:themeColor="text1" w:themeTint="A6"/>
+                <w:sz w:val="22"/>
+                <w:szCs w:val="22"/>
+              </w:rPr>
+              <w:lastRenderedPageBreak/>
+              <w:t>S12</w:t>
+            </w:r>
+            <w:r>
+              <w:rPr>
+                <w:rFonts w:ascii="Arial" w:hAnsi="Arial" w:cs="Arial"/>
+                <w:b/>
+                <w:i/>
+                <w:color w:val="595959" w:themeColor="text1" w:themeTint="A6"/>
+                <w:sz w:val="22"/>
+                <w:szCs w:val="22"/>
+              </w:rPr>
+              <w:t xml:space="preserve"> </w:t>
+            </w:r>
+            <w:r>
+              <w:rPr>
+                <w:rFonts w:ascii="Arial" w:hAnsi="Arial" w:cs="Arial"/>
+                <w:b/>
+                <w:i/>
+                <w:color w:val="595959" w:themeColor="text1" w:themeTint="A6"/>
+                <w:sz w:val="22"/>
+                <w:szCs w:val="22"/>
+              </w:rPr>
+              <w:t>–</w:t>
+            </w:r>
+            <w:r>
+              <w:rPr>
+                <w:rFonts w:ascii="Arial" w:hAnsi="Arial" w:cs="Arial"/>
+                <w:b/>
+                <w:i/>
+                <w:color w:val="595959" w:themeColor="text1" w:themeTint="A6"/>
+                <w:sz w:val="22"/>
+                <w:szCs w:val="22"/>
+              </w:rPr>
+              <w:t xml:space="preserve"> </w:t>
+            </w:r>
+          </w:p>
+          <w:p>
+            <w:pPr>
+              <w:rPr>
+                <w:rFonts w:ascii="Arial" w:hAnsi="Arial" w:cs="Arial"/>
+                <w:b/>
+                <w:i/>
+                <w:color w:val="595959" w:themeColor="text1" w:themeTint="A6"/>
+                <w:sz w:val="22"/>
+                <w:szCs w:val="22"/>
+              </w:rPr>
+            </w:pPr>
+          </w:p>
+          <w:p>
+            <w:pPr>
+              <w:rPr>
+                <w:rFonts w:ascii="Arial" w:hAnsi="Arial" w:cs="Arial"/>
+                <w:b/>
+                <w:i/>
+                <w:color w:val="595959" w:themeColor="text1" w:themeTint="A6"/>
+                <w:sz w:val="22"/>
+                <w:szCs w:val="22"/>
+              </w:rPr>
+            </w:pPr>
+            <w:r>
+              <w:rPr>
+                <w:rFonts w:ascii="Arial" w:hAnsi="Arial" w:cs="Arial"/>
+                <w:b/>
+                <w:i/>
+                <w:color w:val="595959" w:themeColor="text1" w:themeTint="A6"/>
+                <w:sz w:val="22"/>
+                <w:szCs w:val="22"/>
+              </w:rPr>
+              <w:t xml:space="preserve">du </w:t>
+            </w:r>
+            <w:r>
+              <w:rPr>
+                <w:rFonts w:ascii="Arial" w:hAnsi="Arial" w:cs="Arial"/>
+                <w:b/>
+                <w:i/>
+                <w:color w:val="595959" w:themeColor="text1" w:themeTint="A6"/>
+                <w:sz w:val="22"/>
+                <w:szCs w:val="22"/>
+              </w:rPr>
+              <w:t>08/04/13</w:t>
+            </w:r>
+            <w:r>
+              <w:rPr>
+                <w:rFonts w:ascii="Arial" w:hAnsi="Arial" w:cs="Arial"/>
+                <w:b/>
+                <w:i/>
+                <w:color w:val="595959" w:themeColor="text1" w:themeTint="A6"/>
+                <w:sz w:val="22"/>
+                <w:szCs w:val="22"/>
+              </w:rPr>
+              <w:t xml:space="preserve"> au </w:t>
+            </w:r>
+            <w:r>
+              <w:rPr>
+                <w:rFonts w:ascii="Arial" w:hAnsi="Arial" w:cs="Arial"/>
+                <w:b/>
+                <w:i/>
+                <w:color w:val="595959" w:themeColor="text1" w:themeTint="A6"/>
+                <w:sz w:val="22"/>
+                <w:szCs w:val="22"/>
+              </w:rPr>
+              <w:t>12/04/13</w:t>
+            </w:r>
+          </w:p>
+          <w:p>
+            <w:pPr>
+              <w:jc w:val="center"/>
+              <w:rPr>
+                <w:rFonts w:ascii="Arial" w:hAnsi="Arial" w:cs="Arial"/>
+                <w:b/>
+                <w:i/>
+                <w:color w:val="595959" w:themeColor="text1" w:themeTint="A6"/>
+                <w:sz w:val="22"/>
+                <w:szCs w:val="22"/>
+              </w:rPr>
+            </w:pPr>
+          </w:p>
+          <w:p>
+            <w:pPr>
+              <w:jc w:val="center"/>
+              <w:rPr>
+                <w:rFonts w:ascii="Arial" w:hAnsi="Arial" w:cs="Arial"/>
+                <w:b/>
+                <w:i/>
+                <w:color w:val="595959" w:themeColor="text1" w:themeTint="A6"/>
+                <w:sz w:val="22"/>
+                <w:szCs w:val="22"/>
+              </w:rPr>
+            </w:pPr>
+            <w:r>
+              <w:rPr>
+                <w:rFonts w:ascii="Arial" w:hAnsi="Arial" w:cs="Arial"/>
+                <w:b/>
+                <w:i/>
+                <w:color w:val="595959" w:themeColor="text1" w:themeTint="A6"/>
+                <w:sz w:val="22"/>
+                <w:szCs w:val="22"/>
+              </w:rPr>
+              <w:t xml:space="preserve">Ecrit le </w:t>
+            </w:r>
+            <w:r>
+              <w:rPr>
+                <w:rFonts w:ascii="Arial" w:hAnsi="Arial" w:cs="Arial"/>
+                <w:b/>
+                <w:i/>
+                <w:color w:val="595959" w:themeColor="text1" w:themeTint="A6"/>
+                <w:sz w:val="22"/>
+                <w:szCs w:val="22"/>
+              </w:rPr>
+              <w:t>10/04/13</w:t>
+            </w:r>
+          </w:p>
+          <w:p>
+            <w:pPr>
+              <w:rPr>
+                <w:rFonts w:ascii="Arial" w:hAnsi="Arial" w:cs="Arial"/>
+                <w:b/>
+                <w:sz w:val="22"/>
+                <w:szCs w:val="22"/>
+              </w:rPr>
+            </w:pPr>
+          </w:p>
+        </w:tc>
+        <w:tc>
+          <w:tcPr>
+            <w:tcW w:w="9178" w:type="dxa"/>
+          </w:tcPr>
+          <w:p>
+            <w:pPr>
+              <w:rPr>
+                <w:rFonts w:ascii="Arial" w:hAnsi="Arial" w:cs="Arial"/>
+                <w:b/>
+                <w:sz w:val="22"/>
+                <w:szCs w:val="22"/>
+              </w:rPr>
+            </w:pPr>
+          </w:p>
+          <w:p>
+            <w:pPr>
+              <w:pStyle w:val="Paragraphedeliste"/>
+              <w:numPr>
+                <w:ilvl w:val="0"/>
+                <w:numId w:val="13"/>
+              </w:numPr>
+              <w:rPr>
+                <w:rFonts w:ascii="Arial" w:hAnsi="Arial" w:cs="Arial"/>
+                <w:b/>
+                <w:sz w:val="22"/>
+                <w:szCs w:val="22"/>
+              </w:rPr>
+            </w:pPr>
+            <w:r>
+              <w:rPr>
+                <w:rFonts w:ascii="Arial" w:hAnsi="Arial" w:cs="Arial"/>
+                <w:b/>
+                <w:sz w:val="22"/>
+                <w:szCs w:val="22"/>
+              </w:rPr>
+              <w:t>Semaine de BTS Blanc, très peu d’avancée.</w:t>
+            </w:r>
+          </w:p>
+          <w:p>
+            <w:pPr>
+              <w:pStyle w:val="Paragraphedeliste"/>
+              <w:numPr>
+                <w:ilvl w:val="0"/>
+                <w:numId w:val="13"/>
+              </w:numPr>
+              <w:rPr>
+                <w:rFonts w:ascii="Arial" w:hAnsi="Arial" w:cs="Arial"/>
+                <w:b/>
+                <w:sz w:val="22"/>
+                <w:szCs w:val="22"/>
+              </w:rPr>
+            </w:pPr>
+            <w:r>
+              <w:rPr>
+                <w:rFonts w:ascii="Arial" w:hAnsi="Arial" w:cs="Arial"/>
+                <w:b/>
+                <w:sz w:val="22"/>
+                <w:szCs w:val="22"/>
+              </w:rPr>
+              <w:t>Calcul identifiants des trames.</w:t>
+            </w:r>
+          </w:p>
+        </w:tc>
+      </w:tr>
+      <w:tr>
+        <w:trPr>
+          <w:trHeight w:val="1410"/>
+        </w:trPr>
+        <w:tc>
+          <w:tcPr>
+            <w:tcW w:w="1526" w:type="dxa"/>
+          </w:tcPr>
+          <w:p>
+            <w:pPr>
+              <w:rPr>
+                <w:rFonts w:ascii="Arial" w:hAnsi="Arial" w:cs="Arial"/>
+                <w:b/>
+                <w:i/>
+                <w:color w:val="595959" w:themeColor="text1" w:themeTint="A6"/>
+                <w:sz w:val="22"/>
+                <w:szCs w:val="22"/>
+              </w:rPr>
+            </w:pPr>
+            <w:r>
+              <w:rPr>
+                <w:rFonts w:ascii="Arial" w:hAnsi="Arial" w:cs="Arial"/>
+                <w:b/>
+                <w:i/>
+                <w:color w:val="595959" w:themeColor="text1" w:themeTint="A6"/>
+                <w:sz w:val="22"/>
+                <w:szCs w:val="22"/>
+              </w:rPr>
+              <w:t>S13</w:t>
+            </w:r>
+            <w:r>
+              <w:rPr>
+                <w:rFonts w:ascii="Arial" w:hAnsi="Arial" w:cs="Arial"/>
+                <w:b/>
+                <w:i/>
+                <w:color w:val="595959" w:themeColor="text1" w:themeTint="A6"/>
+                <w:sz w:val="22"/>
+                <w:szCs w:val="22"/>
+              </w:rPr>
+              <w:t xml:space="preserve"> </w:t>
+            </w:r>
+            <w:r>
+              <w:rPr>
+                <w:rFonts w:ascii="Arial" w:hAnsi="Arial" w:cs="Arial"/>
+                <w:b/>
+                <w:i/>
+                <w:color w:val="595959" w:themeColor="text1" w:themeTint="A6"/>
+                <w:sz w:val="22"/>
+                <w:szCs w:val="22"/>
+              </w:rPr>
+              <w:t>–</w:t>
+            </w:r>
+            <w:r>
+              <w:rPr>
+                <w:rFonts w:ascii="Arial" w:hAnsi="Arial" w:cs="Arial"/>
+                <w:b/>
+                <w:i/>
+                <w:color w:val="595959" w:themeColor="text1" w:themeTint="A6"/>
+                <w:sz w:val="22"/>
+                <w:szCs w:val="22"/>
+              </w:rPr>
+              <w:t xml:space="preserve"> </w:t>
+            </w:r>
+          </w:p>
+          <w:p>
+            <w:pPr>
+              <w:rPr>
+                <w:rFonts w:ascii="Arial" w:hAnsi="Arial" w:cs="Arial"/>
+                <w:b/>
+                <w:i/>
+                <w:color w:val="595959" w:themeColor="text1" w:themeTint="A6"/>
+                <w:sz w:val="22"/>
+                <w:szCs w:val="22"/>
+              </w:rPr>
+            </w:pPr>
+          </w:p>
+          <w:p>
+            <w:pPr>
+              <w:rPr>
+                <w:rFonts w:ascii="Arial" w:hAnsi="Arial" w:cs="Arial"/>
+                <w:b/>
+                <w:i/>
+                <w:color w:val="595959" w:themeColor="text1" w:themeTint="A6"/>
+                <w:sz w:val="22"/>
+                <w:szCs w:val="22"/>
+              </w:rPr>
+            </w:pPr>
+            <w:r>
+              <w:rPr>
+                <w:rFonts w:ascii="Arial" w:hAnsi="Arial" w:cs="Arial"/>
+                <w:b/>
+                <w:i/>
+                <w:color w:val="595959" w:themeColor="text1" w:themeTint="A6"/>
+                <w:sz w:val="22"/>
+                <w:szCs w:val="22"/>
+              </w:rPr>
+              <w:t xml:space="preserve">du </w:t>
+            </w:r>
+            <w:r>
+              <w:rPr>
+                <w:rFonts w:ascii="Arial" w:hAnsi="Arial" w:cs="Arial"/>
+                <w:b/>
+                <w:i/>
+                <w:color w:val="595959" w:themeColor="text1" w:themeTint="A6"/>
+                <w:sz w:val="22"/>
+                <w:szCs w:val="22"/>
+              </w:rPr>
+              <w:t>15/04/13</w:t>
+            </w:r>
+            <w:r>
+              <w:rPr>
+                <w:rFonts w:ascii="Arial" w:hAnsi="Arial" w:cs="Arial"/>
+                <w:b/>
+                <w:i/>
+                <w:color w:val="595959" w:themeColor="text1" w:themeTint="A6"/>
+                <w:sz w:val="22"/>
+                <w:szCs w:val="22"/>
+              </w:rPr>
+              <w:t xml:space="preserve"> au </w:t>
+            </w:r>
+            <w:r>
+              <w:rPr>
+                <w:rFonts w:ascii="Arial" w:hAnsi="Arial" w:cs="Arial"/>
+                <w:b/>
+                <w:i/>
+                <w:color w:val="595959" w:themeColor="text1" w:themeTint="A6"/>
+                <w:sz w:val="22"/>
+                <w:szCs w:val="22"/>
+              </w:rPr>
+              <w:t>19/04/13</w:t>
+            </w:r>
+          </w:p>
+          <w:p>
+            <w:pPr>
+              <w:jc w:val="center"/>
+              <w:rPr>
+                <w:rFonts w:ascii="Arial" w:hAnsi="Arial" w:cs="Arial"/>
+                <w:b/>
+                <w:i/>
+                <w:color w:val="595959" w:themeColor="text1" w:themeTint="A6"/>
+                <w:sz w:val="22"/>
+                <w:szCs w:val="22"/>
+              </w:rPr>
+            </w:pPr>
+          </w:p>
+          <w:p>
+            <w:pPr>
+              <w:jc w:val="center"/>
+              <w:rPr>
+                <w:rFonts w:ascii="Arial" w:hAnsi="Arial" w:cs="Arial"/>
+                <w:b/>
+                <w:i/>
+                <w:color w:val="595959" w:themeColor="text1" w:themeTint="A6"/>
+                <w:sz w:val="22"/>
+                <w:szCs w:val="22"/>
+              </w:rPr>
+            </w:pPr>
+            <w:r>
+              <w:rPr>
+                <w:rFonts w:ascii="Arial" w:hAnsi="Arial" w:cs="Arial"/>
+                <w:b/>
+                <w:i/>
+                <w:color w:val="595959" w:themeColor="text1" w:themeTint="A6"/>
+                <w:sz w:val="22"/>
+                <w:szCs w:val="22"/>
+              </w:rPr>
+              <w:t xml:space="preserve">Ecrit le </w:t>
+            </w:r>
+            <w:r>
+              <w:rPr>
+                <w:rFonts w:ascii="Arial" w:hAnsi="Arial" w:cs="Arial"/>
+                <w:b/>
+                <w:i/>
+                <w:color w:val="595959" w:themeColor="text1" w:themeTint="A6"/>
+                <w:sz w:val="22"/>
+                <w:szCs w:val="22"/>
+              </w:rPr>
+              <w:t>19/04/13</w:t>
+            </w:r>
+          </w:p>
+          <w:p>
+            <w:pPr>
+              <w:rPr>
+                <w:rFonts w:ascii="Arial" w:hAnsi="Arial" w:cs="Arial"/>
+                <w:b/>
+                <w:sz w:val="22"/>
+                <w:szCs w:val="22"/>
+              </w:rPr>
+            </w:pPr>
+          </w:p>
+        </w:tc>
+        <w:tc>
+          <w:tcPr>
+            <w:tcW w:w="9178" w:type="dxa"/>
+          </w:tcPr>
+          <w:p>
+            <w:pPr>
+              <w:rPr>
+                <w:rFonts w:ascii="Arial" w:hAnsi="Arial" w:cs="Arial"/>
+                <w:b/>
+                <w:sz w:val="22"/>
+                <w:szCs w:val="22"/>
+              </w:rPr>
+            </w:pPr>
+          </w:p>
+          <w:p>
+            <w:pPr>
+              <w:pStyle w:val="Paragraphedeliste"/>
+              <w:numPr>
+                <w:ilvl w:val="0"/>
+                <w:numId w:val="13"/>
+              </w:numPr>
+              <w:rPr>
+                <w:rFonts w:ascii="Arial" w:hAnsi="Arial" w:cs="Arial"/>
+                <w:b/>
+                <w:sz w:val="22"/>
+                <w:szCs w:val="22"/>
+              </w:rPr>
+            </w:pPr>
+            <w:r>
+              <w:rPr>
+                <w:rFonts w:ascii="Arial" w:hAnsi="Arial" w:cs="Arial"/>
+                <w:b/>
+                <w:sz w:val="22"/>
+                <w:szCs w:val="22"/>
+              </w:rPr>
+              <w:t>Debut oraux BTS blanc donc pas beaucoup cours de projets.</w:t>
+            </w:r>
+          </w:p>
+          <w:p>
+            <w:pPr>
+              <w:pStyle w:val="Paragraphedeliste"/>
+              <w:numPr>
+                <w:ilvl w:val="0"/>
+                <w:numId w:val="13"/>
+              </w:numPr>
+              <w:rPr>
+                <w:rFonts w:ascii="Arial" w:hAnsi="Arial" w:cs="Arial"/>
+                <w:b/>
+                <w:sz w:val="22"/>
+                <w:szCs w:val="22"/>
+              </w:rPr>
+            </w:pPr>
+            <w:r>
+              <w:rPr>
+                <w:rFonts w:ascii="Arial" w:hAnsi="Arial" w:cs="Arial"/>
+                <w:b/>
+                <w:sz w:val="22"/>
+                <w:szCs w:val="22"/>
+              </w:rPr>
+              <w:t>Calcul identifiants des trames.</w:t>
+            </w:r>
+          </w:p>
+          <w:p>
+            <w:pPr>
+              <w:pStyle w:val="Paragraphedeliste"/>
+              <w:numPr>
+                <w:ilvl w:val="0"/>
+                <w:numId w:val="13"/>
+              </w:numPr>
+              <w:rPr>
+                <w:rFonts w:ascii="Arial" w:hAnsi="Arial" w:cs="Arial"/>
+                <w:b/>
+                <w:sz w:val="22"/>
+                <w:szCs w:val="22"/>
+              </w:rPr>
+            </w:pPr>
+            <w:r>
+              <w:rPr>
+                <w:rFonts w:ascii="Arial" w:hAnsi="Arial" w:cs="Arial"/>
+                <w:b/>
+                <w:sz w:val="22"/>
+                <w:szCs w:val="22"/>
+              </w:rPr>
+              <w:t>Planning prévisionnel avec le professeur référent en vue de l’installation de l’application sur le PC embarqué.</w:t>
+            </w:r>
           </w:p>
         </w:tc>
       </w:tr>
@@ -2716,12 +3578,19 @@
         </w:rPr>
       </w:pPr>
     </w:p>
+    <w:p>
+      <w:pPr>
+        <w:rPr>
+          <w:rFonts w:ascii="Arial" w:hAnsi="Arial" w:cs="Arial"/>
+        </w:rPr>
+      </w:pPr>
+    </w:p>
     <w:sectPr>
-      <w:headerReference w:type="default" r:id="rId9"/>
-      <w:footerReference w:type="even" r:id="rId10"/>
-      <w:footerReference w:type="default" r:id="rId11"/>
-      <w:headerReference w:type="first" r:id="rId12"/>
-      <w:footerReference w:type="first" r:id="rId13"/>
+      <w:headerReference w:type="default" r:id="rId8"/>
+      <w:footerReference w:type="even" r:id="rId9"/>
+      <w:footerReference w:type="default" r:id="rId10"/>
+      <w:headerReference w:type="first" r:id="rId11"/>
+      <w:footerReference w:type="first" r:id="rId12"/>
       <w:pgSz w:w="11906" w:h="16838" w:code="9"/>
       <w:pgMar w:top="567" w:right="567" w:bottom="1021" w:left="851" w:header="567" w:footer="454" w:gutter="0"/>
       <w:cols w:space="720"/>
@@ -2731,7 +3600,7 @@
 </file>
 
 <file path=word/endnotes.xml><?xml version="1.0" encoding="utf-8"?>
-<w:endnotes xmlns:wpc="http://schemas.microsoft.com/office/word/2010/wordprocessingCanvas" xmlns:mo="http://schemas.microsoft.com/office/mac/office/2008/main" xmlns:mc="http://schemas.openxmlformats.org/markup-compatibility/2006" xmlns:mv="urn:schemas-microsoft-com:mac:vml" xmlns:o="urn:schemas-microsoft-com:office:office" xmlns:r="http://schemas.openxmlformats.org/officeDocument/2006/relationships" xmlns:m="http://schemas.openxmlformats.org/officeDocument/2006/math" xmlns:v="urn:schemas-microsoft-com:vml" xmlns:wp14="http://schemas.microsoft.com/office/word/2010/wordprocessingDrawing" xmlns:wp="http://schemas.openxmlformats.org/drawingml/2006/wordprocessingDrawing" xmlns:w10="urn:schemas-microsoft-com:office:word" xmlns:w="http://schemas.openxmlformats.org/wordprocessingml/2006/main" xmlns:w14="http://schemas.microsoft.com/office/word/2010/wordml" xmlns:wpg="http://schemas.microsoft.com/office/word/2010/wordprocessingGroup" xmlns:wpi="http://schemas.microsoft.com/office/word/2010/wordprocessingInk" xmlns:wne="http://schemas.microsoft.com/office/word/2006/wordml" xmlns:wps="http://schemas.microsoft.com/office/word/2010/wordprocessingShape" mc:Ignorable="w14 wp14">
+<w:endnotes xmlns:ve="http://schemas.openxmlformats.org/markup-compatibility/2006" xmlns:o="urn:schemas-microsoft-com:office:office" xmlns:r="http://schemas.openxmlformats.org/officeDocument/2006/relationships" xmlns:m="http://schemas.openxmlformats.org/officeDocument/2006/math" xmlns:v="urn:schemas-microsoft-com:vml" xmlns:wp="http://schemas.openxmlformats.org/drawingml/2006/wordprocessingDrawing" xmlns:w10="urn:schemas-microsoft-com:office:word" xmlns:w="http://schemas.openxmlformats.org/wordprocessingml/2006/main" xmlns:wne="http://schemas.microsoft.com/office/word/2006/wordml">
   <w:endnote w:type="separator" w:id="-1">
     <w:p>
       <w:r>
@@ -2750,7 +3619,7 @@
 </file>
 
 <file path=word/footer1.xml><?xml version="1.0" encoding="utf-8"?>
-<w:ftr xmlns:wpc="http://schemas.microsoft.com/office/word/2010/wordprocessingCanvas" xmlns:mo="http://schemas.microsoft.com/office/mac/office/2008/main" xmlns:mc="http://schemas.openxmlformats.org/markup-compatibility/2006" xmlns:mv="urn:schemas-microsoft-com:mac:vml" xmlns:o="urn:schemas-microsoft-com:office:office" xmlns:r="http://schemas.openxmlformats.org/officeDocument/2006/relationships" xmlns:m="http://schemas.openxmlformats.org/officeDocument/2006/math" xmlns:v="urn:schemas-microsoft-com:vml" xmlns:wp14="http://schemas.microsoft.com/office/word/2010/wordprocessingDrawing" xmlns:wp="http://schemas.openxmlformats.org/drawingml/2006/wordprocessingDrawing" xmlns:w10="urn:schemas-microsoft-com:office:word" xmlns:w="http://schemas.openxmlformats.org/wordprocessingml/2006/main" xmlns:w14="http://schemas.microsoft.com/office/word/2010/wordml" xmlns:wpg="http://schemas.microsoft.com/office/word/2010/wordprocessingGroup" xmlns:wpi="http://schemas.microsoft.com/office/word/2010/wordprocessingInk" xmlns:wne="http://schemas.microsoft.com/office/word/2006/wordml" xmlns:wps="http://schemas.microsoft.com/office/word/2010/wordprocessingShape" mc:Ignorable="w14 wp14">
+<w:ftr xmlns:ve="http://schemas.openxmlformats.org/markup-compatibility/2006" xmlns:o="urn:schemas-microsoft-com:office:office" xmlns:r="http://schemas.openxmlformats.org/officeDocument/2006/relationships" xmlns:m="http://schemas.openxmlformats.org/officeDocument/2006/math" xmlns:v="urn:schemas-microsoft-com:vml" xmlns:wp="http://schemas.openxmlformats.org/drawingml/2006/wordprocessingDrawing" xmlns:w10="urn:schemas-microsoft-com:office:word" xmlns:w="http://schemas.openxmlformats.org/wordprocessingml/2006/main" xmlns:wne="http://schemas.microsoft.com/office/word/2006/wordml">
   <w:p>
     <w:pPr>
       <w:pStyle w:val="Pieddepage"/>
@@ -2788,7 +3657,7 @@
 </file>
 
 <file path=word/footer2.xml><?xml version="1.0" encoding="utf-8"?>
-<w:ftr xmlns:wpc="http://schemas.microsoft.com/office/word/2010/wordprocessingCanvas" xmlns:mo="http://schemas.microsoft.com/office/mac/office/2008/main" xmlns:mc="http://schemas.openxmlformats.org/markup-compatibility/2006" xmlns:mv="urn:schemas-microsoft-com:mac:vml" xmlns:o="urn:schemas-microsoft-com:office:office" xmlns:r="http://schemas.openxmlformats.org/officeDocument/2006/relationships" xmlns:m="http://schemas.openxmlformats.org/officeDocument/2006/math" xmlns:v="urn:schemas-microsoft-com:vml" xmlns:wp14="http://schemas.microsoft.com/office/word/2010/wordprocessingDrawing" xmlns:wp="http://schemas.openxmlformats.org/drawingml/2006/wordprocessingDrawing" xmlns:w10="urn:schemas-microsoft-com:office:word" xmlns:w="http://schemas.openxmlformats.org/wordprocessingml/2006/main" xmlns:w14="http://schemas.microsoft.com/office/word/2010/wordml" xmlns:wpg="http://schemas.microsoft.com/office/word/2010/wordprocessingGroup" xmlns:wpi="http://schemas.microsoft.com/office/word/2010/wordprocessingInk" xmlns:wne="http://schemas.microsoft.com/office/word/2006/wordml" xmlns:wps="http://schemas.microsoft.com/office/word/2010/wordprocessingShape" mc:Ignorable="w14 wp14">
+<w:ftr xmlns:ve="http://schemas.openxmlformats.org/markup-compatibility/2006" xmlns:o="urn:schemas-microsoft-com:office:office" xmlns:r="http://schemas.openxmlformats.org/officeDocument/2006/relationships" xmlns:m="http://schemas.openxmlformats.org/officeDocument/2006/math" xmlns:v="urn:schemas-microsoft-com:vml" xmlns:wp="http://schemas.openxmlformats.org/drawingml/2006/wordprocessingDrawing" xmlns:w10="urn:schemas-microsoft-com:office:word" xmlns:w="http://schemas.openxmlformats.org/wordprocessingml/2006/main" xmlns:wne="http://schemas.microsoft.com/office/word/2006/wordml">
   <w:p>
     <w:pPr>
       <w:pStyle w:val="Pieddepage"/>
@@ -2820,7 +3689,7 @@
         <w:rStyle w:val="Numrodepage"/>
         <w:noProof/>
       </w:rPr>
-      <w:t>2</w:t>
+      <w:t>3</w:t>
     </w:r>
     <w:r>
       <w:rPr>
@@ -2841,7 +3710,7 @@
         <w:left w:w="70" w:type="dxa"/>
         <w:right w:w="70" w:type="dxa"/>
       </w:tblCellMar>
-      <w:tblLook w:val="0000" w:firstRow="0" w:lastRow="0" w:firstColumn="0" w:lastColumn="0" w:noHBand="0" w:noVBand="0"/>
+      <w:tblLook w:val="0000"/>
     </w:tblPr>
     <w:tblGrid>
       <w:gridCol w:w="3082"/>
@@ -2910,7 +3779,7 @@
 </file>
 
 <file path=word/footer3.xml><?xml version="1.0" encoding="utf-8"?>
-<w:ftr xmlns:wpc="http://schemas.microsoft.com/office/word/2010/wordprocessingCanvas" xmlns:mo="http://schemas.microsoft.com/office/mac/office/2008/main" xmlns:mc="http://schemas.openxmlformats.org/markup-compatibility/2006" xmlns:mv="urn:schemas-microsoft-com:mac:vml" xmlns:o="urn:schemas-microsoft-com:office:office" xmlns:r="http://schemas.openxmlformats.org/officeDocument/2006/relationships" xmlns:m="http://schemas.openxmlformats.org/officeDocument/2006/math" xmlns:v="urn:schemas-microsoft-com:vml" xmlns:wp14="http://schemas.microsoft.com/office/word/2010/wordprocessingDrawing" xmlns:wp="http://schemas.openxmlformats.org/drawingml/2006/wordprocessingDrawing" xmlns:w10="urn:schemas-microsoft-com:office:word" xmlns:w="http://schemas.openxmlformats.org/wordprocessingml/2006/main" xmlns:w14="http://schemas.microsoft.com/office/word/2010/wordml" xmlns:wpg="http://schemas.microsoft.com/office/word/2010/wordprocessingGroup" xmlns:wpi="http://schemas.microsoft.com/office/word/2010/wordprocessingInk" xmlns:wne="http://schemas.microsoft.com/office/word/2006/wordml" xmlns:wps="http://schemas.microsoft.com/office/word/2010/wordprocessingShape" mc:Ignorable="w14 wp14">
+<w:ftr xmlns:ve="http://schemas.openxmlformats.org/markup-compatibility/2006" xmlns:o="urn:schemas-microsoft-com:office:office" xmlns:r="http://schemas.openxmlformats.org/officeDocument/2006/relationships" xmlns:m="http://schemas.openxmlformats.org/officeDocument/2006/math" xmlns:v="urn:schemas-microsoft-com:vml" xmlns:wp="http://schemas.openxmlformats.org/drawingml/2006/wordprocessingDrawing" xmlns:w10="urn:schemas-microsoft-com:office:word" xmlns:w="http://schemas.openxmlformats.org/wordprocessingml/2006/main" xmlns:wne="http://schemas.microsoft.com/office/word/2006/wordml">
   <w:tbl>
     <w:tblPr>
       <w:tblW w:w="0" w:type="auto"/>
@@ -2923,7 +3792,7 @@
         <w:left w:w="70" w:type="dxa"/>
         <w:right w:w="70" w:type="dxa"/>
       </w:tblCellMar>
-      <w:tblLook w:val="0000" w:firstRow="0" w:lastRow="0" w:firstColumn="0" w:lastColumn="0" w:noHBand="0" w:noVBand="0"/>
+      <w:tblLook w:val="0000"/>
     </w:tblPr>
     <w:tblGrid>
       <w:gridCol w:w="3189"/>
@@ -2998,7 +3867,7 @@
               <w:sz w:val="18"/>
               <w:szCs w:val="18"/>
             </w:rPr>
-            <w:t>28 mars 2013</w:t>
+            <w:t>19 avril 2013</w:t>
           </w:r>
           <w:r>
             <w:rPr>
@@ -3119,7 +3988,7 @@
 </file>
 
 <file path=word/footnotes.xml><?xml version="1.0" encoding="utf-8"?>
-<w:footnotes xmlns:wpc="http://schemas.microsoft.com/office/word/2010/wordprocessingCanvas" xmlns:mo="http://schemas.microsoft.com/office/mac/office/2008/main" xmlns:mc="http://schemas.openxmlformats.org/markup-compatibility/2006" xmlns:mv="urn:schemas-microsoft-com:mac:vml" xmlns:o="urn:schemas-microsoft-com:office:office" xmlns:r="http://schemas.openxmlformats.org/officeDocument/2006/relationships" xmlns:m="http://schemas.openxmlformats.org/officeDocument/2006/math" xmlns:v="urn:schemas-microsoft-com:vml" xmlns:wp14="http://schemas.microsoft.com/office/word/2010/wordprocessingDrawing" xmlns:wp="http://schemas.openxmlformats.org/drawingml/2006/wordprocessingDrawing" xmlns:w10="urn:schemas-microsoft-com:office:word" xmlns:w="http://schemas.openxmlformats.org/wordprocessingml/2006/main" xmlns:w14="http://schemas.microsoft.com/office/word/2010/wordml" xmlns:wpg="http://schemas.microsoft.com/office/word/2010/wordprocessingGroup" xmlns:wpi="http://schemas.microsoft.com/office/word/2010/wordprocessingInk" xmlns:wne="http://schemas.microsoft.com/office/word/2006/wordml" xmlns:wps="http://schemas.microsoft.com/office/word/2010/wordprocessingShape" mc:Ignorable="w14 wp14">
+<w:footnotes xmlns:ve="http://schemas.openxmlformats.org/markup-compatibility/2006" xmlns:o="urn:schemas-microsoft-com:office:office" xmlns:r="http://schemas.openxmlformats.org/officeDocument/2006/relationships" xmlns:m="http://schemas.openxmlformats.org/officeDocument/2006/math" xmlns:v="urn:schemas-microsoft-com:vml" xmlns:wp="http://schemas.openxmlformats.org/drawingml/2006/wordprocessingDrawing" xmlns:w10="urn:schemas-microsoft-com:office:word" xmlns:w="http://schemas.openxmlformats.org/wordprocessingml/2006/main" xmlns:wne="http://schemas.microsoft.com/office/word/2006/wordml">
   <w:footnote w:type="separator" w:id="-1">
     <w:p>
       <w:r>
@@ -3138,7 +4007,7 @@
 </file>
 
 <file path=word/header1.xml><?xml version="1.0" encoding="utf-8"?>
-<w:hdr xmlns:wpc="http://schemas.microsoft.com/office/word/2010/wordprocessingCanvas" xmlns:mo="http://schemas.microsoft.com/office/mac/office/2008/main" xmlns:mc="http://schemas.openxmlformats.org/markup-compatibility/2006" xmlns:mv="urn:schemas-microsoft-com:mac:vml" xmlns:o="urn:schemas-microsoft-com:office:office" xmlns:r="http://schemas.openxmlformats.org/officeDocument/2006/relationships" xmlns:m="http://schemas.openxmlformats.org/officeDocument/2006/math" xmlns:v="urn:schemas-microsoft-com:vml" xmlns:wp14="http://schemas.microsoft.com/office/word/2010/wordprocessingDrawing" xmlns:wp="http://schemas.openxmlformats.org/drawingml/2006/wordprocessingDrawing" xmlns:w10="urn:schemas-microsoft-com:office:word" xmlns:w="http://schemas.openxmlformats.org/wordprocessingml/2006/main" xmlns:w14="http://schemas.microsoft.com/office/word/2010/wordml" xmlns:wpg="http://schemas.microsoft.com/office/word/2010/wordprocessingGroup" xmlns:wpi="http://schemas.microsoft.com/office/word/2010/wordprocessingInk" xmlns:wne="http://schemas.microsoft.com/office/word/2006/wordml" xmlns:wps="http://schemas.microsoft.com/office/word/2010/wordprocessingShape" mc:Ignorable="w14 wp14">
+<w:hdr xmlns:ve="http://schemas.openxmlformats.org/markup-compatibility/2006" xmlns:o="urn:schemas-microsoft-com:office:office" xmlns:r="http://schemas.openxmlformats.org/officeDocument/2006/relationships" xmlns:m="http://schemas.openxmlformats.org/officeDocument/2006/math" xmlns:v="urn:schemas-microsoft-com:vml" xmlns:wp="http://schemas.openxmlformats.org/drawingml/2006/wordprocessingDrawing" xmlns:w10="urn:schemas-microsoft-com:office:word" xmlns:w="http://schemas.openxmlformats.org/wordprocessingml/2006/main" xmlns:wne="http://schemas.microsoft.com/office/word/2006/wordml">
   <w:tbl>
     <w:tblPr>
       <w:tblW w:w="0" w:type="auto"/>
@@ -3155,7 +4024,7 @@
         <w:left w:w="70" w:type="dxa"/>
         <w:right w:w="70" w:type="dxa"/>
       </w:tblCellMar>
-      <w:tblLook w:val="0000" w:firstRow="0" w:lastRow="0" w:firstColumn="0" w:lastColumn="0" w:noHBand="0" w:noVBand="0"/>
+      <w:tblLook w:val="0000"/>
     </w:tblPr>
     <w:tblGrid>
       <w:gridCol w:w="2622"/>
@@ -3194,7 +4063,7 @@
               <w:szCs w:val="4"/>
             </w:rPr>
             <w:drawing>
-              <wp:inline distT="0" distB="0" distL="0" distR="0" wp14:anchorId="504C864E" wp14:editId="1F51476F">
+              <wp:inline distT="0" distB="0" distL="0" distR="0">
                 <wp:extent cx="1576070" cy="1132205"/>
                 <wp:effectExtent l="0" t="0" r="0" b="0"/>
                 <wp:docPr id="1" name="Image 1"/>
@@ -3212,7 +4081,7 @@
                         <a:blip r:embed="rId1">
                           <a:extLst>
                             <a:ext uri="{28A0092B-C50C-407E-A947-70E740481C1C}">
-                              <a14:useLocalDpi xmlns:a14="http://schemas.microsoft.com/office/drawing/2010/main" val="0"/>
+                              <a14:useLocalDpi xmlns:a14="http://schemas.microsoft.com/office/drawing/2010/main" xmlns:wps="http://schemas.microsoft.com/office/word/2010/wordprocessingShape" xmlns:wpi="http://schemas.microsoft.com/office/word/2010/wordprocessingInk" xmlns:wpg="http://schemas.microsoft.com/office/word/2010/wordprocessingGroup" xmlns:w14="http://schemas.microsoft.com/office/word/2010/wordml" xmlns:w="http://schemas.openxmlformats.org/wordprocessingml/2006/main" xmlns:w10="urn:schemas-microsoft-com:office:word" xmlns:wp14="http://schemas.microsoft.com/office/word/2010/wordprocessingDrawing" xmlns:v="urn:schemas-microsoft-com:vml" xmlns:o="urn:schemas-microsoft-com:office:office" xmlns:mv="urn:schemas-microsoft-com:mac:vml" xmlns:mc="http://schemas.openxmlformats.org/markup-compatibility/2006" xmlns:mo="http://schemas.microsoft.com/office/mac/office/2008/main" xmlns:wpc="http://schemas.microsoft.com/office/word/2010/wordprocessingCanvas" xmlns="" val="0"/>
                             </a:ext>
                           </a:extLst>
                         </a:blip>
@@ -3431,7 +4300,7 @@
 </file>
 
 <file path=word/header2.xml><?xml version="1.0" encoding="utf-8"?>
-<w:hdr xmlns:wpc="http://schemas.microsoft.com/office/word/2010/wordprocessingCanvas" xmlns:mo="http://schemas.microsoft.com/office/mac/office/2008/main" xmlns:mc="http://schemas.openxmlformats.org/markup-compatibility/2006" xmlns:mv="urn:schemas-microsoft-com:mac:vml" xmlns:o="urn:schemas-microsoft-com:office:office" xmlns:r="http://schemas.openxmlformats.org/officeDocument/2006/relationships" xmlns:m="http://schemas.openxmlformats.org/officeDocument/2006/math" xmlns:v="urn:schemas-microsoft-com:vml" xmlns:wp14="http://schemas.microsoft.com/office/word/2010/wordprocessingDrawing" xmlns:wp="http://schemas.openxmlformats.org/drawingml/2006/wordprocessingDrawing" xmlns:w10="urn:schemas-microsoft-com:office:word" xmlns:w="http://schemas.openxmlformats.org/wordprocessingml/2006/main" xmlns:w14="http://schemas.microsoft.com/office/word/2010/wordml" xmlns:wpg="http://schemas.microsoft.com/office/word/2010/wordprocessingGroup" xmlns:wpi="http://schemas.microsoft.com/office/word/2010/wordprocessingInk" xmlns:wne="http://schemas.microsoft.com/office/word/2006/wordml" xmlns:wps="http://schemas.microsoft.com/office/word/2010/wordprocessingShape" mc:Ignorable="w14 wp14">
+<w:hdr xmlns:ve="http://schemas.openxmlformats.org/markup-compatibility/2006" xmlns:o="urn:schemas-microsoft-com:office:office" xmlns:r="http://schemas.openxmlformats.org/officeDocument/2006/relationships" xmlns:m="http://schemas.openxmlformats.org/officeDocument/2006/math" xmlns:v="urn:schemas-microsoft-com:vml" xmlns:wp="http://schemas.openxmlformats.org/drawingml/2006/wordprocessingDrawing" xmlns:w10="urn:schemas-microsoft-com:office:word" xmlns:w="http://schemas.openxmlformats.org/wordprocessingml/2006/main" xmlns:wne="http://schemas.microsoft.com/office/word/2006/wordml">
   <w:tbl>
     <w:tblPr>
       <w:tblW w:w="0" w:type="auto"/>
@@ -3447,7 +4316,7 @@
         <w:left w:w="70" w:type="dxa"/>
         <w:right w:w="70" w:type="dxa"/>
       </w:tblCellMar>
-      <w:tblLook w:val="0000" w:firstRow="0" w:lastRow="0" w:firstColumn="0" w:lastColumn="0" w:noHBand="0" w:noVBand="0"/>
+      <w:tblLook w:val="0000"/>
     </w:tblPr>
     <w:tblGrid>
       <w:gridCol w:w="2622"/>
@@ -3628,7 +4497,7 @@
 </file>
 
 <file path=word/numbering.xml><?xml version="1.0" encoding="utf-8"?>
-<w:numbering xmlns:wpc="http://schemas.microsoft.com/office/word/2010/wordprocessingCanvas" xmlns:mo="http://schemas.microsoft.com/office/mac/office/2008/main" xmlns:mc="http://schemas.openxmlformats.org/markup-compatibility/2006" xmlns:mv="urn:schemas-microsoft-com:mac:vml" xmlns:o="urn:schemas-microsoft-com:office:office" xmlns:r="http://schemas.openxmlformats.org/officeDocument/2006/relationships" xmlns:m="http://schemas.openxmlformats.org/officeDocument/2006/math" xmlns:v="urn:schemas-microsoft-com:vml" xmlns:wp14="http://schemas.microsoft.com/office/word/2010/wordprocessingDrawing" xmlns:wp="http://schemas.openxmlformats.org/drawingml/2006/wordprocessingDrawing" xmlns:w10="urn:schemas-microsoft-com:office:word" xmlns:w="http://schemas.openxmlformats.org/wordprocessingml/2006/main" xmlns:w14="http://schemas.microsoft.com/office/word/2010/wordml" xmlns:wpg="http://schemas.microsoft.com/office/word/2010/wordprocessingGroup" xmlns:wpi="http://schemas.microsoft.com/office/word/2010/wordprocessingInk" xmlns:wne="http://schemas.microsoft.com/office/word/2006/wordml" xmlns:wps="http://schemas.microsoft.com/office/word/2010/wordprocessingShape" mc:Ignorable="w14 wp14">
+<w:numbering xmlns:ve="http://schemas.openxmlformats.org/markup-compatibility/2006" xmlns:o="urn:schemas-microsoft-com:office:office" xmlns:r="http://schemas.openxmlformats.org/officeDocument/2006/relationships" xmlns:m="http://schemas.openxmlformats.org/officeDocument/2006/math" xmlns:v="urn:schemas-microsoft-com:vml" xmlns:wp="http://schemas.openxmlformats.org/drawingml/2006/wordprocessingDrawing" xmlns:w10="urn:schemas-microsoft-com:office:word" xmlns:w="http://schemas.openxmlformats.org/wordprocessingml/2006/main" xmlns:wne="http://schemas.microsoft.com/office/word/2006/wordml">
   <w:abstractNum w:abstractNumId="0">
     <w:nsid w:val="00C06E0A"/>
     <w:multiLevelType w:val="hybridMultilevel"/>
@@ -5287,7 +6156,7 @@
 </file>
 
 <file path=word/styles.xml><?xml version="1.0" encoding="utf-8"?>
-<w:styles xmlns:mc="http://schemas.openxmlformats.org/markup-compatibility/2006" xmlns:r="http://schemas.openxmlformats.org/officeDocument/2006/relationships" xmlns:w="http://schemas.openxmlformats.org/wordprocessingml/2006/main" xmlns:w14="http://schemas.microsoft.com/office/word/2010/wordml" mc:Ignorable="w14">
+<w:styles xmlns:r="http://schemas.openxmlformats.org/officeDocument/2006/relationships" xmlns:w="http://schemas.openxmlformats.org/wordprocessingml/2006/main">
   <w:docDefaults>
     <w:rPrDefault>
       <w:rPr>
@@ -5297,7 +6166,7 @@
     </w:rPrDefault>
     <w:pPrDefault/>
   </w:docDefaults>
-  <w:latentStyles w:defLockedState="0" w:defUIPriority="99" w:defSemiHidden="1" w:defUnhideWhenUsed="1" w:defQFormat="0" w:count="276">
+  <w:latentStyles w:defLockedState="0" w:defUIPriority="99" w:defSemiHidden="1" w:defUnhideWhenUsed="1" w:defQFormat="0" w:count="267">
     <w:lsdException w:name="Normal" w:semiHidden="0" w:uiPriority="0" w:unhideWhenUsed="0" w:qFormat="1"/>
     <w:lsdException w:name="heading 1" w:semiHidden="0" w:uiPriority="9" w:unhideWhenUsed="0" w:qFormat="1"/>
     <w:lsdException w:name="heading 2" w:uiPriority="9" w:qFormat="1"/>
@@ -5473,6 +6342,7 @@
     <w:uiPriority w:val="99"/>
     <w:semiHidden/>
     <w:unhideWhenUsed/>
+    <w:qFormat/>
     <w:tblPr>
       <w:tblInd w:w="0" w:type="dxa"/>
       <w:tblCellMar>
@@ -5625,10 +6495,10 @@
       <w:szCs w:val="16"/>
     </w:rPr>
   </w:style>
-  <w:style w:type="paragraph" w:styleId="HTMLprformat">
+  <w:style w:type="paragraph" w:styleId="PrformatHTML">
     <w:name w:val="HTML Preformatted"/>
     <w:basedOn w:val="Normal"/>
-    <w:link w:val="HTMLprformatCar"/>
+    <w:link w:val="PrformatHTMLCar"/>
     <w:uiPriority w:val="99"/>
     <w:unhideWhenUsed/>
     <w:rsid w:val="000D4B55"/>
@@ -5658,17 +6528,17 @@
       <w:szCs w:val="20"/>
     </w:rPr>
   </w:style>
-  <w:style w:type="character" w:customStyle="1" w:styleId="HTMLprformatCar">
-    <w:name w:val="HTML préformaté Car"/>
+  <w:style w:type="character" w:customStyle="1" w:styleId="PrformatHTMLCar">
+    <w:name w:val="Préformaté HTML Car"/>
     <w:basedOn w:val="Policepardfaut"/>
-    <w:link w:val="HTMLprformat"/>
+    <w:link w:val="PrformatHTML"/>
     <w:uiPriority w:val="99"/>
     <w:rsid w:val="000D4B55"/>
     <w:rPr>
       <w:rFonts w:ascii="Courier New" w:hAnsi="Courier New" w:cs="Courier New"/>
     </w:rPr>
   </w:style>
-  <w:style w:type="table" w:styleId="Grille">
+  <w:style w:type="table" w:styleId="Grilledutableau">
     <w:name w:val="Table Grid"/>
     <w:basedOn w:val="TableauNormal"/>
     <w:uiPriority w:val="59"/>
@@ -6179,7 +7049,7 @@
 </file>
 
 <file path=customXml/itemProps1.xml><?xml version="1.0" encoding="utf-8"?>
-<ds:datastoreItem xmlns:ds="http://schemas.openxmlformats.org/officeDocument/2006/customXml" ds:itemID="{E29DED49-96CA-EB48-A28D-9B3948B3C806}">
+<ds:datastoreItem xmlns:ds="http://schemas.openxmlformats.org/officeDocument/2006/customXml" ds:itemID="{7ED9CEBF-28D7-41BE-985D-8E71FD3F73DA}">
   <ds:schemaRefs>
     <ds:schemaRef ds:uri="http://schemas.openxmlformats.org/officeDocument/2006/bibliography"/>
   </ds:schemaRefs>

</xml_diff>

<commit_message>
MAJ journal de bord et Ajout DossierFiches
</commit_message>
<xml_diff>
--- a/PERSO/JEROME/journal de bord.docx
+++ b/PERSO/JEROME/journal de bord.docx
@@ -299,6 +299,48 @@
           </w:tcPr>
           <w:p>
             <w:pPr>
+              <w:jc w:val="center"/>
+              <w:rPr>
+                <w:rFonts w:ascii="Arial" w:hAnsi="Arial" w:cs="Arial"/>
+                <w:b/>
+                <w:sz w:val="22"/>
+                <w:szCs w:val="22"/>
+              </w:rPr>
+            </w:pPr>
+            <w:r>
+              <w:rPr>
+                <w:rFonts w:ascii="Arial" w:hAnsi="Arial" w:cs="Arial"/>
+                <w:b/>
+                <w:color w:val="FF0000"/>
+                <w:sz w:val="22"/>
+                <w:szCs w:val="22"/>
+              </w:rPr>
+              <w:t>DEBUT</w:t>
+            </w:r>
+            <w:r>
+              <w:rPr>
+                <w:rFonts w:ascii="Arial" w:hAnsi="Arial" w:cs="Arial"/>
+                <w:b/>
+                <w:color w:val="FF0000"/>
+                <w:sz w:val="22"/>
+                <w:szCs w:val="22"/>
+              </w:rPr>
+              <w:t xml:space="preserve"> DE LA PHASE D’ANALYSE</w:t>
+            </w:r>
+          </w:p>
+          <w:p>
+            <w:pPr>
+              <w:jc w:val="center"/>
+              <w:rPr>
+                <w:rFonts w:ascii="Arial" w:hAnsi="Arial" w:cs="Arial"/>
+                <w:b/>
+                <w:sz w:val="22"/>
+                <w:szCs w:val="22"/>
+              </w:rPr>
+            </w:pPr>
+          </w:p>
+          <w:p>
+            <w:pPr>
               <w:rPr>
                 <w:rFonts w:ascii="Arial" w:hAnsi="Arial" w:cs="Arial"/>
                 <w:b/>
@@ -1745,7 +1787,49 @@
                 <w:sz w:val="22"/>
                 <w:szCs w:val="22"/>
               </w:rPr>
-              <w:t>Quelques petites modifications sur le dossier d’Analyse 1.0.</w:t>
+              <w:t>Quelques petites modificatio</w:t>
+            </w:r>
+            <w:r>
+              <w:rPr>
+                <w:rFonts w:ascii="Arial" w:hAnsi="Arial" w:cs="Arial"/>
+                <w:b/>
+                <w:sz w:val="22"/>
+                <w:szCs w:val="22"/>
+              </w:rPr>
+              <w:t>ns sur le dossier d’Analyse 1.0</w:t>
+            </w:r>
+          </w:p>
+          <w:p>
+            <w:pPr>
+              <w:pStyle w:val="Paragraphedeliste"/>
+              <w:rPr>
+                <w:rFonts w:ascii="Arial" w:hAnsi="Arial" w:cs="Arial"/>
+                <w:b/>
+                <w:sz w:val="22"/>
+                <w:szCs w:val="22"/>
+              </w:rPr>
+            </w:pPr>
+          </w:p>
+          <w:p>
+            <w:pPr>
+              <w:jc w:val="center"/>
+              <w:rPr>
+                <w:rFonts w:ascii="Arial" w:hAnsi="Arial" w:cs="Arial"/>
+                <w:b/>
+                <w:color w:val="FF0000"/>
+                <w:sz w:val="22"/>
+                <w:szCs w:val="22"/>
+              </w:rPr>
+            </w:pPr>
+            <w:r>
+              <w:rPr>
+                <w:rFonts w:ascii="Arial" w:hAnsi="Arial" w:cs="Arial"/>
+                <w:b/>
+                <w:color w:val="FF0000"/>
+                <w:sz w:val="22"/>
+                <w:szCs w:val="22"/>
+              </w:rPr>
+              <w:t>FIN DE LA PHASE D’ANALYSE</w:t>
             </w:r>
           </w:p>
           <w:p>
@@ -2158,6 +2242,40 @@
           </w:tcPr>
           <w:p>
             <w:pPr>
+              <w:jc w:val="center"/>
+              <w:rPr>
+                <w:rFonts w:ascii="Arial" w:hAnsi="Arial" w:cs="Arial"/>
+                <w:b/>
+                <w:color w:val="FF0000"/>
+                <w:sz w:val="22"/>
+                <w:szCs w:val="22"/>
+              </w:rPr>
+            </w:pPr>
+            <w:r>
+              <w:rPr>
+                <w:rFonts w:ascii="Arial" w:hAnsi="Arial" w:cs="Arial"/>
+                <w:b/>
+                <w:color w:val="FF0000"/>
+                <w:sz w:val="22"/>
+                <w:szCs w:val="22"/>
+              </w:rPr>
+              <w:t>DEBUT DE L’INCREMENT 1</w:t>
+            </w:r>
+          </w:p>
+          <w:p>
+            <w:pPr>
+              <w:pStyle w:val="Paragraphedeliste"/>
+              <w:jc w:val="center"/>
+              <w:rPr>
+                <w:rFonts w:ascii="Arial" w:hAnsi="Arial" w:cs="Arial"/>
+                <w:b/>
+                <w:sz w:val="22"/>
+                <w:szCs w:val="22"/>
+              </w:rPr>
+            </w:pPr>
+          </w:p>
+          <w:p>
+            <w:pPr>
               <w:pStyle w:val="Paragraphedeliste"/>
               <w:numPr>
                 <w:ilvl w:val="0"/>
@@ -2712,18 +2830,7 @@
                 <w:sz w:val="22"/>
                 <w:szCs w:val="22"/>
               </w:rPr>
-              <w:t>S1</w:t>
-            </w:r>
-            <w:r>
-              <w:rPr>
-                <w:rFonts w:ascii="Arial" w:hAnsi="Arial" w:cs="Arial"/>
-                <w:b/>
-                <w:i/>
-                <w:color w:val="595959" w:themeColor="text1" w:themeTint="A6"/>
-                <w:sz w:val="22"/>
-                <w:szCs w:val="22"/>
-              </w:rPr>
-              <w:t>1</w:t>
+              <w:t>S11</w:t>
             </w:r>
             <w:r>
               <w:rPr>
@@ -2791,95 +2898,7 @@
                 <w:sz w:val="22"/>
                 <w:szCs w:val="22"/>
               </w:rPr>
-              <w:t xml:space="preserve">du </w:t>
-            </w:r>
-            <w:r>
-              <w:rPr>
-                <w:rFonts w:ascii="Arial" w:hAnsi="Arial" w:cs="Arial"/>
-                <w:b/>
-                <w:i/>
-                <w:color w:val="595959" w:themeColor="text1" w:themeTint="A6"/>
-                <w:sz w:val="22"/>
-                <w:szCs w:val="22"/>
-              </w:rPr>
-              <w:t>01</w:t>
-            </w:r>
-            <w:r>
-              <w:rPr>
-                <w:rFonts w:ascii="Arial" w:hAnsi="Arial" w:cs="Arial"/>
-                <w:b/>
-                <w:i/>
-                <w:color w:val="595959" w:themeColor="text1" w:themeTint="A6"/>
-                <w:sz w:val="22"/>
-                <w:szCs w:val="22"/>
-              </w:rPr>
-              <w:t>/</w:t>
-            </w:r>
-            <w:r>
-              <w:rPr>
-                <w:rFonts w:ascii="Arial" w:hAnsi="Arial" w:cs="Arial"/>
-                <w:b/>
-                <w:i/>
-                <w:color w:val="595959" w:themeColor="text1" w:themeTint="A6"/>
-                <w:sz w:val="22"/>
-                <w:szCs w:val="22"/>
-              </w:rPr>
-              <w:t>04</w:t>
-            </w:r>
-            <w:r>
-              <w:rPr>
-                <w:rFonts w:ascii="Arial" w:hAnsi="Arial" w:cs="Arial"/>
-                <w:b/>
-                <w:i/>
-                <w:color w:val="595959" w:themeColor="text1" w:themeTint="A6"/>
-                <w:sz w:val="22"/>
-                <w:szCs w:val="22"/>
-              </w:rPr>
-              <w:t xml:space="preserve">/13 au </w:t>
-            </w:r>
-            <w:r>
-              <w:rPr>
-                <w:rFonts w:ascii="Arial" w:hAnsi="Arial" w:cs="Arial"/>
-                <w:b/>
-                <w:i/>
-                <w:color w:val="595959" w:themeColor="text1" w:themeTint="A6"/>
-                <w:sz w:val="22"/>
-                <w:szCs w:val="22"/>
-              </w:rPr>
-              <w:t>05</w:t>
-            </w:r>
-            <w:r>
-              <w:rPr>
-                <w:rFonts w:ascii="Arial" w:hAnsi="Arial" w:cs="Arial"/>
-                <w:b/>
-                <w:i/>
-                <w:color w:val="595959" w:themeColor="text1" w:themeTint="A6"/>
-                <w:sz w:val="22"/>
-                <w:szCs w:val="22"/>
-              </w:rPr>
-              <w:t>/</w:t>
-            </w:r>
-            <w:r>
-              <w:rPr>
-                <w:rFonts w:ascii="Arial" w:hAnsi="Arial" w:cs="Arial"/>
-                <w:b/>
-                <w:i/>
-                <w:color w:val="595959" w:themeColor="text1" w:themeTint="A6"/>
-                <w:sz w:val="22"/>
-                <w:szCs w:val="22"/>
-              </w:rPr>
-              <w:t>04</w:t>
-            </w:r>
-            <w:r>
-              <w:rPr>
-                <w:rFonts w:ascii="Arial" w:hAnsi="Arial" w:cs="Arial"/>
-                <w:b/>
-                <w:i/>
-                <w:color w:val="595959" w:themeColor="text1" w:themeTint="A6"/>
-                <w:sz w:val="22"/>
-                <w:szCs w:val="22"/>
-              </w:rPr>
-              <w:t>/13</w:t>
+              <w:t>du 01/04/13 au 05/04/13</w:t>
             </w:r>
           </w:p>
           <w:p>
@@ -2916,18 +2935,7 @@
                 <w:sz w:val="22"/>
                 <w:szCs w:val="22"/>
               </w:rPr>
-              <w:t xml:space="preserve">Ecrit le </w:t>
-            </w:r>
-            <w:r>
-              <w:rPr>
-                <w:rFonts w:ascii="Arial" w:hAnsi="Arial" w:cs="Arial"/>
-                <w:b/>
-                <w:i/>
-                <w:color w:val="595959" w:themeColor="text1" w:themeTint="A6"/>
-                <w:sz w:val="22"/>
-                <w:szCs w:val="22"/>
-              </w:rPr>
-              <w:t>04/04/13</w:t>
+              <w:t>Ecrit le 04/04/13</w:t>
             </w:r>
           </w:p>
           <w:p>
@@ -3132,40 +3140,7 @@
                 <w:sz w:val="22"/>
                 <w:szCs w:val="22"/>
               </w:rPr>
-              <w:t xml:space="preserve">du </w:t>
-            </w:r>
-            <w:r>
-              <w:rPr>
-                <w:rFonts w:ascii="Arial" w:hAnsi="Arial" w:cs="Arial"/>
-                <w:b/>
-                <w:i/>
-                <w:color w:val="595959" w:themeColor="text1" w:themeTint="A6"/>
-                <w:sz w:val="22"/>
-                <w:szCs w:val="22"/>
-              </w:rPr>
-              <w:t>08/04/13</w:t>
-            </w:r>
-            <w:r>
-              <w:rPr>
-                <w:rFonts w:ascii="Arial" w:hAnsi="Arial" w:cs="Arial"/>
-                <w:b/>
-                <w:i/>
-                <w:color w:val="595959" w:themeColor="text1" w:themeTint="A6"/>
-                <w:sz w:val="22"/>
-                <w:szCs w:val="22"/>
-              </w:rPr>
-              <w:t xml:space="preserve"> au </w:t>
-            </w:r>
-            <w:r>
-              <w:rPr>
-                <w:rFonts w:ascii="Arial" w:hAnsi="Arial" w:cs="Arial"/>
-                <w:b/>
-                <w:i/>
-                <w:color w:val="595959" w:themeColor="text1" w:themeTint="A6"/>
-                <w:sz w:val="22"/>
-                <w:szCs w:val="22"/>
-              </w:rPr>
-              <w:t>12/04/13</w:t>
+              <w:t>du 08/04/13 au 12/04/13</w:t>
             </w:r>
           </w:p>
           <w:p>
@@ -3202,18 +3177,7 @@
                 <w:sz w:val="22"/>
                 <w:szCs w:val="22"/>
               </w:rPr>
-              <w:t xml:space="preserve">Ecrit le </w:t>
-            </w:r>
-            <w:r>
-              <w:rPr>
-                <w:rFonts w:ascii="Arial" w:hAnsi="Arial" w:cs="Arial"/>
-                <w:b/>
-                <w:i/>
-                <w:color w:val="595959" w:themeColor="text1" w:themeTint="A6"/>
-                <w:sz w:val="22"/>
-                <w:szCs w:val="22"/>
-              </w:rPr>
-              <w:t>10/04/13</w:t>
+              <w:t>Ecrit le 10/04/13</w:t>
             </w:r>
           </w:p>
           <w:p>
@@ -3387,40 +3351,7 @@
                 <w:sz w:val="22"/>
                 <w:szCs w:val="22"/>
               </w:rPr>
-              <w:t xml:space="preserve">du </w:t>
-            </w:r>
-            <w:r>
-              <w:rPr>
-                <w:rFonts w:ascii="Arial" w:hAnsi="Arial" w:cs="Arial"/>
-                <w:b/>
-                <w:i/>
-                <w:color w:val="595959" w:themeColor="text1" w:themeTint="A6"/>
-                <w:sz w:val="22"/>
-                <w:szCs w:val="22"/>
-              </w:rPr>
-              <w:t>15/04/13</w:t>
-            </w:r>
-            <w:r>
-              <w:rPr>
-                <w:rFonts w:ascii="Arial" w:hAnsi="Arial" w:cs="Arial"/>
-                <w:b/>
-                <w:i/>
-                <w:color w:val="595959" w:themeColor="text1" w:themeTint="A6"/>
-                <w:sz w:val="22"/>
-                <w:szCs w:val="22"/>
-              </w:rPr>
-              <w:t xml:space="preserve"> au </w:t>
-            </w:r>
-            <w:r>
-              <w:rPr>
-                <w:rFonts w:ascii="Arial" w:hAnsi="Arial" w:cs="Arial"/>
-                <w:b/>
-                <w:i/>
-                <w:color w:val="595959" w:themeColor="text1" w:themeTint="A6"/>
-                <w:sz w:val="22"/>
-                <w:szCs w:val="22"/>
-              </w:rPr>
-              <w:t>19/04/13</w:t>
+              <w:t>du 15/04/13 au 19/04/13</w:t>
             </w:r>
           </w:p>
           <w:p>
@@ -3457,18 +3388,7 @@
                 <w:sz w:val="22"/>
                 <w:szCs w:val="22"/>
               </w:rPr>
-              <w:t xml:space="preserve">Ecrit le </w:t>
-            </w:r>
-            <w:r>
-              <w:rPr>
-                <w:rFonts w:ascii="Arial" w:hAnsi="Arial" w:cs="Arial"/>
-                <w:b/>
-                <w:i/>
-                <w:color w:val="595959" w:themeColor="text1" w:themeTint="A6"/>
-                <w:sz w:val="22"/>
-                <w:szCs w:val="22"/>
-              </w:rPr>
-              <w:t>19/04/13</w:t>
+              <w:t>Ecrit le 19/04/13</w:t>
             </w:r>
           </w:p>
           <w:p>
@@ -3570,14 +3490,1149 @@
           </w:p>
         </w:tc>
       </w:tr>
+      <w:tr>
+        <w:trPr>
+          <w:trHeight w:val="1410"/>
+        </w:trPr>
+        <w:tc>
+          <w:tcPr>
+            <w:tcW w:w="1526" w:type="dxa"/>
+          </w:tcPr>
+          <w:p>
+            <w:pPr>
+              <w:rPr>
+                <w:rFonts w:ascii="Arial" w:hAnsi="Arial" w:cs="Arial"/>
+                <w:b/>
+                <w:i/>
+                <w:color w:val="595959" w:themeColor="text1" w:themeTint="A6"/>
+                <w:sz w:val="22"/>
+                <w:szCs w:val="22"/>
+              </w:rPr>
+            </w:pPr>
+            <w:r>
+              <w:rPr>
+                <w:rFonts w:ascii="Arial" w:hAnsi="Arial" w:cs="Arial"/>
+                <w:b/>
+                <w:i/>
+                <w:color w:val="595959" w:themeColor="text1" w:themeTint="A6"/>
+                <w:sz w:val="22"/>
+                <w:szCs w:val="22"/>
+              </w:rPr>
+              <w:t>S14</w:t>
+            </w:r>
+            <w:r>
+              <w:rPr>
+                <w:rFonts w:ascii="Arial" w:hAnsi="Arial" w:cs="Arial"/>
+                <w:b/>
+                <w:i/>
+                <w:color w:val="595959" w:themeColor="text1" w:themeTint="A6"/>
+                <w:sz w:val="22"/>
+                <w:szCs w:val="22"/>
+              </w:rPr>
+              <w:t xml:space="preserve"> </w:t>
+            </w:r>
+            <w:r>
+              <w:rPr>
+                <w:rFonts w:ascii="Arial" w:hAnsi="Arial" w:cs="Arial"/>
+                <w:b/>
+                <w:i/>
+                <w:color w:val="595959" w:themeColor="text1" w:themeTint="A6"/>
+                <w:sz w:val="22"/>
+                <w:szCs w:val="22"/>
+              </w:rPr>
+              <w:t>–</w:t>
+            </w:r>
+            <w:r>
+              <w:rPr>
+                <w:rFonts w:ascii="Arial" w:hAnsi="Arial" w:cs="Arial"/>
+                <w:b/>
+                <w:i/>
+                <w:color w:val="595959" w:themeColor="text1" w:themeTint="A6"/>
+                <w:sz w:val="22"/>
+                <w:szCs w:val="22"/>
+              </w:rPr>
+              <w:t xml:space="preserve"> </w:t>
+            </w:r>
+          </w:p>
+          <w:p>
+            <w:pPr>
+              <w:rPr>
+                <w:rFonts w:ascii="Arial" w:hAnsi="Arial" w:cs="Arial"/>
+                <w:b/>
+                <w:i/>
+                <w:color w:val="595959" w:themeColor="text1" w:themeTint="A6"/>
+                <w:sz w:val="22"/>
+                <w:szCs w:val="22"/>
+              </w:rPr>
+            </w:pPr>
+          </w:p>
+          <w:p>
+            <w:pPr>
+              <w:rPr>
+                <w:rFonts w:ascii="Arial" w:hAnsi="Arial" w:cs="Arial"/>
+                <w:b/>
+                <w:i/>
+                <w:color w:val="595959" w:themeColor="text1" w:themeTint="A6"/>
+                <w:sz w:val="22"/>
+                <w:szCs w:val="22"/>
+              </w:rPr>
+            </w:pPr>
+            <w:r>
+              <w:rPr>
+                <w:rFonts w:ascii="Arial" w:hAnsi="Arial" w:cs="Arial"/>
+                <w:b/>
+                <w:i/>
+                <w:color w:val="595959" w:themeColor="text1" w:themeTint="A6"/>
+                <w:sz w:val="22"/>
+                <w:szCs w:val="22"/>
+              </w:rPr>
+              <w:t>du 06/05/13 au 07/05</w:t>
+            </w:r>
+            <w:r>
+              <w:rPr>
+                <w:rFonts w:ascii="Arial" w:hAnsi="Arial" w:cs="Arial"/>
+                <w:b/>
+                <w:i/>
+                <w:color w:val="595959" w:themeColor="text1" w:themeTint="A6"/>
+                <w:sz w:val="22"/>
+                <w:szCs w:val="22"/>
+              </w:rPr>
+              <w:t>/13</w:t>
+            </w:r>
+          </w:p>
+          <w:p>
+            <w:pPr>
+              <w:jc w:val="center"/>
+              <w:rPr>
+                <w:rFonts w:ascii="Arial" w:hAnsi="Arial" w:cs="Arial"/>
+                <w:b/>
+                <w:i/>
+                <w:color w:val="595959" w:themeColor="text1" w:themeTint="A6"/>
+                <w:sz w:val="22"/>
+                <w:szCs w:val="22"/>
+              </w:rPr>
+            </w:pPr>
+          </w:p>
+          <w:p>
+            <w:pPr>
+              <w:jc w:val="center"/>
+              <w:rPr>
+                <w:rFonts w:ascii="Arial" w:hAnsi="Arial" w:cs="Arial"/>
+                <w:b/>
+                <w:i/>
+                <w:color w:val="595959" w:themeColor="text1" w:themeTint="A6"/>
+                <w:sz w:val="22"/>
+                <w:szCs w:val="22"/>
+              </w:rPr>
+            </w:pPr>
+            <w:r>
+              <w:rPr>
+                <w:rFonts w:ascii="Arial" w:hAnsi="Arial" w:cs="Arial"/>
+                <w:b/>
+                <w:i/>
+                <w:color w:val="595959" w:themeColor="text1" w:themeTint="A6"/>
+                <w:sz w:val="22"/>
+                <w:szCs w:val="22"/>
+              </w:rPr>
+              <w:t>Ecrit le 07/05</w:t>
+            </w:r>
+            <w:r>
+              <w:rPr>
+                <w:rFonts w:ascii="Arial" w:hAnsi="Arial" w:cs="Arial"/>
+                <w:b/>
+                <w:i/>
+                <w:color w:val="595959" w:themeColor="text1" w:themeTint="A6"/>
+                <w:sz w:val="22"/>
+                <w:szCs w:val="22"/>
+              </w:rPr>
+              <w:t>/13</w:t>
+            </w:r>
+          </w:p>
+          <w:p>
+            <w:pPr>
+              <w:rPr>
+                <w:rFonts w:ascii="Arial" w:hAnsi="Arial" w:cs="Arial"/>
+                <w:b/>
+                <w:sz w:val="22"/>
+                <w:szCs w:val="22"/>
+              </w:rPr>
+            </w:pPr>
+          </w:p>
+        </w:tc>
+        <w:tc>
+          <w:tcPr>
+            <w:tcW w:w="9178" w:type="dxa"/>
+          </w:tcPr>
+          <w:p>
+            <w:pPr>
+              <w:rPr>
+                <w:rFonts w:ascii="Arial" w:hAnsi="Arial" w:cs="Arial"/>
+                <w:b/>
+                <w:sz w:val="22"/>
+                <w:szCs w:val="22"/>
+              </w:rPr>
+            </w:pPr>
+          </w:p>
+          <w:p>
+            <w:pPr>
+              <w:pStyle w:val="Paragraphedeliste"/>
+              <w:numPr>
+                <w:ilvl w:val="0"/>
+                <w:numId w:val="13"/>
+              </w:numPr>
+              <w:rPr>
+                <w:rFonts w:ascii="Arial" w:hAnsi="Arial" w:cs="Arial"/>
+                <w:b/>
+                <w:sz w:val="22"/>
+                <w:szCs w:val="22"/>
+              </w:rPr>
+            </w:pPr>
+            <w:r>
+              <w:rPr>
+                <w:rFonts w:ascii="Arial" w:hAnsi="Arial" w:cs="Arial"/>
+                <w:b/>
+                <w:sz w:val="22"/>
+                <w:szCs w:val="22"/>
+              </w:rPr>
+              <w:t>Deux jours de projet car Pont du 8 et 9 mai 2013 donc très peu d’avancés.</w:t>
+            </w:r>
+          </w:p>
+          <w:p>
+            <w:pPr>
+              <w:pStyle w:val="Paragraphedeliste"/>
+              <w:numPr>
+                <w:ilvl w:val="0"/>
+                <w:numId w:val="13"/>
+              </w:numPr>
+              <w:rPr>
+                <w:rFonts w:ascii="Arial" w:hAnsi="Arial" w:cs="Arial"/>
+                <w:b/>
+                <w:sz w:val="22"/>
+                <w:szCs w:val="22"/>
+              </w:rPr>
+            </w:pPr>
+            <w:r>
+              <w:rPr>
+                <w:rFonts w:ascii="Arial" w:hAnsi="Arial" w:cs="Arial"/>
+                <w:b/>
+                <w:sz w:val="22"/>
+                <w:szCs w:val="22"/>
+              </w:rPr>
+              <w:t>Rédaction dossier d’incrément 1.0 : partie solutions techniques avec CANOpen.</w:t>
+            </w:r>
+          </w:p>
+        </w:tc>
+      </w:tr>
+      <w:tr>
+        <w:trPr>
+          <w:trHeight w:val="1410"/>
+        </w:trPr>
+        <w:tc>
+          <w:tcPr>
+            <w:tcW w:w="1526" w:type="dxa"/>
+          </w:tcPr>
+          <w:p>
+            <w:pPr>
+              <w:rPr>
+                <w:rFonts w:ascii="Arial" w:hAnsi="Arial" w:cs="Arial"/>
+                <w:b/>
+                <w:i/>
+                <w:color w:val="595959" w:themeColor="text1" w:themeTint="A6"/>
+                <w:sz w:val="22"/>
+                <w:szCs w:val="22"/>
+              </w:rPr>
+            </w:pPr>
+            <w:r>
+              <w:rPr>
+                <w:rFonts w:ascii="Arial" w:hAnsi="Arial" w:cs="Arial"/>
+                <w:b/>
+                <w:i/>
+                <w:color w:val="595959" w:themeColor="text1" w:themeTint="A6"/>
+                <w:sz w:val="22"/>
+                <w:szCs w:val="22"/>
+              </w:rPr>
+              <w:t>S15</w:t>
+            </w:r>
+            <w:r>
+              <w:rPr>
+                <w:rFonts w:ascii="Arial" w:hAnsi="Arial" w:cs="Arial"/>
+                <w:b/>
+                <w:i/>
+                <w:color w:val="595959" w:themeColor="text1" w:themeTint="A6"/>
+                <w:sz w:val="22"/>
+                <w:szCs w:val="22"/>
+              </w:rPr>
+              <w:t xml:space="preserve"> </w:t>
+            </w:r>
+            <w:r>
+              <w:rPr>
+                <w:rFonts w:ascii="Arial" w:hAnsi="Arial" w:cs="Arial"/>
+                <w:b/>
+                <w:i/>
+                <w:color w:val="595959" w:themeColor="text1" w:themeTint="A6"/>
+                <w:sz w:val="22"/>
+                <w:szCs w:val="22"/>
+              </w:rPr>
+              <w:t>–</w:t>
+            </w:r>
+            <w:r>
+              <w:rPr>
+                <w:rFonts w:ascii="Arial" w:hAnsi="Arial" w:cs="Arial"/>
+                <w:b/>
+                <w:i/>
+                <w:color w:val="595959" w:themeColor="text1" w:themeTint="A6"/>
+                <w:sz w:val="22"/>
+                <w:szCs w:val="22"/>
+              </w:rPr>
+              <w:t xml:space="preserve"> </w:t>
+            </w:r>
+          </w:p>
+          <w:p>
+            <w:pPr>
+              <w:rPr>
+                <w:rFonts w:ascii="Arial" w:hAnsi="Arial" w:cs="Arial"/>
+                <w:b/>
+                <w:i/>
+                <w:color w:val="595959" w:themeColor="text1" w:themeTint="A6"/>
+                <w:sz w:val="22"/>
+                <w:szCs w:val="22"/>
+              </w:rPr>
+            </w:pPr>
+          </w:p>
+          <w:p>
+            <w:pPr>
+              <w:rPr>
+                <w:rFonts w:ascii="Arial" w:hAnsi="Arial" w:cs="Arial"/>
+                <w:b/>
+                <w:i/>
+                <w:color w:val="595959" w:themeColor="text1" w:themeTint="A6"/>
+                <w:sz w:val="22"/>
+                <w:szCs w:val="22"/>
+              </w:rPr>
+            </w:pPr>
+            <w:r>
+              <w:rPr>
+                <w:rFonts w:ascii="Arial" w:hAnsi="Arial" w:cs="Arial"/>
+                <w:b/>
+                <w:i/>
+                <w:color w:val="595959" w:themeColor="text1" w:themeTint="A6"/>
+                <w:sz w:val="22"/>
+                <w:szCs w:val="22"/>
+              </w:rPr>
+              <w:t>du 13/05/13 au 17/05</w:t>
+            </w:r>
+            <w:r>
+              <w:rPr>
+                <w:rFonts w:ascii="Arial" w:hAnsi="Arial" w:cs="Arial"/>
+                <w:b/>
+                <w:i/>
+                <w:color w:val="595959" w:themeColor="text1" w:themeTint="A6"/>
+                <w:sz w:val="22"/>
+                <w:szCs w:val="22"/>
+              </w:rPr>
+              <w:t>/13</w:t>
+            </w:r>
+          </w:p>
+          <w:p>
+            <w:pPr>
+              <w:jc w:val="center"/>
+              <w:rPr>
+                <w:rFonts w:ascii="Arial" w:hAnsi="Arial" w:cs="Arial"/>
+                <w:b/>
+                <w:i/>
+                <w:color w:val="595959" w:themeColor="text1" w:themeTint="A6"/>
+                <w:sz w:val="22"/>
+                <w:szCs w:val="22"/>
+              </w:rPr>
+            </w:pPr>
+          </w:p>
+          <w:p>
+            <w:pPr>
+              <w:jc w:val="center"/>
+              <w:rPr>
+                <w:rFonts w:ascii="Arial" w:hAnsi="Arial" w:cs="Arial"/>
+                <w:b/>
+                <w:i/>
+                <w:color w:val="595959" w:themeColor="text1" w:themeTint="A6"/>
+                <w:sz w:val="22"/>
+                <w:szCs w:val="22"/>
+              </w:rPr>
+            </w:pPr>
+            <w:r>
+              <w:rPr>
+                <w:rFonts w:ascii="Arial" w:hAnsi="Arial" w:cs="Arial"/>
+                <w:b/>
+                <w:i/>
+                <w:color w:val="595959" w:themeColor="text1" w:themeTint="A6"/>
+                <w:sz w:val="22"/>
+                <w:szCs w:val="22"/>
+              </w:rPr>
+              <w:t>Ecrit le 1</w:t>
+            </w:r>
+            <w:r>
+              <w:rPr>
+                <w:rFonts w:ascii="Arial" w:hAnsi="Arial" w:cs="Arial"/>
+                <w:b/>
+                <w:i/>
+                <w:color w:val="595959" w:themeColor="text1" w:themeTint="A6"/>
+                <w:sz w:val="22"/>
+                <w:szCs w:val="22"/>
+              </w:rPr>
+              <w:t>5/05</w:t>
+            </w:r>
+            <w:r>
+              <w:rPr>
+                <w:rFonts w:ascii="Arial" w:hAnsi="Arial" w:cs="Arial"/>
+                <w:b/>
+                <w:i/>
+                <w:color w:val="595959" w:themeColor="text1" w:themeTint="A6"/>
+                <w:sz w:val="22"/>
+                <w:szCs w:val="22"/>
+              </w:rPr>
+              <w:t>/13</w:t>
+            </w:r>
+          </w:p>
+          <w:p>
+            <w:pPr>
+              <w:rPr>
+                <w:rFonts w:ascii="Arial" w:hAnsi="Arial" w:cs="Arial"/>
+                <w:b/>
+                <w:sz w:val="22"/>
+                <w:szCs w:val="22"/>
+              </w:rPr>
+            </w:pPr>
+          </w:p>
+        </w:tc>
+        <w:tc>
+          <w:tcPr>
+            <w:tcW w:w="9178" w:type="dxa"/>
+          </w:tcPr>
+          <w:p>
+            <w:pPr>
+              <w:rPr>
+                <w:rFonts w:ascii="Arial" w:hAnsi="Arial" w:cs="Arial"/>
+                <w:b/>
+                <w:sz w:val="22"/>
+                <w:szCs w:val="22"/>
+              </w:rPr>
+            </w:pPr>
+          </w:p>
+          <w:p>
+            <w:pPr>
+              <w:pStyle w:val="Paragraphedeliste"/>
+              <w:numPr>
+                <w:ilvl w:val="0"/>
+                <w:numId w:val="13"/>
+              </w:numPr>
+              <w:rPr>
+                <w:rFonts w:ascii="Arial" w:hAnsi="Arial" w:cs="Arial"/>
+                <w:b/>
+                <w:sz w:val="22"/>
+                <w:szCs w:val="22"/>
+              </w:rPr>
+            </w:pPr>
+            <w:r>
+              <w:rPr>
+                <w:rFonts w:ascii="Arial" w:hAnsi="Arial" w:cs="Arial"/>
+                <w:b/>
+                <w:sz w:val="22"/>
+                <w:szCs w:val="22"/>
+              </w:rPr>
+              <w:t>Modification dossier d’analyse 1.0 en version 1.1 car problème au niveau de la pompe qu’on ne peut pas arrêter (observation faite après étude des ES TOR)</w:t>
+            </w:r>
+          </w:p>
+          <w:p>
+            <w:pPr>
+              <w:pStyle w:val="Paragraphedeliste"/>
+              <w:numPr>
+                <w:ilvl w:val="0"/>
+                <w:numId w:val="13"/>
+              </w:numPr>
+              <w:rPr>
+                <w:rFonts w:ascii="Arial" w:hAnsi="Arial" w:cs="Arial"/>
+                <w:b/>
+                <w:sz w:val="22"/>
+                <w:szCs w:val="22"/>
+              </w:rPr>
+            </w:pPr>
+            <w:r>
+              <w:rPr>
+                <w:rFonts w:ascii="Arial" w:hAnsi="Arial" w:cs="Arial"/>
+                <w:b/>
+                <w:sz w:val="22"/>
+                <w:szCs w:val="22"/>
+              </w:rPr>
+              <w:t>Fiche de demande de modification.</w:t>
+            </w:r>
+          </w:p>
+          <w:p>
+            <w:pPr>
+              <w:pStyle w:val="Paragraphedeliste"/>
+              <w:numPr>
+                <w:ilvl w:val="0"/>
+                <w:numId w:val="13"/>
+              </w:numPr>
+              <w:rPr>
+                <w:rFonts w:ascii="Arial" w:hAnsi="Arial" w:cs="Arial"/>
+                <w:b/>
+                <w:sz w:val="22"/>
+                <w:szCs w:val="22"/>
+              </w:rPr>
+            </w:pPr>
+            <w:r>
+              <w:rPr>
+                <w:rFonts w:ascii="Arial" w:hAnsi="Arial" w:cs="Arial"/>
+                <w:b/>
+                <w:sz w:val="22"/>
+                <w:szCs w:val="22"/>
+              </w:rPr>
+              <w:t>MAJ projet sous BOUML avec 2 diagrammes états-transitions : Séance &amp; Cycle.</w:t>
+            </w:r>
+          </w:p>
+          <w:p>
+            <w:pPr>
+              <w:pStyle w:val="Paragraphedeliste"/>
+              <w:numPr>
+                <w:ilvl w:val="0"/>
+                <w:numId w:val="13"/>
+              </w:numPr>
+              <w:rPr>
+                <w:rFonts w:ascii="Arial" w:hAnsi="Arial" w:cs="Arial"/>
+                <w:b/>
+                <w:sz w:val="22"/>
+                <w:szCs w:val="22"/>
+              </w:rPr>
+            </w:pPr>
+            <w:r>
+              <w:rPr>
+                <w:rFonts w:ascii="Arial" w:hAnsi="Arial" w:cs="Arial"/>
+                <w:b/>
+                <w:sz w:val="22"/>
+                <w:szCs w:val="22"/>
+              </w:rPr>
+              <w:t>MAJ Dossier d’Incrément 1.0</w:t>
+            </w:r>
+          </w:p>
+          <w:p>
+            <w:pPr>
+              <w:pStyle w:val="Paragraphedeliste"/>
+              <w:numPr>
+                <w:ilvl w:val="0"/>
+                <w:numId w:val="13"/>
+              </w:numPr>
+              <w:rPr>
+                <w:rFonts w:ascii="Arial" w:hAnsi="Arial" w:cs="Arial"/>
+                <w:b/>
+                <w:sz w:val="22"/>
+                <w:szCs w:val="22"/>
+              </w:rPr>
+            </w:pPr>
+            <w:r>
+              <w:rPr>
+                <w:rFonts w:ascii="Arial" w:hAnsi="Arial" w:cs="Arial"/>
+                <w:b/>
+                <w:sz w:val="22"/>
+                <w:szCs w:val="22"/>
+              </w:rPr>
+              <w:t>Description diagrammes de séquences pour dossier d’incrément.</w:t>
+            </w:r>
+          </w:p>
+          <w:p>
+            <w:pPr>
+              <w:pStyle w:val="Paragraphedeliste"/>
+              <w:numPr>
+                <w:ilvl w:val="0"/>
+                <w:numId w:val="13"/>
+              </w:numPr>
+              <w:rPr>
+                <w:rFonts w:ascii="Arial" w:hAnsi="Arial" w:cs="Arial"/>
+                <w:b/>
+                <w:sz w:val="22"/>
+                <w:szCs w:val="22"/>
+              </w:rPr>
+            </w:pPr>
+            <w:r>
+              <w:rPr>
+                <w:rFonts w:ascii="Arial" w:hAnsi="Arial" w:cs="Arial"/>
+                <w:b/>
+                <w:sz w:val="22"/>
+                <w:szCs w:val="22"/>
+              </w:rPr>
+              <w:t>Recherches pour manuel installation pilote interface CAN, NSI527 et Windows XP.</w:t>
+            </w:r>
+          </w:p>
+          <w:p>
+            <w:pPr>
+              <w:ind w:left="284"/>
+              <w:rPr>
+                <w:rFonts w:ascii="Arial" w:hAnsi="Arial" w:cs="Arial"/>
+                <w:b/>
+                <w:sz w:val="22"/>
+                <w:szCs w:val="22"/>
+              </w:rPr>
+            </w:pPr>
+          </w:p>
+        </w:tc>
+      </w:tr>
+      <w:tr>
+        <w:trPr>
+          <w:trHeight w:val="1410"/>
+        </w:trPr>
+        <w:tc>
+          <w:tcPr>
+            <w:tcW w:w="1526" w:type="dxa"/>
+          </w:tcPr>
+          <w:p>
+            <w:pPr>
+              <w:rPr>
+                <w:rFonts w:ascii="Arial" w:hAnsi="Arial" w:cs="Arial"/>
+                <w:b/>
+                <w:i/>
+                <w:color w:val="595959" w:themeColor="text1" w:themeTint="A6"/>
+                <w:sz w:val="22"/>
+                <w:szCs w:val="22"/>
+              </w:rPr>
+            </w:pPr>
+            <w:r>
+              <w:rPr>
+                <w:rFonts w:ascii="Arial" w:hAnsi="Arial" w:cs="Arial"/>
+                <w:b/>
+                <w:i/>
+                <w:color w:val="595959" w:themeColor="text1" w:themeTint="A6"/>
+                <w:sz w:val="22"/>
+                <w:szCs w:val="22"/>
+              </w:rPr>
+              <w:t>S16</w:t>
+            </w:r>
+            <w:r>
+              <w:rPr>
+                <w:rFonts w:ascii="Arial" w:hAnsi="Arial" w:cs="Arial"/>
+                <w:b/>
+                <w:i/>
+                <w:color w:val="595959" w:themeColor="text1" w:themeTint="A6"/>
+                <w:sz w:val="22"/>
+                <w:szCs w:val="22"/>
+              </w:rPr>
+              <w:t xml:space="preserve"> </w:t>
+            </w:r>
+            <w:r>
+              <w:rPr>
+                <w:rFonts w:ascii="Arial" w:hAnsi="Arial" w:cs="Arial"/>
+                <w:b/>
+                <w:i/>
+                <w:color w:val="595959" w:themeColor="text1" w:themeTint="A6"/>
+                <w:sz w:val="22"/>
+                <w:szCs w:val="22"/>
+              </w:rPr>
+              <w:t>–</w:t>
+            </w:r>
+            <w:r>
+              <w:rPr>
+                <w:rFonts w:ascii="Arial" w:hAnsi="Arial" w:cs="Arial"/>
+                <w:b/>
+                <w:i/>
+                <w:color w:val="595959" w:themeColor="text1" w:themeTint="A6"/>
+                <w:sz w:val="22"/>
+                <w:szCs w:val="22"/>
+              </w:rPr>
+              <w:t xml:space="preserve"> </w:t>
+            </w:r>
+          </w:p>
+          <w:p>
+            <w:pPr>
+              <w:rPr>
+                <w:rFonts w:ascii="Arial" w:hAnsi="Arial" w:cs="Arial"/>
+                <w:b/>
+                <w:i/>
+                <w:color w:val="595959" w:themeColor="text1" w:themeTint="A6"/>
+                <w:sz w:val="22"/>
+                <w:szCs w:val="22"/>
+              </w:rPr>
+            </w:pPr>
+          </w:p>
+          <w:p>
+            <w:pPr>
+              <w:rPr>
+                <w:rFonts w:ascii="Arial" w:hAnsi="Arial" w:cs="Arial"/>
+                <w:b/>
+                <w:i/>
+                <w:color w:val="595959" w:themeColor="text1" w:themeTint="A6"/>
+                <w:sz w:val="22"/>
+                <w:szCs w:val="22"/>
+              </w:rPr>
+            </w:pPr>
+            <w:r>
+              <w:rPr>
+                <w:rFonts w:ascii="Arial" w:hAnsi="Arial" w:cs="Arial"/>
+                <w:b/>
+                <w:i/>
+                <w:color w:val="595959" w:themeColor="text1" w:themeTint="A6"/>
+                <w:sz w:val="22"/>
+                <w:szCs w:val="22"/>
+              </w:rPr>
+              <w:t>du 20/05/13 au 24/05</w:t>
+            </w:r>
+            <w:r>
+              <w:rPr>
+                <w:rFonts w:ascii="Arial" w:hAnsi="Arial" w:cs="Arial"/>
+                <w:b/>
+                <w:i/>
+                <w:color w:val="595959" w:themeColor="text1" w:themeTint="A6"/>
+                <w:sz w:val="22"/>
+                <w:szCs w:val="22"/>
+              </w:rPr>
+              <w:t>/13</w:t>
+            </w:r>
+          </w:p>
+          <w:p>
+            <w:pPr>
+              <w:jc w:val="center"/>
+              <w:rPr>
+                <w:rFonts w:ascii="Arial" w:hAnsi="Arial" w:cs="Arial"/>
+                <w:b/>
+                <w:i/>
+                <w:color w:val="595959" w:themeColor="text1" w:themeTint="A6"/>
+                <w:sz w:val="22"/>
+                <w:szCs w:val="22"/>
+              </w:rPr>
+            </w:pPr>
+          </w:p>
+          <w:p>
+            <w:pPr>
+              <w:jc w:val="center"/>
+              <w:rPr>
+                <w:rFonts w:ascii="Arial" w:hAnsi="Arial" w:cs="Arial"/>
+                <w:b/>
+                <w:i/>
+                <w:color w:val="595959" w:themeColor="text1" w:themeTint="A6"/>
+                <w:sz w:val="22"/>
+                <w:szCs w:val="22"/>
+              </w:rPr>
+            </w:pPr>
+            <w:r>
+              <w:rPr>
+                <w:rFonts w:ascii="Arial" w:hAnsi="Arial" w:cs="Arial"/>
+                <w:b/>
+                <w:i/>
+                <w:color w:val="595959" w:themeColor="text1" w:themeTint="A6"/>
+                <w:sz w:val="22"/>
+                <w:szCs w:val="22"/>
+              </w:rPr>
+              <w:t>Ecrit le 23/05</w:t>
+            </w:r>
+            <w:r>
+              <w:rPr>
+                <w:rFonts w:ascii="Arial" w:hAnsi="Arial" w:cs="Arial"/>
+                <w:b/>
+                <w:i/>
+                <w:color w:val="595959" w:themeColor="text1" w:themeTint="A6"/>
+                <w:sz w:val="22"/>
+                <w:szCs w:val="22"/>
+              </w:rPr>
+              <w:t>/13</w:t>
+            </w:r>
+          </w:p>
+          <w:p>
+            <w:pPr>
+              <w:rPr>
+                <w:rFonts w:ascii="Arial" w:hAnsi="Arial" w:cs="Arial"/>
+                <w:b/>
+                <w:sz w:val="22"/>
+                <w:szCs w:val="22"/>
+              </w:rPr>
+            </w:pPr>
+          </w:p>
+        </w:tc>
+        <w:tc>
+          <w:tcPr>
+            <w:tcW w:w="9178" w:type="dxa"/>
+          </w:tcPr>
+          <w:p>
+            <w:pPr>
+              <w:rPr>
+                <w:rFonts w:ascii="Arial" w:hAnsi="Arial" w:cs="Arial"/>
+                <w:b/>
+                <w:sz w:val="22"/>
+                <w:szCs w:val="22"/>
+              </w:rPr>
+            </w:pPr>
+          </w:p>
+          <w:p>
+            <w:pPr>
+              <w:pStyle w:val="Paragraphedeliste"/>
+              <w:numPr>
+                <w:ilvl w:val="0"/>
+                <w:numId w:val="13"/>
+              </w:numPr>
+              <w:rPr>
+                <w:rFonts w:ascii="Arial" w:hAnsi="Arial" w:cs="Arial"/>
+                <w:b/>
+                <w:sz w:val="22"/>
+                <w:szCs w:val="22"/>
+              </w:rPr>
+            </w:pPr>
+            <w:r>
+              <w:rPr>
+                <w:rFonts w:ascii="Arial" w:hAnsi="Arial" w:cs="Arial"/>
+                <w:b/>
+                <w:sz w:val="22"/>
+                <w:szCs w:val="22"/>
+              </w:rPr>
+              <w:t>Ajout des diagrammes de classe dans le dossier d’increment 1.0</w:t>
+            </w:r>
+          </w:p>
+          <w:p>
+            <w:pPr>
+              <w:pStyle w:val="Paragraphedeliste"/>
+              <w:numPr>
+                <w:ilvl w:val="0"/>
+                <w:numId w:val="13"/>
+              </w:numPr>
+              <w:rPr>
+                <w:rFonts w:ascii="Arial" w:hAnsi="Arial" w:cs="Arial"/>
+                <w:b/>
+                <w:sz w:val="22"/>
+                <w:szCs w:val="22"/>
+              </w:rPr>
+            </w:pPr>
+            <w:r>
+              <w:rPr>
+                <w:rFonts w:ascii="Arial" w:hAnsi="Arial" w:cs="Arial"/>
+                <w:b/>
+                <w:sz w:val="22"/>
+                <w:szCs w:val="22"/>
+              </w:rPr>
+              <w:t>Description diagrammes de séquences pour dossier d’incrément.</w:t>
+            </w:r>
+          </w:p>
+          <w:p>
+            <w:pPr>
+              <w:pStyle w:val="Paragraphedeliste"/>
+              <w:numPr>
+                <w:ilvl w:val="0"/>
+                <w:numId w:val="13"/>
+              </w:numPr>
+              <w:rPr>
+                <w:rFonts w:ascii="Arial" w:hAnsi="Arial" w:cs="Arial"/>
+                <w:b/>
+                <w:sz w:val="22"/>
+                <w:szCs w:val="22"/>
+              </w:rPr>
+            </w:pPr>
+            <w:r>
+              <w:rPr>
+                <w:rFonts w:ascii="Arial" w:hAnsi="Arial" w:cs="Arial"/>
+                <w:b/>
+                <w:sz w:val="22"/>
+                <w:szCs w:val="22"/>
+              </w:rPr>
+              <w:t>Ajout diagramme états transitions de la cage</w:t>
+            </w:r>
+          </w:p>
+          <w:p>
+            <w:pPr>
+              <w:pStyle w:val="Paragraphedeliste"/>
+              <w:numPr>
+                <w:ilvl w:val="0"/>
+                <w:numId w:val="13"/>
+              </w:numPr>
+              <w:rPr>
+                <w:rFonts w:ascii="Arial" w:hAnsi="Arial" w:cs="Arial"/>
+                <w:b/>
+                <w:sz w:val="22"/>
+                <w:szCs w:val="22"/>
+              </w:rPr>
+            </w:pPr>
+            <w:r>
+              <w:rPr>
+                <w:rFonts w:ascii="Arial" w:hAnsi="Arial" w:cs="Arial"/>
+                <w:b/>
+                <w:sz w:val="22"/>
+                <w:szCs w:val="22"/>
+              </w:rPr>
+              <w:t>Ajout manuel installation pilote interface CAN, NSI527 et Windows XP au dossier d’incrément.</w:t>
+            </w:r>
+          </w:p>
+        </w:tc>
+      </w:tr>
+      <w:tr>
+        <w:trPr>
+          <w:trHeight w:val="1410"/>
+        </w:trPr>
+        <w:tc>
+          <w:tcPr>
+            <w:tcW w:w="1526" w:type="dxa"/>
+          </w:tcPr>
+          <w:p>
+            <w:pPr>
+              <w:rPr>
+                <w:rFonts w:ascii="Arial" w:hAnsi="Arial" w:cs="Arial"/>
+                <w:b/>
+                <w:i/>
+                <w:color w:val="595959" w:themeColor="text1" w:themeTint="A6"/>
+                <w:sz w:val="22"/>
+                <w:szCs w:val="22"/>
+              </w:rPr>
+            </w:pPr>
+            <w:r>
+              <w:rPr>
+                <w:rFonts w:ascii="Arial" w:hAnsi="Arial" w:cs="Arial"/>
+                <w:b/>
+                <w:i/>
+                <w:color w:val="595959" w:themeColor="text1" w:themeTint="A6"/>
+                <w:sz w:val="22"/>
+                <w:szCs w:val="22"/>
+              </w:rPr>
+              <w:t>S17</w:t>
+            </w:r>
+            <w:r>
+              <w:rPr>
+                <w:rFonts w:ascii="Arial" w:hAnsi="Arial" w:cs="Arial"/>
+                <w:b/>
+                <w:i/>
+                <w:color w:val="595959" w:themeColor="text1" w:themeTint="A6"/>
+                <w:sz w:val="22"/>
+                <w:szCs w:val="22"/>
+              </w:rPr>
+              <w:t xml:space="preserve"> </w:t>
+            </w:r>
+            <w:r>
+              <w:rPr>
+                <w:rFonts w:ascii="Arial" w:hAnsi="Arial" w:cs="Arial"/>
+                <w:b/>
+                <w:i/>
+                <w:color w:val="595959" w:themeColor="text1" w:themeTint="A6"/>
+                <w:sz w:val="22"/>
+                <w:szCs w:val="22"/>
+              </w:rPr>
+              <w:t>–</w:t>
+            </w:r>
+            <w:r>
+              <w:rPr>
+                <w:rFonts w:ascii="Arial" w:hAnsi="Arial" w:cs="Arial"/>
+                <w:b/>
+                <w:i/>
+                <w:color w:val="595959" w:themeColor="text1" w:themeTint="A6"/>
+                <w:sz w:val="22"/>
+                <w:szCs w:val="22"/>
+              </w:rPr>
+              <w:t xml:space="preserve"> </w:t>
+            </w:r>
+          </w:p>
+          <w:p>
+            <w:pPr>
+              <w:rPr>
+                <w:rFonts w:ascii="Arial" w:hAnsi="Arial" w:cs="Arial"/>
+                <w:b/>
+                <w:i/>
+                <w:color w:val="595959" w:themeColor="text1" w:themeTint="A6"/>
+                <w:sz w:val="22"/>
+                <w:szCs w:val="22"/>
+              </w:rPr>
+            </w:pPr>
+          </w:p>
+          <w:p>
+            <w:pPr>
+              <w:rPr>
+                <w:rFonts w:ascii="Arial" w:hAnsi="Arial" w:cs="Arial"/>
+                <w:b/>
+                <w:i/>
+                <w:color w:val="595959" w:themeColor="text1" w:themeTint="A6"/>
+                <w:sz w:val="22"/>
+                <w:szCs w:val="22"/>
+              </w:rPr>
+            </w:pPr>
+            <w:r>
+              <w:rPr>
+                <w:rFonts w:ascii="Arial" w:hAnsi="Arial" w:cs="Arial"/>
+                <w:b/>
+                <w:i/>
+                <w:color w:val="595959" w:themeColor="text1" w:themeTint="A6"/>
+                <w:sz w:val="22"/>
+                <w:szCs w:val="22"/>
+              </w:rPr>
+              <w:t>du 27/05/13 au 31/05</w:t>
+            </w:r>
+            <w:r>
+              <w:rPr>
+                <w:rFonts w:ascii="Arial" w:hAnsi="Arial" w:cs="Arial"/>
+                <w:b/>
+                <w:i/>
+                <w:color w:val="595959" w:themeColor="text1" w:themeTint="A6"/>
+                <w:sz w:val="22"/>
+                <w:szCs w:val="22"/>
+              </w:rPr>
+              <w:t>/13</w:t>
+            </w:r>
+          </w:p>
+          <w:p>
+            <w:pPr>
+              <w:jc w:val="center"/>
+              <w:rPr>
+                <w:rFonts w:ascii="Arial" w:hAnsi="Arial" w:cs="Arial"/>
+                <w:b/>
+                <w:i/>
+                <w:color w:val="595959" w:themeColor="text1" w:themeTint="A6"/>
+                <w:sz w:val="22"/>
+                <w:szCs w:val="22"/>
+              </w:rPr>
+            </w:pPr>
+          </w:p>
+          <w:p>
+            <w:pPr>
+              <w:jc w:val="center"/>
+              <w:rPr>
+                <w:rFonts w:ascii="Arial" w:hAnsi="Arial" w:cs="Arial"/>
+                <w:b/>
+                <w:i/>
+                <w:color w:val="595959" w:themeColor="text1" w:themeTint="A6"/>
+                <w:sz w:val="22"/>
+                <w:szCs w:val="22"/>
+              </w:rPr>
+            </w:pPr>
+            <w:r>
+              <w:rPr>
+                <w:rFonts w:ascii="Arial" w:hAnsi="Arial" w:cs="Arial"/>
+                <w:b/>
+                <w:i/>
+                <w:color w:val="595959" w:themeColor="text1" w:themeTint="A6"/>
+                <w:sz w:val="22"/>
+                <w:szCs w:val="22"/>
+              </w:rPr>
+              <w:t>Ecrit le 28/05</w:t>
+            </w:r>
+            <w:r>
+              <w:rPr>
+                <w:rFonts w:ascii="Arial" w:hAnsi="Arial" w:cs="Arial"/>
+                <w:b/>
+                <w:i/>
+                <w:color w:val="595959" w:themeColor="text1" w:themeTint="A6"/>
+                <w:sz w:val="22"/>
+                <w:szCs w:val="22"/>
+              </w:rPr>
+              <w:t>/13</w:t>
+            </w:r>
+          </w:p>
+          <w:p>
+            <w:pPr>
+              <w:rPr>
+                <w:rFonts w:ascii="Arial" w:hAnsi="Arial" w:cs="Arial"/>
+                <w:b/>
+                <w:sz w:val="22"/>
+                <w:szCs w:val="22"/>
+              </w:rPr>
+            </w:pPr>
+          </w:p>
+        </w:tc>
+        <w:tc>
+          <w:tcPr>
+            <w:tcW w:w="9178" w:type="dxa"/>
+          </w:tcPr>
+          <w:p>
+            <w:pPr>
+              <w:jc w:val="center"/>
+              <w:rPr>
+                <w:rFonts w:ascii="Arial" w:hAnsi="Arial" w:cs="Arial"/>
+                <w:b/>
+                <w:color w:val="FF0000"/>
+                <w:sz w:val="22"/>
+                <w:szCs w:val="22"/>
+              </w:rPr>
+            </w:pPr>
+          </w:p>
+          <w:p>
+            <w:pPr>
+              <w:jc w:val="center"/>
+              <w:rPr>
+                <w:rFonts w:ascii="Arial" w:hAnsi="Arial" w:cs="Arial"/>
+                <w:b/>
+                <w:color w:val="FF0000"/>
+                <w:sz w:val="22"/>
+                <w:szCs w:val="22"/>
+              </w:rPr>
+            </w:pPr>
+          </w:p>
+          <w:p>
+            <w:pPr>
+              <w:jc w:val="center"/>
+              <w:rPr>
+                <w:rFonts w:ascii="Arial" w:hAnsi="Arial" w:cs="Arial"/>
+                <w:b/>
+                <w:color w:val="FF0000"/>
+                <w:sz w:val="22"/>
+                <w:szCs w:val="22"/>
+              </w:rPr>
+            </w:pPr>
+          </w:p>
+          <w:p>
+            <w:pPr>
+              <w:jc w:val="center"/>
+              <w:rPr>
+                <w:rFonts w:ascii="Arial" w:hAnsi="Arial" w:cs="Arial"/>
+                <w:b/>
+                <w:color w:val="FF0000"/>
+                <w:sz w:val="22"/>
+                <w:szCs w:val="22"/>
+              </w:rPr>
+            </w:pPr>
+          </w:p>
+          <w:p>
+            <w:pPr>
+              <w:jc w:val="center"/>
+              <w:rPr>
+                <w:rFonts w:ascii="Arial" w:hAnsi="Arial" w:cs="Arial"/>
+                <w:b/>
+                <w:color w:val="FF0000"/>
+                <w:sz w:val="22"/>
+                <w:szCs w:val="22"/>
+              </w:rPr>
+            </w:pPr>
+          </w:p>
+          <w:p>
+            <w:pPr>
+              <w:jc w:val="center"/>
+              <w:rPr>
+                <w:rFonts w:ascii="Arial" w:hAnsi="Arial" w:cs="Arial"/>
+                <w:b/>
+                <w:color w:val="FF0000"/>
+                <w:sz w:val="22"/>
+                <w:szCs w:val="22"/>
+              </w:rPr>
+            </w:pPr>
+            <w:r>
+              <w:rPr>
+                <w:rFonts w:ascii="Arial" w:hAnsi="Arial" w:cs="Arial"/>
+                <w:b/>
+                <w:color w:val="FF0000"/>
+                <w:sz w:val="22"/>
+                <w:szCs w:val="22"/>
+              </w:rPr>
+              <w:t>FIN DE LA PHASE D</w:t>
+            </w:r>
+            <w:r>
+              <w:rPr>
+                <w:rFonts w:ascii="Arial" w:hAnsi="Arial" w:cs="Arial"/>
+                <w:b/>
+                <w:color w:val="FF0000"/>
+                <w:sz w:val="22"/>
+                <w:szCs w:val="22"/>
+              </w:rPr>
+              <w:t>’INCREMENT 1</w:t>
+            </w:r>
+          </w:p>
+          <w:p>
+            <w:pPr>
+              <w:rPr>
+                <w:rFonts w:ascii="Arial" w:hAnsi="Arial" w:cs="Arial"/>
+                <w:b/>
+                <w:sz w:val="22"/>
+                <w:szCs w:val="22"/>
+              </w:rPr>
+            </w:pPr>
+          </w:p>
+        </w:tc>
+      </w:tr>
     </w:tbl>
-    <w:p>
-      <w:pPr>
-        <w:rPr>
-          <w:rFonts w:ascii="Arial" w:hAnsi="Arial" w:cs="Arial"/>
-        </w:rPr>
-      </w:pPr>
-    </w:p>
     <w:p>
       <w:pPr>
         <w:rPr>
@@ -3744,6 +4799,16 @@
               <w:szCs w:val="20"/>
             </w:rPr>
             <w:t>AUTEUR :</w:t>
+          </w:r>
+          <w:r>
+            <w:rPr>
+              <w:rFonts w:ascii="Arial" w:hAnsi="Arial" w:cs="Arial"/>
+              <w:b/>
+              <w:iCs/>
+              <w:sz w:val="20"/>
+              <w:szCs w:val="20"/>
+            </w:rPr>
+            <w:t xml:space="preserve"> TARDOS Jérôme</w:t>
           </w:r>
         </w:p>
       </w:tc>
@@ -3867,7 +4932,7 @@
               <w:sz w:val="18"/>
               <w:szCs w:val="18"/>
             </w:rPr>
-            <w:t>19 avril 2013</w:t>
+            <w:t>23 mai 2013</w:t>
           </w:r>
           <w:r>
             <w:rPr>
@@ -4081,7 +5146,7 @@
                         <a:blip r:embed="rId1">
                           <a:extLst>
                             <a:ext uri="{28A0092B-C50C-407E-A947-70E740481C1C}">
-                              <a14:useLocalDpi xmlns:a14="http://schemas.microsoft.com/office/drawing/2010/main" xmlns:wps="http://schemas.microsoft.com/office/word/2010/wordprocessingShape" xmlns:wpi="http://schemas.microsoft.com/office/word/2010/wordprocessingInk" xmlns:wpg="http://schemas.microsoft.com/office/word/2010/wordprocessingGroup" xmlns:w14="http://schemas.microsoft.com/office/word/2010/wordml" xmlns:w="http://schemas.openxmlformats.org/wordprocessingml/2006/main" xmlns:w10="urn:schemas-microsoft-com:office:word" xmlns:wp14="http://schemas.microsoft.com/office/word/2010/wordprocessingDrawing" xmlns:v="urn:schemas-microsoft-com:vml" xmlns:o="urn:schemas-microsoft-com:office:office" xmlns:mv="urn:schemas-microsoft-com:mac:vml" xmlns:mc="http://schemas.openxmlformats.org/markup-compatibility/2006" xmlns:mo="http://schemas.microsoft.com/office/mac/office/2008/main" xmlns:wpc="http://schemas.microsoft.com/office/word/2010/wordprocessingCanvas" xmlns="" val="0"/>
+                              <a14:useLocalDpi xmlns="" xmlns:wpc="http://schemas.microsoft.com/office/word/2010/wordprocessingCanvas" xmlns:mo="http://schemas.microsoft.com/office/mac/office/2008/main" xmlns:mc="http://schemas.openxmlformats.org/markup-compatibility/2006" xmlns:mv="urn:schemas-microsoft-com:mac:vml" xmlns:o="urn:schemas-microsoft-com:office:office" xmlns:v="urn:schemas-microsoft-com:vml" xmlns:wp14="http://schemas.microsoft.com/office/word/2010/wordprocessingDrawing" xmlns:w10="urn:schemas-microsoft-com:office:word" xmlns:w="http://schemas.openxmlformats.org/wordprocessingml/2006/main" xmlns:w14="http://schemas.microsoft.com/office/word/2010/wordml" xmlns:wpg="http://schemas.microsoft.com/office/word/2010/wordprocessingGroup" xmlns:wpi="http://schemas.microsoft.com/office/word/2010/wordprocessingInk" xmlns:wps="http://schemas.microsoft.com/office/word/2010/wordprocessingShape" xmlns:a14="http://schemas.microsoft.com/office/drawing/2010/main" val="0"/>
                             </a:ext>
                           </a:extLst>
                         </a:blip>
@@ -7049,7 +8114,7 @@
 </file>
 
 <file path=customXml/itemProps1.xml><?xml version="1.0" encoding="utf-8"?>
-<ds:datastoreItem xmlns:ds="http://schemas.openxmlformats.org/officeDocument/2006/customXml" ds:itemID="{7ED9CEBF-28D7-41BE-985D-8E71FD3F73DA}">
+<ds:datastoreItem xmlns:ds="http://schemas.openxmlformats.org/officeDocument/2006/customXml" ds:itemID="{DAD061FE-77C7-4719-B0FC-5013B98D945D}">
   <ds:schemaRefs>
     <ds:schemaRef ds:uri="http://schemas.openxmlformats.org/officeDocument/2006/bibliography"/>
   </ds:schemaRefs>

</xml_diff>